<commit_message>
Part of the test case added for Blog section
</commit_message>
<xml_diff>
--- a/2021-11-25/Test_Plan.docx
+++ b/2021-11-25/Test_Plan.docx
@@ -40,7 +40,7 @@
                     </pic:cNvPicPr>
                   </pic:nvPicPr>
                   <pic:blipFill>
-                    <a:blip r:embed="rId5" cstate="print">
+                    <a:blip r:embed="rId7" cstate="print">
                       <a:grayscl/>
                       <a:extLst>
                         <a:ext uri="{28A0092B-C50C-407E-A947-70E740481C1C}">
@@ -165,11 +165,11 @@
                     </pic:cNvPicPr>
                   </pic:nvPicPr>
                   <pic:blipFill>
-                    <a:blip r:embed="rId6">
+                    <a:blip r:embed="rId8">
                       <a:extLst>
                         <a:ext uri="{BEBA8EAE-BF5A-486C-A8C5-ECC9F3942E4B}">
                           <a14:imgProps xmlns:a14="http://schemas.microsoft.com/office/drawing/2010/main">
-                            <a14:imgLayer r:embed="rId7">
+                            <a14:imgLayer r:embed="rId9">
                               <a14:imgEffect>
                                 <a14:colorTemperature colorTemp="4700"/>
                               </a14:imgEffect>
@@ -226,7 +226,7 @@
         </w:rPr>
         <w:br/>
       </w:r>
-      <w:hyperlink r:id="rId8" w:history="1">
+      <w:hyperlink r:id="rId10" w:history="1">
         <w:r>
           <w:rPr>
             <w:rStyle w:val="Collegamentoipertestuale"/>
@@ -5621,7 +5621,7 @@
                 <w:color w:val="000000"/>
                 <w:sz w:val="18"/>
                 <w:szCs w:val="18"/>
-                <w:lang w:eastAsia="it-IT"/>
+                <w:lang w:val="en-US" w:eastAsia="it-IT"/>
               </w:rPr>
             </w:pPr>
             <w:r>
@@ -5630,7 +5630,7 @@
                 <w:color w:val="000000"/>
                 <w:sz w:val="18"/>
                 <w:szCs w:val="18"/>
-                <w:lang w:eastAsia="it-IT"/>
+                <w:lang w:val="en-US" w:eastAsia="it-IT"/>
               </w:rPr>
               <w:t>LU2.FU2.EXUS2.LP2.FP2.LRP2.FRP1.LE2.FE2.EXEM2</w:t>
             </w:r>
@@ -6005,7 +6005,7 @@
                 <w:color w:val="000000"/>
                 <w:sz w:val="18"/>
                 <w:szCs w:val="18"/>
-                <w:lang w:eastAsia="it-IT"/>
+                <w:lang w:val="en-US" w:eastAsia="it-IT"/>
               </w:rPr>
             </w:pPr>
             <w:r>
@@ -6014,7 +6014,7 @@
                 <w:color w:val="000000"/>
                 <w:sz w:val="18"/>
                 <w:szCs w:val="18"/>
-                <w:lang w:eastAsia="it-IT"/>
+                <w:lang w:val="en-US" w:eastAsia="it-IT"/>
               </w:rPr>
               <w:t>LU2.FU2.EXUS2.LP1.LRP2.FRP2.OVLP2.LE2.FE2.EXEM2</w:t>
             </w:r>
@@ -6419,7 +6419,7 @@
                 <w:color w:val="000000"/>
                 <w:sz w:val="18"/>
                 <w:szCs w:val="18"/>
-                <w:lang w:eastAsia="it-IT"/>
+                <w:lang w:val="en-US" w:eastAsia="it-IT"/>
               </w:rPr>
             </w:pPr>
             <w:r>
@@ -6428,7 +6428,7 @@
                 <w:color w:val="000000"/>
                 <w:sz w:val="18"/>
                 <w:szCs w:val="18"/>
-                <w:lang w:eastAsia="it-IT"/>
+                <w:lang w:val="en-US" w:eastAsia="it-IT"/>
               </w:rPr>
               <w:t>LU1.LP2.FP2.LRP2.FRP2.OVLP2.LE2.FE2.EXEM2</w:t>
             </w:r>
@@ -6663,7 +6663,25 @@
                 <w:sz w:val="24"/>
                 <w:szCs w:val="24"/>
               </w:rPr>
-              <w:t xml:space="preserve">1. Lunghezza = 0 – campo vuoto [property </w:t>
+              <w:t>1. Lunghezza = 0 – campo vuoto [</w:t>
+            </w:r>
+            <w:proofErr w:type="spellStart"/>
+            <w:r>
+              <w:rPr>
+                <w:rFonts w:asciiTheme="majorHAnsi" w:hAnsiTheme="majorHAnsi" w:cstheme="majorHAnsi"/>
+                <w:sz w:val="24"/>
+                <w:szCs w:val="24"/>
+              </w:rPr>
+              <w:t>property</w:t>
+            </w:r>
+            <w:proofErr w:type="spellEnd"/>
+            <w:r>
+              <w:rPr>
+                <w:rFonts w:asciiTheme="majorHAnsi" w:hAnsiTheme="majorHAnsi" w:cstheme="majorHAnsi"/>
+                <w:sz w:val="24"/>
+                <w:szCs w:val="24"/>
+              </w:rPr>
+              <w:t xml:space="preserve"> </w:t>
             </w:r>
             <w:proofErr w:type="spellStart"/>
             <w:r>
@@ -7452,15 +7470,7 @@
                 <w:sz w:val="24"/>
                 <w:szCs w:val="24"/>
               </w:rPr>
-              <w:t xml:space="preserve">2 È correttamente associata all’username </w:t>
-            </w:r>
-            <w:r>
-              <w:rPr>
-                <w:rFonts w:asciiTheme="majorHAnsi" w:hAnsiTheme="majorHAnsi" w:cstheme="majorHAnsi"/>
-                <w:sz w:val="24"/>
-                <w:szCs w:val="24"/>
-              </w:rPr>
-              <w:t>[</w:t>
+              <w:t>2 È correttamente associata all’username [</w:t>
             </w:r>
             <w:r>
               <w:rPr>
@@ -7478,15 +7488,7 @@
                 <w:sz w:val="24"/>
                 <w:szCs w:val="24"/>
               </w:rPr>
-              <w:t xml:space="preserve">] </w:t>
-            </w:r>
-            <w:r>
-              <w:rPr>
-                <w:rFonts w:asciiTheme="majorHAnsi" w:hAnsiTheme="majorHAnsi" w:cstheme="majorHAnsi"/>
-                <w:sz w:val="24"/>
-                <w:szCs w:val="24"/>
-              </w:rPr>
-              <w:t xml:space="preserve">[property </w:t>
+              <w:t xml:space="preserve">] [property </w:t>
             </w:r>
             <w:r>
               <w:rPr>
@@ -7656,15 +7658,7 @@
                 <w:color w:val="000000"/>
                 <w:lang w:eastAsia="it-IT"/>
               </w:rPr>
-              <w:t>TC_</w:t>
-            </w:r>
-            <w:r>
-              <w:rPr>
-                <w:rFonts w:asciiTheme="majorHAnsi" w:eastAsia="Times New Roman" w:hAnsiTheme="majorHAnsi" w:cstheme="majorHAnsi"/>
-                <w:color w:val="000000"/>
-                <w:lang w:eastAsia="it-IT"/>
-              </w:rPr>
-              <w:t>LoginOK</w:t>
+              <w:t>TC_LoginOK</w:t>
             </w:r>
           </w:p>
         </w:tc>
@@ -7742,15 +7736,7 @@
                 <w:color w:val="000000"/>
                 <w:lang w:eastAsia="it-IT"/>
               </w:rPr>
-              <w:t>TC_</w:t>
-            </w:r>
-            <w:r>
-              <w:rPr>
-                <w:rFonts w:asciiTheme="majorHAnsi" w:eastAsia="Times New Roman" w:hAnsiTheme="majorHAnsi" w:cstheme="majorHAnsi"/>
-                <w:color w:val="000000"/>
-                <w:lang w:eastAsia="it-IT"/>
-              </w:rPr>
-              <w:t>Login</w:t>
+              <w:t>TC_Login</w:t>
             </w:r>
             <w:r>
               <w:rPr>
@@ -7845,15 +7831,7 @@
                 <w:color w:val="000000"/>
                 <w:lang w:eastAsia="it-IT"/>
               </w:rPr>
-              <w:t>TC_</w:t>
-            </w:r>
-            <w:r>
-              <w:rPr>
-                <w:rFonts w:asciiTheme="majorHAnsi" w:eastAsia="Times New Roman" w:hAnsiTheme="majorHAnsi" w:cstheme="majorHAnsi"/>
-                <w:color w:val="000000"/>
-                <w:lang w:eastAsia="it-IT"/>
-              </w:rPr>
-              <w:t>Login</w:t>
+              <w:t>TC_Login</w:t>
             </w:r>
             <w:r>
               <w:rPr>
@@ -7947,15 +7925,7 @@
                 <w:color w:val="000000"/>
                 <w:lang w:eastAsia="it-IT"/>
               </w:rPr>
-              <w:t>TC_Logi</w:t>
-            </w:r>
-            <w:r>
-              <w:rPr>
-                <w:rFonts w:asciiTheme="majorHAnsi" w:eastAsia="Times New Roman" w:hAnsiTheme="majorHAnsi" w:cstheme="majorHAnsi"/>
-                <w:color w:val="000000"/>
-                <w:lang w:eastAsia="it-IT"/>
-              </w:rPr>
-              <w:t>n</w:t>
+              <w:t>TC_Login</w:t>
             </w:r>
             <w:r>
               <w:rPr>
@@ -8213,15 +8183,7 @@
                 <w:sz w:val="24"/>
                 <w:szCs w:val="24"/>
               </w:rPr>
-              <w:t>Password</w:t>
-            </w:r>
-            <w:r>
-              <w:rPr>
-                <w:rFonts w:asciiTheme="majorHAnsi" w:hAnsiTheme="majorHAnsi" w:cstheme="majorHAnsi"/>
-                <w:sz w:val="24"/>
-                <w:szCs w:val="24"/>
-              </w:rPr>
-              <w:t xml:space="preserve"> Attuale</w:t>
+              <w:t>Password Attuale</w:t>
             </w:r>
           </w:p>
         </w:tc>
@@ -8927,19 +8889,7 @@
               <w:rPr>
                 <w:rFonts w:asciiTheme="majorHAnsi" w:hAnsiTheme="majorHAnsi" w:cstheme="majorHAnsi"/>
               </w:rPr>
-              <w:t>Password</w:t>
-            </w:r>
-            <w:r>
-              <w:rPr>
-                <w:rFonts w:asciiTheme="majorHAnsi" w:hAnsiTheme="majorHAnsi" w:cstheme="majorHAnsi"/>
-              </w:rPr>
-              <w:t xml:space="preserve">- </w:t>
-            </w:r>
-            <w:r>
-              <w:rPr>
-                <w:rFonts w:asciiTheme="majorHAnsi" w:hAnsiTheme="majorHAnsi" w:cstheme="majorHAnsi"/>
-              </w:rPr>
-              <w:t>F</w:t>
+              <w:t>Password- F</w:t>
             </w:r>
             <w:r>
               <w:rPr>
@@ -8973,23 +8923,7 @@
                 <w:sz w:val="24"/>
                 <w:szCs w:val="24"/>
               </w:rPr>
-              <w:t xml:space="preserve">1. </w:t>
-            </w:r>
-            <w:r>
-              <w:rPr>
-                <w:rFonts w:asciiTheme="majorHAnsi" w:hAnsiTheme="majorHAnsi" w:cstheme="majorHAnsi"/>
-                <w:sz w:val="24"/>
-                <w:szCs w:val="24"/>
-              </w:rPr>
-              <w:t>Non rispetta il formato</w:t>
-            </w:r>
-            <w:r>
-              <w:rPr>
-                <w:rFonts w:asciiTheme="majorHAnsi" w:hAnsiTheme="majorHAnsi" w:cstheme="majorHAnsi"/>
-                <w:sz w:val="24"/>
-                <w:szCs w:val="24"/>
-              </w:rPr>
-              <w:t xml:space="preserve"> [</w:t>
+              <w:t>1. Non rispetta il formato [</w:t>
             </w:r>
             <w:r>
               <w:rPr>
@@ -9102,23 +9036,7 @@
                 <w:sz w:val="24"/>
                 <w:szCs w:val="24"/>
               </w:rPr>
-              <w:t xml:space="preserve">2 </w:t>
-            </w:r>
-            <w:r>
-              <w:rPr>
-                <w:rFonts w:asciiTheme="majorHAnsi" w:hAnsiTheme="majorHAnsi" w:cstheme="majorHAnsi"/>
-                <w:sz w:val="24"/>
-                <w:szCs w:val="24"/>
-              </w:rPr>
-              <w:t>Rispetta il formato</w:t>
-            </w:r>
-            <w:r>
-              <w:rPr>
-                <w:rFonts w:asciiTheme="majorHAnsi" w:hAnsiTheme="majorHAnsi" w:cstheme="majorHAnsi"/>
-                <w:sz w:val="24"/>
-                <w:szCs w:val="24"/>
-              </w:rPr>
-              <w:t xml:space="preserve"> [</w:t>
+              <w:t>2 Rispetta il formato [</w:t>
             </w:r>
             <w:r>
               <w:rPr>
@@ -9889,27 +9807,7 @@
                 <w:szCs w:val="20"/>
                 <w:lang w:eastAsia="it-IT"/>
               </w:rPr>
-              <w:t>TC_</w:t>
-            </w:r>
-            <w:r>
-              <w:rPr>
-                <w:rFonts w:asciiTheme="majorHAnsi" w:eastAsia="Times New Roman" w:hAnsiTheme="majorHAnsi" w:cstheme="majorHAnsi"/>
-                <w:color w:val="000000"/>
-                <w:sz w:val="20"/>
-                <w:szCs w:val="20"/>
-                <w:lang w:eastAsia="it-IT"/>
-              </w:rPr>
-              <w:t>ModificaPass</w:t>
-            </w:r>
-            <w:r>
-              <w:rPr>
-                <w:rFonts w:asciiTheme="majorHAnsi" w:eastAsia="Times New Roman" w:hAnsiTheme="majorHAnsi" w:cstheme="majorHAnsi"/>
-                <w:color w:val="000000"/>
-                <w:sz w:val="20"/>
-                <w:szCs w:val="20"/>
-                <w:lang w:eastAsia="it-IT"/>
-              </w:rPr>
-              <w:t>OK</w:t>
+              <w:t>TC_ModificaPassOK</w:t>
             </w:r>
           </w:p>
         </w:tc>
@@ -9927,15 +9825,34 @@
                 <w:color w:val="000000"/>
                 <w:sz w:val="20"/>
                 <w:szCs w:val="20"/>
-                <w:lang w:eastAsia="it-IT"/>
-              </w:rPr>
-            </w:pPr>
-            <w:r>
-              <w:rPr>
-                <w:sz w:val="20"/>
-                <w:szCs w:val="20"/>
-              </w:rPr>
-              <w:t>LP2.AS2.LNP2.FNP2.LRP2.OVLP2</w:t>
+                <w:lang w:val="en-US" w:eastAsia="it-IT"/>
+              </w:rPr>
+            </w:pPr>
+            <w:r>
+              <w:rPr>
+                <w:sz w:val="20"/>
+                <w:szCs w:val="20"/>
+                <w:lang w:val="en-US"/>
+              </w:rPr>
+              <w:t>LP2.AS2.LNP</w:t>
+            </w:r>
+            <w:proofErr w:type="gramStart"/>
+            <w:r>
+              <w:rPr>
+                <w:sz w:val="20"/>
+                <w:szCs w:val="20"/>
+                <w:lang w:val="en-US"/>
+              </w:rPr>
+              <w:t>2.FNP2.LRP</w:t>
+            </w:r>
+            <w:proofErr w:type="gramEnd"/>
+            <w:r>
+              <w:rPr>
+                <w:sz w:val="20"/>
+                <w:szCs w:val="20"/>
+                <w:lang w:val="en-US"/>
+              </w:rPr>
+              <w:t>2.OVLP2</w:t>
             </w:r>
           </w:p>
         </w:tc>
@@ -10001,27 +9918,7 @@
                 <w:szCs w:val="20"/>
                 <w:lang w:eastAsia="it-IT"/>
               </w:rPr>
-              <w:t>TC_</w:t>
-            </w:r>
-            <w:r>
-              <w:rPr>
-                <w:rFonts w:asciiTheme="majorHAnsi" w:eastAsia="Times New Roman" w:hAnsiTheme="majorHAnsi" w:cstheme="majorHAnsi"/>
-                <w:color w:val="000000"/>
-                <w:sz w:val="20"/>
-                <w:szCs w:val="20"/>
-                <w:lang w:eastAsia="it-IT"/>
-              </w:rPr>
-              <w:t>ModificaPass</w:t>
-            </w:r>
-            <w:r>
-              <w:rPr>
-                <w:rFonts w:asciiTheme="majorHAnsi" w:eastAsia="Times New Roman" w:hAnsiTheme="majorHAnsi" w:cstheme="majorHAnsi"/>
-                <w:color w:val="000000"/>
-                <w:sz w:val="20"/>
-                <w:szCs w:val="20"/>
-                <w:lang w:eastAsia="it-IT"/>
-              </w:rPr>
-              <w:t>Failed1</w:t>
+              <w:t>TC_ModificaPassFailed1</w:t>
             </w:r>
           </w:p>
         </w:tc>
@@ -10039,15 +9936,34 @@
                 <w:color w:val="000000"/>
                 <w:sz w:val="20"/>
                 <w:szCs w:val="20"/>
-                <w:lang w:eastAsia="it-IT"/>
-              </w:rPr>
-            </w:pPr>
-            <w:r>
-              <w:rPr>
-                <w:sz w:val="20"/>
-                <w:szCs w:val="20"/>
-              </w:rPr>
-              <w:t>LP2.AS2.LNP2.FNP2.LRP2.OVLP1</w:t>
+                <w:lang w:val="en-US" w:eastAsia="it-IT"/>
+              </w:rPr>
+            </w:pPr>
+            <w:r>
+              <w:rPr>
+                <w:sz w:val="20"/>
+                <w:szCs w:val="20"/>
+                <w:lang w:val="en-US"/>
+              </w:rPr>
+              <w:t>LP2.AS2.LNP</w:t>
+            </w:r>
+            <w:proofErr w:type="gramStart"/>
+            <w:r>
+              <w:rPr>
+                <w:sz w:val="20"/>
+                <w:szCs w:val="20"/>
+                <w:lang w:val="en-US"/>
+              </w:rPr>
+              <w:t>2.FNP2.LRP</w:t>
+            </w:r>
+            <w:proofErr w:type="gramEnd"/>
+            <w:r>
+              <w:rPr>
+                <w:sz w:val="20"/>
+                <w:szCs w:val="20"/>
+                <w:lang w:val="en-US"/>
+              </w:rPr>
+              <w:t>2.OVLP1</w:t>
             </w:r>
           </w:p>
         </w:tc>
@@ -10123,17 +10039,7 @@
                 <w:szCs w:val="20"/>
                 <w:lang w:eastAsia="it-IT"/>
               </w:rPr>
-              <w:t>TC_ModificaPassFailed</w:t>
-            </w:r>
-            <w:r>
-              <w:rPr>
-                <w:rFonts w:asciiTheme="majorHAnsi" w:eastAsia="Times New Roman" w:hAnsiTheme="majorHAnsi" w:cstheme="majorHAnsi"/>
-                <w:color w:val="000000"/>
-                <w:sz w:val="20"/>
-                <w:szCs w:val="20"/>
-                <w:lang w:eastAsia="it-IT"/>
-              </w:rPr>
-              <w:t>2</w:t>
+              <w:t>TC_ModificaPassFailed2</w:t>
             </w:r>
           </w:p>
         </w:tc>
@@ -10151,15 +10057,34 @@
                 <w:color w:val="000000"/>
                 <w:sz w:val="20"/>
                 <w:szCs w:val="20"/>
-                <w:lang w:eastAsia="it-IT"/>
-              </w:rPr>
-            </w:pPr>
-            <w:r>
-              <w:rPr>
-                <w:sz w:val="20"/>
-                <w:szCs w:val="20"/>
-              </w:rPr>
-              <w:t>LP2.AS2.LNP2.FNP2.LRP1</w:t>
+                <w:lang w:val="en-US" w:eastAsia="it-IT"/>
+              </w:rPr>
+            </w:pPr>
+            <w:r>
+              <w:rPr>
+                <w:sz w:val="20"/>
+                <w:szCs w:val="20"/>
+                <w:lang w:val="en-US"/>
+              </w:rPr>
+              <w:t>LP2.AS2.LNP</w:t>
+            </w:r>
+            <w:proofErr w:type="gramStart"/>
+            <w:r>
+              <w:rPr>
+                <w:sz w:val="20"/>
+                <w:szCs w:val="20"/>
+                <w:lang w:val="en-US"/>
+              </w:rPr>
+              <w:t>2.FNP2.LRP</w:t>
+            </w:r>
+            <w:proofErr w:type="gramEnd"/>
+            <w:r>
+              <w:rPr>
+                <w:sz w:val="20"/>
+                <w:szCs w:val="20"/>
+                <w:lang w:val="en-US"/>
+              </w:rPr>
+              <w:t>1</w:t>
             </w:r>
           </w:p>
         </w:tc>
@@ -10225,17 +10150,7 @@
                 <w:szCs w:val="20"/>
                 <w:lang w:eastAsia="it-IT"/>
               </w:rPr>
-              <w:t>TC_ModificaPassFailed</w:t>
-            </w:r>
-            <w:r>
-              <w:rPr>
-                <w:rFonts w:asciiTheme="majorHAnsi" w:eastAsia="Times New Roman" w:hAnsiTheme="majorHAnsi" w:cstheme="majorHAnsi"/>
-                <w:color w:val="000000"/>
-                <w:sz w:val="20"/>
-                <w:szCs w:val="20"/>
-                <w:lang w:eastAsia="it-IT"/>
-              </w:rPr>
-              <w:t>3</w:t>
+              <w:t>TC_ModificaPassFailed3</w:t>
             </w:r>
           </w:p>
         </w:tc>
@@ -10253,15 +10168,34 @@
                 <w:color w:val="000000"/>
                 <w:sz w:val="20"/>
                 <w:szCs w:val="20"/>
-                <w:lang w:eastAsia="it-IT"/>
-              </w:rPr>
-            </w:pPr>
-            <w:r>
-              <w:rPr>
-                <w:sz w:val="20"/>
-                <w:szCs w:val="20"/>
-              </w:rPr>
-              <w:t>LP2.AS2.LNP2.FNP1.LRP2.OVLP2</w:t>
+                <w:lang w:val="en-US" w:eastAsia="it-IT"/>
+              </w:rPr>
+            </w:pPr>
+            <w:r>
+              <w:rPr>
+                <w:sz w:val="20"/>
+                <w:szCs w:val="20"/>
+                <w:lang w:val="en-US"/>
+              </w:rPr>
+              <w:t>LP2.AS2.LNP</w:t>
+            </w:r>
+            <w:proofErr w:type="gramStart"/>
+            <w:r>
+              <w:rPr>
+                <w:sz w:val="20"/>
+                <w:szCs w:val="20"/>
+                <w:lang w:val="en-US"/>
+              </w:rPr>
+              <w:t>2.FNP1.LRP</w:t>
+            </w:r>
+            <w:proofErr w:type="gramEnd"/>
+            <w:r>
+              <w:rPr>
+                <w:sz w:val="20"/>
+                <w:szCs w:val="20"/>
+                <w:lang w:val="en-US"/>
+              </w:rPr>
+              <w:t>2.OVLP2</w:t>
             </w:r>
           </w:p>
         </w:tc>
@@ -10327,17 +10261,7 @@
                 <w:szCs w:val="20"/>
                 <w:lang w:eastAsia="it-IT"/>
               </w:rPr>
-              <w:t>TC_ModificaPassFailed</w:t>
-            </w:r>
-            <w:r>
-              <w:rPr>
-                <w:rFonts w:asciiTheme="majorHAnsi" w:eastAsia="Times New Roman" w:hAnsiTheme="majorHAnsi" w:cstheme="majorHAnsi"/>
-                <w:color w:val="000000"/>
-                <w:sz w:val="20"/>
-                <w:szCs w:val="20"/>
-                <w:lang w:eastAsia="it-IT"/>
-              </w:rPr>
-              <w:t>4</w:t>
+              <w:t>TC_ModificaPassFailed4</w:t>
             </w:r>
           </w:p>
         </w:tc>
@@ -10428,27 +10352,7 @@
                 <w:szCs w:val="20"/>
                 <w:lang w:eastAsia="it-IT"/>
               </w:rPr>
-              <w:t>TC_</w:t>
-            </w:r>
-            <w:r>
-              <w:rPr>
-                <w:rFonts w:asciiTheme="majorHAnsi" w:eastAsia="Times New Roman" w:hAnsiTheme="majorHAnsi" w:cstheme="majorHAnsi"/>
-                <w:color w:val="000000"/>
-                <w:sz w:val="20"/>
-                <w:szCs w:val="20"/>
-                <w:lang w:eastAsia="it-IT"/>
-              </w:rPr>
-              <w:t>ModificaPassFailed</w:t>
-            </w:r>
-            <w:r>
-              <w:rPr>
-                <w:rFonts w:asciiTheme="majorHAnsi" w:eastAsia="Times New Roman" w:hAnsiTheme="majorHAnsi" w:cstheme="majorHAnsi"/>
-                <w:color w:val="000000"/>
-                <w:sz w:val="20"/>
-                <w:szCs w:val="20"/>
-                <w:lang w:eastAsia="it-IT"/>
-              </w:rPr>
-              <w:t>5</w:t>
+              <w:t>TC_ModificaPassFailed5</w:t>
             </w:r>
           </w:p>
         </w:tc>
@@ -10536,17 +10440,7 @@
                 <w:szCs w:val="20"/>
                 <w:lang w:eastAsia="it-IT"/>
               </w:rPr>
-              <w:t>TC_ModificaPassFailed</w:t>
-            </w:r>
-            <w:r>
-              <w:rPr>
-                <w:rFonts w:asciiTheme="majorHAnsi" w:eastAsia="Times New Roman" w:hAnsiTheme="majorHAnsi" w:cstheme="majorHAnsi"/>
-                <w:color w:val="000000"/>
-                <w:sz w:val="20"/>
-                <w:szCs w:val="20"/>
-                <w:lang w:eastAsia="it-IT"/>
-              </w:rPr>
-              <w:t>6</w:t>
+              <w:t>TC_ModificaPassFailed6</w:t>
             </w:r>
           </w:p>
         </w:tc>
@@ -10660,10 +10554,28 @@
               <w:rPr>
                 <w:sz w:val="20"/>
                 <w:szCs w:val="20"/>
-              </w:rPr>
-            </w:pPr>
-            <w:r>
-              <w:t>LP1.LNP2.FPN2.LRP2.OVLP2</w:t>
+                <w:lang w:val="en-US"/>
+              </w:rPr>
+            </w:pPr>
+            <w:r>
+              <w:rPr>
+                <w:lang w:val="en-US"/>
+              </w:rPr>
+              <w:t>LP1.LNP</w:t>
+            </w:r>
+            <w:proofErr w:type="gramStart"/>
+            <w:r>
+              <w:rPr>
+                <w:lang w:val="en-US"/>
+              </w:rPr>
+              <w:t>2.FPN2.LRP</w:t>
+            </w:r>
+            <w:proofErr w:type="gramEnd"/>
+            <w:r>
+              <w:rPr>
+                <w:lang w:val="en-US"/>
+              </w:rPr>
+              <w:t>2.OVLP2</w:t>
             </w:r>
           </w:p>
         </w:tc>
@@ -10754,10 +10666,28 @@
               <w:rPr>
                 <w:sz w:val="20"/>
                 <w:szCs w:val="20"/>
-              </w:rPr>
-            </w:pPr>
-            <w:r>
-              <w:t>LP1.LNP2.FPN2.LRP2.OVLP1</w:t>
+                <w:lang w:val="en-US"/>
+              </w:rPr>
+            </w:pPr>
+            <w:r>
+              <w:rPr>
+                <w:lang w:val="en-US"/>
+              </w:rPr>
+              <w:t>LP1.LNP</w:t>
+            </w:r>
+            <w:proofErr w:type="gramStart"/>
+            <w:r>
+              <w:rPr>
+                <w:lang w:val="en-US"/>
+              </w:rPr>
+              <w:t>2.FPN2.LRP</w:t>
+            </w:r>
+            <w:proofErr w:type="gramEnd"/>
+            <w:r>
+              <w:rPr>
+                <w:lang w:val="en-US"/>
+              </w:rPr>
+              <w:t>2.OVLP1</w:t>
             </w:r>
           </w:p>
         </w:tc>
@@ -11150,15 +11080,7 @@
                 <w:sz w:val="24"/>
                 <w:szCs w:val="24"/>
               </w:rPr>
-              <w:t>E-mail</w:t>
-            </w:r>
-            <w:r>
-              <w:rPr>
-                <w:rFonts w:asciiTheme="majorHAnsi" w:hAnsiTheme="majorHAnsi" w:cstheme="majorHAnsi"/>
-                <w:sz w:val="24"/>
-                <w:szCs w:val="24"/>
-              </w:rPr>
-              <w:t xml:space="preserve"> corrente</w:t>
+              <w:t>E-mail corrente</w:t>
             </w:r>
           </w:p>
         </w:tc>
@@ -11429,23 +11351,7 @@
                 <w:sz w:val="24"/>
                 <w:szCs w:val="24"/>
               </w:rPr>
-              <w:t xml:space="preserve">1. </w:t>
-            </w:r>
-            <w:r>
-              <w:rPr>
-                <w:rFonts w:asciiTheme="majorHAnsi" w:hAnsiTheme="majorHAnsi" w:cstheme="majorHAnsi"/>
-                <w:sz w:val="24"/>
-                <w:szCs w:val="24"/>
-              </w:rPr>
-              <w:t>Non è associata all’utente in sessione</w:t>
-            </w:r>
-            <w:r>
-              <w:rPr>
-                <w:rFonts w:asciiTheme="majorHAnsi" w:hAnsiTheme="majorHAnsi" w:cstheme="majorHAnsi"/>
-                <w:sz w:val="24"/>
-                <w:szCs w:val="24"/>
-              </w:rPr>
-              <w:t xml:space="preserve"> [</w:t>
+              <w:t>1. Non è associata all’utente in sessione [</w:t>
             </w:r>
             <w:r>
               <w:rPr>
@@ -11483,15 +11389,7 @@
                 <w:sz w:val="24"/>
                 <w:szCs w:val="24"/>
               </w:rPr>
-              <w:t>] [property</w:t>
-            </w:r>
-            <w:r>
-              <w:rPr>
-                <w:rFonts w:asciiTheme="majorHAnsi" w:hAnsiTheme="majorHAnsi" w:cstheme="majorHAnsi"/>
-                <w:sz w:val="24"/>
-                <w:szCs w:val="24"/>
-              </w:rPr>
-              <w:t xml:space="preserve"> </w:t>
+              <w:t xml:space="preserve">] [property </w:t>
             </w:r>
             <w:r>
               <w:rPr>
@@ -11526,23 +11424,7 @@
                 <w:sz w:val="24"/>
                 <w:szCs w:val="24"/>
               </w:rPr>
-              <w:t xml:space="preserve">2. </w:t>
-            </w:r>
-            <w:r>
-              <w:rPr>
-                <w:rFonts w:asciiTheme="majorHAnsi" w:hAnsiTheme="majorHAnsi" w:cstheme="majorHAnsi"/>
-                <w:sz w:val="24"/>
-                <w:szCs w:val="24"/>
-              </w:rPr>
-              <w:t>È associata all’utente in sessione</w:t>
-            </w:r>
-            <w:r>
-              <w:rPr>
-                <w:rFonts w:asciiTheme="majorHAnsi" w:hAnsiTheme="majorHAnsi" w:cstheme="majorHAnsi"/>
-                <w:sz w:val="24"/>
-                <w:szCs w:val="24"/>
-              </w:rPr>
-              <w:t xml:space="preserve"> [</w:t>
+              <w:t>2. È associata all’utente in sessione [</w:t>
             </w:r>
             <w:r>
               <w:rPr>
@@ -11580,15 +11462,7 @@
                 <w:sz w:val="24"/>
                 <w:szCs w:val="24"/>
               </w:rPr>
-              <w:t>] [property</w:t>
-            </w:r>
-            <w:r>
-              <w:rPr>
-                <w:rFonts w:asciiTheme="majorHAnsi" w:hAnsiTheme="majorHAnsi" w:cstheme="majorHAnsi"/>
-                <w:sz w:val="24"/>
-                <w:szCs w:val="24"/>
-              </w:rPr>
-              <w:t xml:space="preserve"> </w:t>
+              <w:t xml:space="preserve">] [property </w:t>
             </w:r>
             <w:r>
               <w:rPr>
@@ -12050,15 +11924,7 @@
                 <w:sz w:val="24"/>
                 <w:szCs w:val="24"/>
               </w:rPr>
-              <w:t xml:space="preserve"> C</w:t>
-            </w:r>
-            <w:r>
-              <w:rPr>
-                <w:rFonts w:asciiTheme="majorHAnsi" w:hAnsiTheme="majorHAnsi" w:cstheme="majorHAnsi"/>
-                <w:sz w:val="24"/>
-                <w:szCs w:val="24"/>
-              </w:rPr>
-              <w:t>oincide con il campo e-mail corrente</w:t>
+              <w:t xml:space="preserve"> Coincide con il campo e-mail corrente</w:t>
             </w:r>
             <w:r>
               <w:rPr>
@@ -13186,6 +13052,2682 @@
         <w:tab/>
       </w:r>
     </w:p>
+    <w:p>
+      <w:pPr>
+        <w:jc w:val="center"/>
+        <w:rPr>
+          <w:rFonts w:asciiTheme="majorHAnsi" w:hAnsiTheme="majorHAnsi" w:cstheme="majorHAnsi"/>
+          <w:b/>
+          <w:bCs/>
+          <w:sz w:val="32"/>
+          <w:szCs w:val="32"/>
+        </w:rPr>
+      </w:pPr>
+    </w:p>
+    <w:p>
+      <w:pPr>
+        <w:ind w:left="2832" w:firstLine="708"/>
+        <w:rPr>
+          <w:rFonts w:asciiTheme="majorHAnsi" w:hAnsiTheme="majorHAnsi" w:cstheme="majorHAnsi"/>
+          <w:i/>
+          <w:iCs/>
+          <w:sz w:val="32"/>
+          <w:szCs w:val="32"/>
+          <w:u w:val="single"/>
+        </w:rPr>
+      </w:pPr>
+      <w:r>
+        <w:rPr>
+          <w:rFonts w:asciiTheme="majorHAnsi" w:hAnsiTheme="majorHAnsi" w:cstheme="majorHAnsi"/>
+          <w:i/>
+          <w:iCs/>
+          <w:sz w:val="32"/>
+          <w:szCs w:val="32"/>
+          <w:u w:val="single"/>
+        </w:rPr>
+        <w:t xml:space="preserve">TEST GESTIONE </w:t>
+      </w:r>
+      <w:r>
+        <w:rPr>
+          <w:rFonts w:asciiTheme="majorHAnsi" w:hAnsiTheme="majorHAnsi" w:cstheme="majorHAnsi"/>
+          <w:i/>
+          <w:iCs/>
+          <w:sz w:val="32"/>
+          <w:szCs w:val="32"/>
+          <w:u w:val="single"/>
+        </w:rPr>
+        <w:t>BLOG</w:t>
+      </w:r>
+    </w:p>
+    <w:p>
+      <w:pPr>
+        <w:rPr>
+          <w:rFonts w:asciiTheme="majorHAnsi" w:hAnsiTheme="majorHAnsi" w:cstheme="majorHAnsi"/>
+          <w:b/>
+          <w:bCs/>
+          <w:sz w:val="32"/>
+          <w:szCs w:val="32"/>
+        </w:rPr>
+      </w:pPr>
+      <w:r>
+        <w:rPr>
+          <w:rFonts w:asciiTheme="majorHAnsi" w:hAnsiTheme="majorHAnsi" w:cstheme="majorHAnsi"/>
+          <w:b/>
+          <w:bCs/>
+          <w:sz w:val="32"/>
+          <w:szCs w:val="32"/>
+        </w:rPr>
+        <w:t xml:space="preserve">  </w:t>
+      </w:r>
+      <w:r>
+        <w:rPr>
+          <w:rFonts w:asciiTheme="majorHAnsi" w:hAnsiTheme="majorHAnsi" w:cstheme="majorHAnsi"/>
+          <w:b/>
+          <w:bCs/>
+          <w:sz w:val="32"/>
+          <w:szCs w:val="32"/>
+        </w:rPr>
+        <w:tab/>
+      </w:r>
+      <w:r>
+        <w:rPr>
+          <w:rFonts w:asciiTheme="majorHAnsi" w:hAnsiTheme="majorHAnsi" w:cstheme="majorHAnsi"/>
+          <w:b/>
+          <w:bCs/>
+          <w:sz w:val="32"/>
+          <w:szCs w:val="32"/>
+        </w:rPr>
+        <w:tab/>
+      </w:r>
+      <w:r>
+        <w:rPr>
+          <w:rFonts w:asciiTheme="majorHAnsi" w:hAnsiTheme="majorHAnsi" w:cstheme="majorHAnsi"/>
+          <w:b/>
+          <w:bCs/>
+          <w:sz w:val="32"/>
+          <w:szCs w:val="32"/>
+        </w:rPr>
+        <w:tab/>
+      </w:r>
+      <w:r>
+        <w:rPr>
+          <w:rFonts w:asciiTheme="majorHAnsi" w:hAnsiTheme="majorHAnsi" w:cstheme="majorHAnsi"/>
+          <w:b/>
+          <w:bCs/>
+          <w:sz w:val="32"/>
+          <w:szCs w:val="32"/>
+        </w:rPr>
+        <w:tab/>
+        <w:t xml:space="preserve">      </w:t>
+      </w:r>
+      <w:r>
+        <w:rPr>
+          <w:rFonts w:asciiTheme="majorHAnsi" w:hAnsiTheme="majorHAnsi" w:cstheme="majorHAnsi"/>
+          <w:b/>
+          <w:bCs/>
+          <w:sz w:val="32"/>
+          <w:szCs w:val="32"/>
+        </w:rPr>
+        <w:t>TC_</w:t>
+      </w:r>
+      <w:r>
+        <w:rPr>
+          <w:rFonts w:asciiTheme="majorHAnsi" w:hAnsiTheme="majorHAnsi" w:cstheme="majorHAnsi"/>
+          <w:b/>
+          <w:bCs/>
+          <w:sz w:val="32"/>
+          <w:szCs w:val="32"/>
+        </w:rPr>
+        <w:t>AGGIUNGI_ARTICOLO</w:t>
+      </w:r>
+    </w:p>
+    <w:p>
+      <w:pPr>
+        <w:rPr>
+          <w:rFonts w:asciiTheme="majorHAnsi" w:hAnsiTheme="majorHAnsi" w:cstheme="majorHAnsi"/>
+          <w:b/>
+          <w:bCs/>
+          <w:sz w:val="32"/>
+          <w:szCs w:val="32"/>
+        </w:rPr>
+      </w:pPr>
+    </w:p>
+    <w:tbl>
+      <w:tblPr>
+        <w:tblStyle w:val="Grigliatabella"/>
+        <w:tblW w:w="0" w:type="auto"/>
+        <w:tblLook w:val="04A0" w:firstRow="1" w:lastRow="0" w:firstColumn="1" w:lastColumn="0" w:noHBand="0" w:noVBand="1"/>
+      </w:tblPr>
+      <w:tblGrid>
+        <w:gridCol w:w="2972"/>
+        <w:gridCol w:w="6656"/>
+      </w:tblGrid>
+      <w:tr>
+        <w:tc>
+          <w:tcPr>
+            <w:tcW w:w="9628" w:type="dxa"/>
+            <w:gridSpan w:val="2"/>
+            <w:shd w:val="clear" w:color="auto" w:fill="FED2FC"/>
+          </w:tcPr>
+          <w:p>
+            <w:pPr>
+              <w:jc w:val="center"/>
+              <w:rPr>
+                <w:rFonts w:asciiTheme="majorHAnsi" w:hAnsiTheme="majorHAnsi" w:cstheme="majorHAnsi"/>
+                <w:sz w:val="24"/>
+                <w:szCs w:val="24"/>
+              </w:rPr>
+            </w:pPr>
+            <w:r>
+              <w:rPr>
+                <w:rFonts w:asciiTheme="majorHAnsi" w:hAnsiTheme="majorHAnsi" w:cstheme="majorHAnsi"/>
+                <w:sz w:val="24"/>
+                <w:szCs w:val="24"/>
+              </w:rPr>
+              <w:t xml:space="preserve">Parametro: </w:t>
+            </w:r>
+            <w:r>
+              <w:rPr>
+                <w:rFonts w:asciiTheme="majorHAnsi" w:hAnsiTheme="majorHAnsi" w:cstheme="majorHAnsi"/>
+                <w:sz w:val="24"/>
+                <w:szCs w:val="24"/>
+              </w:rPr>
+              <w:t>titoloArticolo</w:t>
+            </w:r>
+          </w:p>
+        </w:tc>
+      </w:tr>
+      <w:tr>
+        <w:tc>
+          <w:tcPr>
+            <w:tcW w:w="2972" w:type="dxa"/>
+            <w:shd w:val="clear" w:color="auto" w:fill="FED2FC"/>
+          </w:tcPr>
+          <w:p>
+            <w:pPr>
+              <w:jc w:val="center"/>
+              <w:rPr>
+                <w:rFonts w:asciiTheme="majorHAnsi" w:hAnsiTheme="majorHAnsi" w:cstheme="majorHAnsi"/>
+                <w:sz w:val="24"/>
+                <w:szCs w:val="24"/>
+              </w:rPr>
+            </w:pPr>
+            <w:r>
+              <w:rPr>
+                <w:rFonts w:asciiTheme="majorHAnsi" w:hAnsiTheme="majorHAnsi" w:cstheme="majorHAnsi"/>
+                <w:sz w:val="24"/>
+                <w:szCs w:val="24"/>
+              </w:rPr>
+              <w:t>Categorie</w:t>
+            </w:r>
+          </w:p>
+        </w:tc>
+        <w:tc>
+          <w:tcPr>
+            <w:tcW w:w="6656" w:type="dxa"/>
+            <w:shd w:val="clear" w:color="auto" w:fill="FED2FC"/>
+          </w:tcPr>
+          <w:p>
+            <w:pPr>
+              <w:jc w:val="center"/>
+              <w:rPr>
+                <w:rFonts w:asciiTheme="majorHAnsi" w:hAnsiTheme="majorHAnsi" w:cstheme="majorHAnsi"/>
+                <w:sz w:val="24"/>
+                <w:szCs w:val="24"/>
+              </w:rPr>
+            </w:pPr>
+            <w:r>
+              <w:rPr>
+                <w:rFonts w:asciiTheme="majorHAnsi" w:hAnsiTheme="majorHAnsi" w:cstheme="majorHAnsi"/>
+                <w:sz w:val="24"/>
+                <w:szCs w:val="24"/>
+              </w:rPr>
+              <w:t>Scelte</w:t>
+            </w:r>
+          </w:p>
+        </w:tc>
+      </w:tr>
+      <w:tr>
+        <w:tc>
+          <w:tcPr>
+            <w:tcW w:w="2972" w:type="dxa"/>
+          </w:tcPr>
+          <w:p>
+            <w:pPr>
+              <w:jc w:val="center"/>
+              <w:rPr>
+                <w:rFonts w:asciiTheme="majorHAnsi" w:hAnsiTheme="majorHAnsi" w:cstheme="majorHAnsi"/>
+              </w:rPr>
+            </w:pPr>
+            <w:r>
+              <w:rPr>
+                <w:rFonts w:asciiTheme="majorHAnsi" w:hAnsiTheme="majorHAnsi" w:cstheme="majorHAnsi"/>
+              </w:rPr>
+              <w:t xml:space="preserve">Lunghezza </w:t>
+            </w:r>
+            <w:r>
+              <w:rPr>
+                <w:rFonts w:asciiTheme="majorHAnsi" w:hAnsiTheme="majorHAnsi" w:cstheme="majorHAnsi"/>
+              </w:rPr>
+              <w:t>Titolo</w:t>
+            </w:r>
+            <w:r>
+              <w:rPr>
+                <w:rFonts w:asciiTheme="majorHAnsi" w:hAnsiTheme="majorHAnsi" w:cstheme="majorHAnsi"/>
+              </w:rPr>
+              <w:t xml:space="preserve"> - L</w:t>
+            </w:r>
+            <w:r>
+              <w:rPr>
+                <w:rFonts w:asciiTheme="majorHAnsi" w:hAnsiTheme="majorHAnsi" w:cstheme="majorHAnsi"/>
+              </w:rPr>
+              <w:t>T</w:t>
+            </w:r>
+          </w:p>
+        </w:tc>
+        <w:tc>
+          <w:tcPr>
+            <w:tcW w:w="6656" w:type="dxa"/>
+          </w:tcPr>
+          <w:p>
+            <w:pPr>
+              <w:rPr>
+                <w:rFonts w:asciiTheme="majorHAnsi" w:hAnsiTheme="majorHAnsi" w:cstheme="majorHAnsi"/>
+                <w:sz w:val="24"/>
+                <w:szCs w:val="24"/>
+              </w:rPr>
+            </w:pPr>
+            <w:r>
+              <w:rPr>
+                <w:rFonts w:asciiTheme="majorHAnsi" w:hAnsiTheme="majorHAnsi" w:cstheme="majorHAnsi"/>
+                <w:sz w:val="24"/>
+                <w:szCs w:val="24"/>
+              </w:rPr>
+              <w:t>1. Lunghezza = 0 – campo vuoto [</w:t>
+            </w:r>
+            <w:proofErr w:type="spellStart"/>
+            <w:r>
+              <w:rPr>
+                <w:rFonts w:asciiTheme="majorHAnsi" w:hAnsiTheme="majorHAnsi" w:cstheme="majorHAnsi"/>
+                <w:sz w:val="24"/>
+                <w:szCs w:val="24"/>
+              </w:rPr>
+              <w:t>property</w:t>
+            </w:r>
+            <w:proofErr w:type="spellEnd"/>
+            <w:r>
+              <w:rPr>
+                <w:rFonts w:asciiTheme="majorHAnsi" w:hAnsiTheme="majorHAnsi" w:cstheme="majorHAnsi"/>
+                <w:sz w:val="24"/>
+                <w:szCs w:val="24"/>
+              </w:rPr>
+              <w:t xml:space="preserve"> </w:t>
+            </w:r>
+            <w:proofErr w:type="spellStart"/>
+            <w:r>
+              <w:rPr>
+                <w:rFonts w:asciiTheme="majorHAnsi" w:hAnsiTheme="majorHAnsi" w:cstheme="majorHAnsi"/>
+                <w:b/>
+                <w:bCs/>
+                <w:sz w:val="24"/>
+                <w:szCs w:val="24"/>
+              </w:rPr>
+              <w:t>invalidL</w:t>
+            </w:r>
+            <w:r>
+              <w:rPr>
+                <w:rFonts w:asciiTheme="majorHAnsi" w:hAnsiTheme="majorHAnsi" w:cstheme="majorHAnsi"/>
+                <w:b/>
+                <w:bCs/>
+                <w:sz w:val="24"/>
+                <w:szCs w:val="24"/>
+              </w:rPr>
+              <w:t>T</w:t>
+            </w:r>
+            <w:r>
+              <w:rPr>
+                <w:rFonts w:asciiTheme="majorHAnsi" w:hAnsiTheme="majorHAnsi" w:cstheme="majorHAnsi"/>
+                <w:b/>
+                <w:bCs/>
+                <w:sz w:val="24"/>
+                <w:szCs w:val="24"/>
+              </w:rPr>
+              <w:t>Value</w:t>
+            </w:r>
+            <w:proofErr w:type="spellEnd"/>
+            <w:r>
+              <w:rPr>
+                <w:rFonts w:asciiTheme="majorHAnsi" w:hAnsiTheme="majorHAnsi" w:cstheme="majorHAnsi"/>
+                <w:sz w:val="24"/>
+                <w:szCs w:val="24"/>
+              </w:rPr>
+              <w:t>]</w:t>
+            </w:r>
+          </w:p>
+          <w:p>
+            <w:pPr>
+              <w:rPr>
+                <w:rFonts w:asciiTheme="majorHAnsi" w:hAnsiTheme="majorHAnsi" w:cstheme="majorHAnsi"/>
+                <w:sz w:val="24"/>
+                <w:szCs w:val="24"/>
+              </w:rPr>
+            </w:pPr>
+            <w:r>
+              <w:rPr>
+                <w:rFonts w:asciiTheme="majorHAnsi" w:hAnsiTheme="majorHAnsi" w:cstheme="majorHAnsi"/>
+                <w:sz w:val="24"/>
+                <w:szCs w:val="24"/>
+              </w:rPr>
+              <w:t>2. Lunghezza &gt;= 1 [</w:t>
+            </w:r>
+            <w:proofErr w:type="spellStart"/>
+            <w:r>
+              <w:rPr>
+                <w:rFonts w:asciiTheme="majorHAnsi" w:hAnsiTheme="majorHAnsi" w:cstheme="majorHAnsi"/>
+                <w:sz w:val="24"/>
+                <w:szCs w:val="24"/>
+              </w:rPr>
+              <w:t>property</w:t>
+            </w:r>
+            <w:proofErr w:type="spellEnd"/>
+            <w:r>
+              <w:rPr>
+                <w:rFonts w:asciiTheme="majorHAnsi" w:hAnsiTheme="majorHAnsi" w:cstheme="majorHAnsi"/>
+                <w:sz w:val="24"/>
+                <w:szCs w:val="24"/>
+              </w:rPr>
+              <w:t xml:space="preserve"> </w:t>
+            </w:r>
+            <w:proofErr w:type="spellStart"/>
+            <w:r>
+              <w:rPr>
+                <w:rFonts w:asciiTheme="majorHAnsi" w:hAnsiTheme="majorHAnsi" w:cstheme="majorHAnsi"/>
+                <w:b/>
+                <w:bCs/>
+                <w:sz w:val="24"/>
+                <w:szCs w:val="24"/>
+              </w:rPr>
+              <w:t>validL</w:t>
+            </w:r>
+            <w:r>
+              <w:rPr>
+                <w:rFonts w:asciiTheme="majorHAnsi" w:hAnsiTheme="majorHAnsi" w:cstheme="majorHAnsi"/>
+                <w:b/>
+                <w:bCs/>
+                <w:sz w:val="24"/>
+                <w:szCs w:val="24"/>
+              </w:rPr>
+              <w:t>T</w:t>
+            </w:r>
+            <w:r>
+              <w:rPr>
+                <w:rFonts w:asciiTheme="majorHAnsi" w:hAnsiTheme="majorHAnsi" w:cstheme="majorHAnsi"/>
+                <w:b/>
+                <w:bCs/>
+                <w:sz w:val="24"/>
+                <w:szCs w:val="24"/>
+              </w:rPr>
+              <w:t>Value</w:t>
+            </w:r>
+            <w:proofErr w:type="spellEnd"/>
+            <w:r>
+              <w:rPr>
+                <w:rFonts w:asciiTheme="majorHAnsi" w:hAnsiTheme="majorHAnsi" w:cstheme="majorHAnsi"/>
+                <w:sz w:val="24"/>
+                <w:szCs w:val="24"/>
+              </w:rPr>
+              <w:t>]</w:t>
+            </w:r>
+          </w:p>
+        </w:tc>
+      </w:tr>
+      <w:tr>
+        <w:tc>
+          <w:tcPr>
+            <w:tcW w:w="2972" w:type="dxa"/>
+          </w:tcPr>
+          <w:p>
+            <w:pPr>
+              <w:jc w:val="center"/>
+              <w:rPr>
+                <w:rFonts w:asciiTheme="majorHAnsi" w:hAnsiTheme="majorHAnsi" w:cstheme="majorHAnsi"/>
+              </w:rPr>
+            </w:pPr>
+            <w:r>
+              <w:rPr>
+                <w:rFonts w:asciiTheme="majorHAnsi" w:hAnsiTheme="majorHAnsi" w:cstheme="majorHAnsi"/>
+              </w:rPr>
+              <w:t xml:space="preserve">Formato </w:t>
+            </w:r>
+            <w:r>
+              <w:rPr>
+                <w:rFonts w:asciiTheme="majorHAnsi" w:hAnsiTheme="majorHAnsi" w:cstheme="majorHAnsi"/>
+              </w:rPr>
+              <w:t>Titolo</w:t>
+            </w:r>
+            <w:r>
+              <w:rPr>
+                <w:rFonts w:asciiTheme="majorHAnsi" w:hAnsiTheme="majorHAnsi" w:cstheme="majorHAnsi"/>
+              </w:rPr>
+              <w:t xml:space="preserve"> – F</w:t>
+            </w:r>
+            <w:r>
+              <w:rPr>
+                <w:rFonts w:asciiTheme="majorHAnsi" w:hAnsiTheme="majorHAnsi" w:cstheme="majorHAnsi"/>
+              </w:rPr>
+              <w:t>T</w:t>
+            </w:r>
+          </w:p>
+        </w:tc>
+        <w:tc>
+          <w:tcPr>
+            <w:tcW w:w="6656" w:type="dxa"/>
+          </w:tcPr>
+          <w:p>
+            <w:pPr>
+              <w:rPr>
+                <w:rFonts w:asciiTheme="majorHAnsi" w:hAnsiTheme="majorHAnsi" w:cstheme="majorHAnsi"/>
+                <w:sz w:val="24"/>
+                <w:szCs w:val="24"/>
+              </w:rPr>
+            </w:pPr>
+            <w:r>
+              <w:rPr>
+                <w:rFonts w:asciiTheme="majorHAnsi" w:hAnsiTheme="majorHAnsi" w:cstheme="majorHAnsi"/>
+                <w:sz w:val="24"/>
+                <w:szCs w:val="24"/>
+              </w:rPr>
+              <w:t>1. Non rispetta il formato [</w:t>
+            </w:r>
+            <w:proofErr w:type="spellStart"/>
+            <w:r>
+              <w:rPr>
+                <w:rFonts w:asciiTheme="majorHAnsi" w:hAnsiTheme="majorHAnsi" w:cstheme="majorHAnsi"/>
+                <w:i/>
+                <w:iCs/>
+                <w:sz w:val="24"/>
+                <w:szCs w:val="24"/>
+              </w:rPr>
+              <w:t>if</w:t>
+            </w:r>
+            <w:proofErr w:type="spellEnd"/>
+            <w:r>
+              <w:rPr>
+                <w:rFonts w:asciiTheme="majorHAnsi" w:hAnsiTheme="majorHAnsi" w:cstheme="majorHAnsi"/>
+                <w:i/>
+                <w:iCs/>
+                <w:sz w:val="24"/>
+                <w:szCs w:val="24"/>
+              </w:rPr>
+              <w:t xml:space="preserve"> </w:t>
+            </w:r>
+            <w:proofErr w:type="spellStart"/>
+            <w:r>
+              <w:rPr>
+                <w:rFonts w:asciiTheme="majorHAnsi" w:hAnsiTheme="majorHAnsi" w:cstheme="majorHAnsi"/>
+                <w:i/>
+                <w:iCs/>
+                <w:sz w:val="24"/>
+                <w:szCs w:val="24"/>
+              </w:rPr>
+              <w:t>valid</w:t>
+            </w:r>
+            <w:r>
+              <w:rPr>
+                <w:rFonts w:asciiTheme="majorHAnsi" w:hAnsiTheme="majorHAnsi" w:cstheme="majorHAnsi"/>
+                <w:i/>
+                <w:iCs/>
+                <w:sz w:val="24"/>
+                <w:szCs w:val="24"/>
+              </w:rPr>
+              <w:t>FT</w:t>
+            </w:r>
+            <w:r>
+              <w:rPr>
+                <w:rFonts w:asciiTheme="majorHAnsi" w:hAnsiTheme="majorHAnsi" w:cstheme="majorHAnsi"/>
+                <w:i/>
+                <w:iCs/>
+                <w:sz w:val="24"/>
+                <w:szCs w:val="24"/>
+              </w:rPr>
+              <w:t>Value</w:t>
+            </w:r>
+            <w:proofErr w:type="spellEnd"/>
+            <w:r>
+              <w:rPr>
+                <w:rFonts w:asciiTheme="majorHAnsi" w:hAnsiTheme="majorHAnsi" w:cstheme="majorHAnsi"/>
+                <w:sz w:val="24"/>
+                <w:szCs w:val="24"/>
+              </w:rPr>
+              <w:t>] [</w:t>
+            </w:r>
+            <w:proofErr w:type="spellStart"/>
+            <w:r>
+              <w:rPr>
+                <w:rFonts w:asciiTheme="majorHAnsi" w:hAnsiTheme="majorHAnsi" w:cstheme="majorHAnsi"/>
+                <w:sz w:val="24"/>
+                <w:szCs w:val="24"/>
+              </w:rPr>
+              <w:t>property</w:t>
+            </w:r>
+            <w:proofErr w:type="spellEnd"/>
+            <w:r>
+              <w:rPr>
+                <w:rFonts w:asciiTheme="majorHAnsi" w:hAnsiTheme="majorHAnsi" w:cstheme="majorHAnsi"/>
+                <w:sz w:val="24"/>
+                <w:szCs w:val="24"/>
+              </w:rPr>
+              <w:t xml:space="preserve"> </w:t>
+            </w:r>
+            <w:proofErr w:type="spellStart"/>
+            <w:r>
+              <w:rPr>
+                <w:rFonts w:asciiTheme="majorHAnsi" w:hAnsiTheme="majorHAnsi" w:cstheme="majorHAnsi"/>
+                <w:b/>
+                <w:bCs/>
+                <w:sz w:val="24"/>
+                <w:szCs w:val="24"/>
+              </w:rPr>
+              <w:t>invalid</w:t>
+            </w:r>
+            <w:r>
+              <w:rPr>
+                <w:rFonts w:asciiTheme="majorHAnsi" w:hAnsiTheme="majorHAnsi" w:cstheme="majorHAnsi"/>
+                <w:b/>
+                <w:bCs/>
+                <w:sz w:val="24"/>
+                <w:szCs w:val="24"/>
+              </w:rPr>
+              <w:t>FT</w:t>
+            </w:r>
+            <w:r>
+              <w:rPr>
+                <w:rFonts w:asciiTheme="majorHAnsi" w:hAnsiTheme="majorHAnsi" w:cstheme="majorHAnsi"/>
+                <w:b/>
+                <w:bCs/>
+                <w:sz w:val="24"/>
+                <w:szCs w:val="24"/>
+              </w:rPr>
+              <w:t>Value</w:t>
+            </w:r>
+            <w:proofErr w:type="spellEnd"/>
+            <w:r>
+              <w:rPr>
+                <w:rFonts w:asciiTheme="majorHAnsi" w:hAnsiTheme="majorHAnsi" w:cstheme="majorHAnsi"/>
+                <w:sz w:val="24"/>
+                <w:szCs w:val="24"/>
+              </w:rPr>
+              <w:t>]</w:t>
+            </w:r>
+          </w:p>
+          <w:p>
+            <w:pPr>
+              <w:rPr>
+                <w:rFonts w:asciiTheme="majorHAnsi" w:hAnsiTheme="majorHAnsi" w:cstheme="majorHAnsi"/>
+                <w:sz w:val="24"/>
+                <w:szCs w:val="24"/>
+              </w:rPr>
+            </w:pPr>
+            <w:r>
+              <w:rPr>
+                <w:rFonts w:asciiTheme="majorHAnsi" w:hAnsiTheme="majorHAnsi" w:cstheme="majorHAnsi"/>
+                <w:sz w:val="24"/>
+                <w:szCs w:val="24"/>
+              </w:rPr>
+              <w:t>2. Rispetta il formato [</w:t>
+            </w:r>
+            <w:proofErr w:type="spellStart"/>
+            <w:r>
+              <w:rPr>
+                <w:rFonts w:asciiTheme="majorHAnsi" w:hAnsiTheme="majorHAnsi" w:cstheme="majorHAnsi"/>
+                <w:i/>
+                <w:iCs/>
+                <w:sz w:val="24"/>
+                <w:szCs w:val="24"/>
+              </w:rPr>
+              <w:t>if</w:t>
+            </w:r>
+            <w:proofErr w:type="spellEnd"/>
+            <w:r>
+              <w:rPr>
+                <w:rFonts w:asciiTheme="majorHAnsi" w:hAnsiTheme="majorHAnsi" w:cstheme="majorHAnsi"/>
+                <w:i/>
+                <w:iCs/>
+                <w:sz w:val="24"/>
+                <w:szCs w:val="24"/>
+              </w:rPr>
+              <w:t xml:space="preserve"> </w:t>
+            </w:r>
+            <w:proofErr w:type="spellStart"/>
+            <w:r>
+              <w:rPr>
+                <w:rFonts w:asciiTheme="majorHAnsi" w:hAnsiTheme="majorHAnsi" w:cstheme="majorHAnsi"/>
+                <w:i/>
+                <w:iCs/>
+                <w:sz w:val="24"/>
+                <w:szCs w:val="24"/>
+              </w:rPr>
+              <w:t>valid</w:t>
+            </w:r>
+            <w:r>
+              <w:rPr>
+                <w:rFonts w:asciiTheme="majorHAnsi" w:hAnsiTheme="majorHAnsi" w:cstheme="majorHAnsi"/>
+                <w:i/>
+                <w:iCs/>
+                <w:sz w:val="24"/>
+                <w:szCs w:val="24"/>
+              </w:rPr>
+              <w:t>LT</w:t>
+            </w:r>
+            <w:r>
+              <w:rPr>
+                <w:rFonts w:asciiTheme="majorHAnsi" w:hAnsiTheme="majorHAnsi" w:cstheme="majorHAnsi"/>
+                <w:i/>
+                <w:iCs/>
+                <w:sz w:val="24"/>
+                <w:szCs w:val="24"/>
+              </w:rPr>
+              <w:t>Value</w:t>
+            </w:r>
+            <w:proofErr w:type="spellEnd"/>
+            <w:r>
+              <w:rPr>
+                <w:rFonts w:asciiTheme="majorHAnsi" w:hAnsiTheme="majorHAnsi" w:cstheme="majorHAnsi"/>
+                <w:sz w:val="24"/>
+                <w:szCs w:val="24"/>
+              </w:rPr>
+              <w:t>] [</w:t>
+            </w:r>
+            <w:proofErr w:type="spellStart"/>
+            <w:r>
+              <w:rPr>
+                <w:rFonts w:asciiTheme="majorHAnsi" w:hAnsiTheme="majorHAnsi" w:cstheme="majorHAnsi"/>
+                <w:sz w:val="24"/>
+                <w:szCs w:val="24"/>
+              </w:rPr>
+              <w:t>property</w:t>
+            </w:r>
+            <w:proofErr w:type="spellEnd"/>
+            <w:r>
+              <w:rPr>
+                <w:rFonts w:asciiTheme="majorHAnsi" w:hAnsiTheme="majorHAnsi" w:cstheme="majorHAnsi"/>
+                <w:sz w:val="24"/>
+                <w:szCs w:val="24"/>
+              </w:rPr>
+              <w:t xml:space="preserve"> </w:t>
+            </w:r>
+            <w:proofErr w:type="spellStart"/>
+            <w:r>
+              <w:rPr>
+                <w:rFonts w:asciiTheme="majorHAnsi" w:hAnsiTheme="majorHAnsi" w:cstheme="majorHAnsi"/>
+                <w:b/>
+                <w:bCs/>
+                <w:sz w:val="24"/>
+                <w:szCs w:val="24"/>
+              </w:rPr>
+              <w:t>valid</w:t>
+            </w:r>
+            <w:r>
+              <w:rPr>
+                <w:rFonts w:asciiTheme="majorHAnsi" w:hAnsiTheme="majorHAnsi" w:cstheme="majorHAnsi"/>
+                <w:b/>
+                <w:bCs/>
+                <w:sz w:val="24"/>
+                <w:szCs w:val="24"/>
+              </w:rPr>
+              <w:t>LT</w:t>
+            </w:r>
+            <w:r>
+              <w:rPr>
+                <w:rFonts w:asciiTheme="majorHAnsi" w:hAnsiTheme="majorHAnsi" w:cstheme="majorHAnsi"/>
+                <w:b/>
+                <w:bCs/>
+                <w:sz w:val="24"/>
+                <w:szCs w:val="24"/>
+              </w:rPr>
+              <w:t>Value</w:t>
+            </w:r>
+            <w:proofErr w:type="spellEnd"/>
+            <w:r>
+              <w:rPr>
+                <w:rFonts w:asciiTheme="majorHAnsi" w:hAnsiTheme="majorHAnsi" w:cstheme="majorHAnsi"/>
+                <w:sz w:val="24"/>
+                <w:szCs w:val="24"/>
+              </w:rPr>
+              <w:t>]</w:t>
+            </w:r>
+          </w:p>
+        </w:tc>
+      </w:tr>
+      <w:tr>
+        <w:tc>
+          <w:tcPr>
+            <w:tcW w:w="9628" w:type="dxa"/>
+            <w:gridSpan w:val="2"/>
+            <w:shd w:val="clear" w:color="auto" w:fill="FED2FC"/>
+          </w:tcPr>
+          <w:p>
+            <w:pPr>
+              <w:jc w:val="center"/>
+              <w:rPr>
+                <w:rFonts w:asciiTheme="majorHAnsi" w:hAnsiTheme="majorHAnsi" w:cstheme="majorHAnsi"/>
+                <w:sz w:val="24"/>
+                <w:szCs w:val="24"/>
+              </w:rPr>
+            </w:pPr>
+            <w:r>
+              <w:rPr>
+                <w:rFonts w:asciiTheme="majorHAnsi" w:hAnsiTheme="majorHAnsi" w:cstheme="majorHAnsi"/>
+                <w:sz w:val="24"/>
+                <w:szCs w:val="24"/>
+              </w:rPr>
+              <w:lastRenderedPageBreak/>
+              <w:t xml:space="preserve">Parametro: </w:t>
+            </w:r>
+            <w:proofErr w:type="spellStart"/>
+            <w:r>
+              <w:rPr>
+                <w:rFonts w:asciiTheme="majorHAnsi" w:hAnsiTheme="majorHAnsi" w:cstheme="majorHAnsi"/>
+                <w:sz w:val="24"/>
+                <w:szCs w:val="24"/>
+              </w:rPr>
+              <w:t>sottotitolo</w:t>
+            </w:r>
+            <w:r>
+              <w:rPr>
+                <w:rFonts w:asciiTheme="majorHAnsi" w:hAnsiTheme="majorHAnsi" w:cstheme="majorHAnsi"/>
+                <w:sz w:val="24"/>
+                <w:szCs w:val="24"/>
+              </w:rPr>
+              <w:t>Articolo</w:t>
+            </w:r>
+            <w:proofErr w:type="spellEnd"/>
+          </w:p>
+        </w:tc>
+      </w:tr>
+      <w:tr>
+        <w:tc>
+          <w:tcPr>
+            <w:tcW w:w="2972" w:type="dxa"/>
+            <w:shd w:val="clear" w:color="auto" w:fill="FED2FC"/>
+          </w:tcPr>
+          <w:p>
+            <w:pPr>
+              <w:jc w:val="center"/>
+              <w:rPr>
+                <w:rFonts w:asciiTheme="majorHAnsi" w:hAnsiTheme="majorHAnsi" w:cstheme="majorHAnsi"/>
+                <w:sz w:val="24"/>
+                <w:szCs w:val="24"/>
+              </w:rPr>
+            </w:pPr>
+            <w:r>
+              <w:rPr>
+                <w:rFonts w:asciiTheme="majorHAnsi" w:hAnsiTheme="majorHAnsi" w:cstheme="majorHAnsi"/>
+                <w:sz w:val="24"/>
+                <w:szCs w:val="24"/>
+              </w:rPr>
+              <w:t>Categorie</w:t>
+            </w:r>
+          </w:p>
+        </w:tc>
+        <w:tc>
+          <w:tcPr>
+            <w:tcW w:w="6656" w:type="dxa"/>
+            <w:shd w:val="clear" w:color="auto" w:fill="FED2FC"/>
+          </w:tcPr>
+          <w:p>
+            <w:pPr>
+              <w:jc w:val="center"/>
+              <w:rPr>
+                <w:rFonts w:asciiTheme="majorHAnsi" w:hAnsiTheme="majorHAnsi" w:cstheme="majorHAnsi"/>
+                <w:sz w:val="24"/>
+                <w:szCs w:val="24"/>
+              </w:rPr>
+            </w:pPr>
+            <w:r>
+              <w:rPr>
+                <w:rFonts w:asciiTheme="majorHAnsi" w:hAnsiTheme="majorHAnsi" w:cstheme="majorHAnsi"/>
+                <w:sz w:val="24"/>
+                <w:szCs w:val="24"/>
+              </w:rPr>
+              <w:t>Scelte</w:t>
+            </w:r>
+          </w:p>
+        </w:tc>
+      </w:tr>
+      <w:tr>
+        <w:tc>
+          <w:tcPr>
+            <w:tcW w:w="2972" w:type="dxa"/>
+          </w:tcPr>
+          <w:p>
+            <w:pPr>
+              <w:jc w:val="center"/>
+              <w:rPr>
+                <w:rFonts w:asciiTheme="majorHAnsi" w:hAnsiTheme="majorHAnsi" w:cstheme="majorHAnsi"/>
+              </w:rPr>
+            </w:pPr>
+            <w:r>
+              <w:rPr>
+                <w:rFonts w:asciiTheme="majorHAnsi" w:hAnsiTheme="majorHAnsi" w:cstheme="majorHAnsi"/>
+              </w:rPr>
+              <w:t xml:space="preserve">Lunghezza </w:t>
+            </w:r>
+            <w:r>
+              <w:rPr>
+                <w:rFonts w:asciiTheme="majorHAnsi" w:hAnsiTheme="majorHAnsi" w:cstheme="majorHAnsi"/>
+              </w:rPr>
+              <w:t>Titolo</w:t>
+            </w:r>
+            <w:r>
+              <w:rPr>
+                <w:rFonts w:asciiTheme="majorHAnsi" w:hAnsiTheme="majorHAnsi" w:cstheme="majorHAnsi"/>
+              </w:rPr>
+              <w:t xml:space="preserve"> - L</w:t>
+            </w:r>
+            <w:r>
+              <w:rPr>
+                <w:rFonts w:asciiTheme="majorHAnsi" w:hAnsiTheme="majorHAnsi" w:cstheme="majorHAnsi"/>
+              </w:rPr>
+              <w:t>S</w:t>
+            </w:r>
+          </w:p>
+        </w:tc>
+        <w:tc>
+          <w:tcPr>
+            <w:tcW w:w="6656" w:type="dxa"/>
+          </w:tcPr>
+          <w:p>
+            <w:pPr>
+              <w:rPr>
+                <w:rFonts w:asciiTheme="majorHAnsi" w:hAnsiTheme="majorHAnsi" w:cstheme="majorHAnsi"/>
+                <w:sz w:val="24"/>
+                <w:szCs w:val="24"/>
+              </w:rPr>
+            </w:pPr>
+            <w:r>
+              <w:rPr>
+                <w:rFonts w:asciiTheme="majorHAnsi" w:hAnsiTheme="majorHAnsi" w:cstheme="majorHAnsi"/>
+                <w:sz w:val="24"/>
+                <w:szCs w:val="24"/>
+              </w:rPr>
+              <w:t>1. Lunghezza = 0 – campo vuoto [</w:t>
+            </w:r>
+            <w:proofErr w:type="spellStart"/>
+            <w:r>
+              <w:rPr>
+                <w:rFonts w:asciiTheme="majorHAnsi" w:hAnsiTheme="majorHAnsi" w:cstheme="majorHAnsi"/>
+                <w:sz w:val="24"/>
+                <w:szCs w:val="24"/>
+              </w:rPr>
+              <w:t>property</w:t>
+            </w:r>
+            <w:proofErr w:type="spellEnd"/>
+            <w:r>
+              <w:rPr>
+                <w:rFonts w:asciiTheme="majorHAnsi" w:hAnsiTheme="majorHAnsi" w:cstheme="majorHAnsi"/>
+                <w:sz w:val="24"/>
+                <w:szCs w:val="24"/>
+              </w:rPr>
+              <w:t xml:space="preserve"> </w:t>
+            </w:r>
+            <w:proofErr w:type="spellStart"/>
+            <w:r>
+              <w:rPr>
+                <w:rFonts w:asciiTheme="majorHAnsi" w:hAnsiTheme="majorHAnsi" w:cstheme="majorHAnsi"/>
+                <w:b/>
+                <w:bCs/>
+                <w:sz w:val="24"/>
+                <w:szCs w:val="24"/>
+              </w:rPr>
+              <w:t>invalidL</w:t>
+            </w:r>
+            <w:r>
+              <w:rPr>
+                <w:rFonts w:asciiTheme="majorHAnsi" w:hAnsiTheme="majorHAnsi" w:cstheme="majorHAnsi"/>
+                <w:b/>
+                <w:bCs/>
+                <w:sz w:val="24"/>
+                <w:szCs w:val="24"/>
+              </w:rPr>
+              <w:t>S</w:t>
+            </w:r>
+            <w:r>
+              <w:rPr>
+                <w:rFonts w:asciiTheme="majorHAnsi" w:hAnsiTheme="majorHAnsi" w:cstheme="majorHAnsi"/>
+                <w:b/>
+                <w:bCs/>
+                <w:sz w:val="24"/>
+                <w:szCs w:val="24"/>
+              </w:rPr>
+              <w:t>Value</w:t>
+            </w:r>
+            <w:proofErr w:type="spellEnd"/>
+            <w:r>
+              <w:rPr>
+                <w:rFonts w:asciiTheme="majorHAnsi" w:hAnsiTheme="majorHAnsi" w:cstheme="majorHAnsi"/>
+                <w:sz w:val="24"/>
+                <w:szCs w:val="24"/>
+              </w:rPr>
+              <w:t>]</w:t>
+            </w:r>
+          </w:p>
+          <w:p>
+            <w:pPr>
+              <w:rPr>
+                <w:rFonts w:asciiTheme="majorHAnsi" w:hAnsiTheme="majorHAnsi" w:cstheme="majorHAnsi"/>
+                <w:sz w:val="24"/>
+                <w:szCs w:val="24"/>
+              </w:rPr>
+            </w:pPr>
+            <w:r>
+              <w:rPr>
+                <w:rFonts w:asciiTheme="majorHAnsi" w:hAnsiTheme="majorHAnsi" w:cstheme="majorHAnsi"/>
+                <w:sz w:val="24"/>
+                <w:szCs w:val="24"/>
+              </w:rPr>
+              <w:t>2. Lunghezza &gt;= 1 [</w:t>
+            </w:r>
+            <w:proofErr w:type="spellStart"/>
+            <w:r>
+              <w:rPr>
+                <w:rFonts w:asciiTheme="majorHAnsi" w:hAnsiTheme="majorHAnsi" w:cstheme="majorHAnsi"/>
+                <w:sz w:val="24"/>
+                <w:szCs w:val="24"/>
+              </w:rPr>
+              <w:t>property</w:t>
+            </w:r>
+            <w:proofErr w:type="spellEnd"/>
+            <w:r>
+              <w:rPr>
+                <w:rFonts w:asciiTheme="majorHAnsi" w:hAnsiTheme="majorHAnsi" w:cstheme="majorHAnsi"/>
+                <w:sz w:val="24"/>
+                <w:szCs w:val="24"/>
+              </w:rPr>
+              <w:t xml:space="preserve"> </w:t>
+            </w:r>
+            <w:proofErr w:type="spellStart"/>
+            <w:r>
+              <w:rPr>
+                <w:rFonts w:asciiTheme="majorHAnsi" w:hAnsiTheme="majorHAnsi" w:cstheme="majorHAnsi"/>
+                <w:b/>
+                <w:bCs/>
+                <w:sz w:val="24"/>
+                <w:szCs w:val="24"/>
+              </w:rPr>
+              <w:t>validL</w:t>
+            </w:r>
+            <w:r>
+              <w:rPr>
+                <w:rFonts w:asciiTheme="majorHAnsi" w:hAnsiTheme="majorHAnsi" w:cstheme="majorHAnsi"/>
+                <w:b/>
+                <w:bCs/>
+                <w:sz w:val="24"/>
+                <w:szCs w:val="24"/>
+              </w:rPr>
+              <w:t>S</w:t>
+            </w:r>
+            <w:r>
+              <w:rPr>
+                <w:rFonts w:asciiTheme="majorHAnsi" w:hAnsiTheme="majorHAnsi" w:cstheme="majorHAnsi"/>
+                <w:b/>
+                <w:bCs/>
+                <w:sz w:val="24"/>
+                <w:szCs w:val="24"/>
+              </w:rPr>
+              <w:t>Value</w:t>
+            </w:r>
+            <w:proofErr w:type="spellEnd"/>
+            <w:r>
+              <w:rPr>
+                <w:rFonts w:asciiTheme="majorHAnsi" w:hAnsiTheme="majorHAnsi" w:cstheme="majorHAnsi"/>
+                <w:sz w:val="24"/>
+                <w:szCs w:val="24"/>
+              </w:rPr>
+              <w:t>]</w:t>
+            </w:r>
+          </w:p>
+        </w:tc>
+      </w:tr>
+      <w:tr>
+        <w:tc>
+          <w:tcPr>
+            <w:tcW w:w="2972" w:type="dxa"/>
+          </w:tcPr>
+          <w:p>
+            <w:pPr>
+              <w:jc w:val="center"/>
+              <w:rPr>
+                <w:rFonts w:asciiTheme="majorHAnsi" w:hAnsiTheme="majorHAnsi" w:cstheme="majorHAnsi"/>
+              </w:rPr>
+            </w:pPr>
+            <w:r>
+              <w:rPr>
+                <w:rFonts w:asciiTheme="majorHAnsi" w:hAnsiTheme="majorHAnsi" w:cstheme="majorHAnsi"/>
+              </w:rPr>
+              <w:t xml:space="preserve">Formato </w:t>
+            </w:r>
+            <w:r>
+              <w:rPr>
+                <w:rFonts w:asciiTheme="majorHAnsi" w:hAnsiTheme="majorHAnsi" w:cstheme="majorHAnsi"/>
+              </w:rPr>
+              <w:t>Titolo</w:t>
+            </w:r>
+            <w:r>
+              <w:rPr>
+                <w:rFonts w:asciiTheme="majorHAnsi" w:hAnsiTheme="majorHAnsi" w:cstheme="majorHAnsi"/>
+              </w:rPr>
+              <w:t xml:space="preserve"> – F</w:t>
+            </w:r>
+            <w:r>
+              <w:rPr>
+                <w:rFonts w:asciiTheme="majorHAnsi" w:hAnsiTheme="majorHAnsi" w:cstheme="majorHAnsi"/>
+              </w:rPr>
+              <w:t>S</w:t>
+            </w:r>
+          </w:p>
+        </w:tc>
+        <w:tc>
+          <w:tcPr>
+            <w:tcW w:w="6656" w:type="dxa"/>
+          </w:tcPr>
+          <w:p>
+            <w:pPr>
+              <w:rPr>
+                <w:rFonts w:asciiTheme="majorHAnsi" w:hAnsiTheme="majorHAnsi" w:cstheme="majorHAnsi"/>
+                <w:sz w:val="24"/>
+                <w:szCs w:val="24"/>
+              </w:rPr>
+            </w:pPr>
+            <w:r>
+              <w:rPr>
+                <w:rFonts w:asciiTheme="majorHAnsi" w:hAnsiTheme="majorHAnsi" w:cstheme="majorHAnsi"/>
+                <w:sz w:val="24"/>
+                <w:szCs w:val="24"/>
+              </w:rPr>
+              <w:t>1. Non rispetta il formato [</w:t>
+            </w:r>
+            <w:proofErr w:type="spellStart"/>
+            <w:r>
+              <w:rPr>
+                <w:rFonts w:asciiTheme="majorHAnsi" w:hAnsiTheme="majorHAnsi" w:cstheme="majorHAnsi"/>
+                <w:i/>
+                <w:iCs/>
+                <w:sz w:val="24"/>
+                <w:szCs w:val="24"/>
+              </w:rPr>
+              <w:t>if</w:t>
+            </w:r>
+            <w:proofErr w:type="spellEnd"/>
+            <w:r>
+              <w:rPr>
+                <w:rFonts w:asciiTheme="majorHAnsi" w:hAnsiTheme="majorHAnsi" w:cstheme="majorHAnsi"/>
+                <w:i/>
+                <w:iCs/>
+                <w:sz w:val="24"/>
+                <w:szCs w:val="24"/>
+              </w:rPr>
+              <w:t xml:space="preserve"> </w:t>
+            </w:r>
+            <w:proofErr w:type="spellStart"/>
+            <w:r>
+              <w:rPr>
+                <w:rFonts w:asciiTheme="majorHAnsi" w:hAnsiTheme="majorHAnsi" w:cstheme="majorHAnsi"/>
+                <w:i/>
+                <w:iCs/>
+                <w:sz w:val="24"/>
+                <w:szCs w:val="24"/>
+              </w:rPr>
+              <w:t>valid</w:t>
+            </w:r>
+            <w:r>
+              <w:rPr>
+                <w:rFonts w:asciiTheme="majorHAnsi" w:hAnsiTheme="majorHAnsi" w:cstheme="majorHAnsi"/>
+                <w:i/>
+                <w:iCs/>
+                <w:sz w:val="24"/>
+                <w:szCs w:val="24"/>
+              </w:rPr>
+              <w:t>F</w:t>
+            </w:r>
+            <w:r>
+              <w:rPr>
+                <w:rFonts w:asciiTheme="majorHAnsi" w:hAnsiTheme="majorHAnsi" w:cstheme="majorHAnsi"/>
+                <w:i/>
+                <w:iCs/>
+                <w:sz w:val="24"/>
+                <w:szCs w:val="24"/>
+              </w:rPr>
+              <w:t>S</w:t>
+            </w:r>
+            <w:r>
+              <w:rPr>
+                <w:rFonts w:asciiTheme="majorHAnsi" w:hAnsiTheme="majorHAnsi" w:cstheme="majorHAnsi"/>
+                <w:i/>
+                <w:iCs/>
+                <w:sz w:val="24"/>
+                <w:szCs w:val="24"/>
+              </w:rPr>
+              <w:t>Value</w:t>
+            </w:r>
+            <w:proofErr w:type="spellEnd"/>
+            <w:r>
+              <w:rPr>
+                <w:rFonts w:asciiTheme="majorHAnsi" w:hAnsiTheme="majorHAnsi" w:cstheme="majorHAnsi"/>
+                <w:sz w:val="24"/>
+                <w:szCs w:val="24"/>
+              </w:rPr>
+              <w:t>] [</w:t>
+            </w:r>
+            <w:proofErr w:type="spellStart"/>
+            <w:r>
+              <w:rPr>
+                <w:rFonts w:asciiTheme="majorHAnsi" w:hAnsiTheme="majorHAnsi" w:cstheme="majorHAnsi"/>
+                <w:sz w:val="24"/>
+                <w:szCs w:val="24"/>
+              </w:rPr>
+              <w:t>property</w:t>
+            </w:r>
+            <w:proofErr w:type="spellEnd"/>
+            <w:r>
+              <w:rPr>
+                <w:rFonts w:asciiTheme="majorHAnsi" w:hAnsiTheme="majorHAnsi" w:cstheme="majorHAnsi"/>
+                <w:sz w:val="24"/>
+                <w:szCs w:val="24"/>
+              </w:rPr>
+              <w:t xml:space="preserve"> </w:t>
+            </w:r>
+            <w:proofErr w:type="spellStart"/>
+            <w:r>
+              <w:rPr>
+                <w:rFonts w:asciiTheme="majorHAnsi" w:hAnsiTheme="majorHAnsi" w:cstheme="majorHAnsi"/>
+                <w:b/>
+                <w:bCs/>
+                <w:sz w:val="24"/>
+                <w:szCs w:val="24"/>
+              </w:rPr>
+              <w:t>invalid</w:t>
+            </w:r>
+            <w:r>
+              <w:rPr>
+                <w:rFonts w:asciiTheme="majorHAnsi" w:hAnsiTheme="majorHAnsi" w:cstheme="majorHAnsi"/>
+                <w:b/>
+                <w:bCs/>
+                <w:sz w:val="24"/>
+                <w:szCs w:val="24"/>
+              </w:rPr>
+              <w:t>F</w:t>
+            </w:r>
+            <w:r>
+              <w:rPr>
+                <w:rFonts w:asciiTheme="majorHAnsi" w:hAnsiTheme="majorHAnsi" w:cstheme="majorHAnsi"/>
+                <w:b/>
+                <w:bCs/>
+                <w:sz w:val="24"/>
+                <w:szCs w:val="24"/>
+              </w:rPr>
+              <w:t>S</w:t>
+            </w:r>
+            <w:r>
+              <w:rPr>
+                <w:rFonts w:asciiTheme="majorHAnsi" w:hAnsiTheme="majorHAnsi" w:cstheme="majorHAnsi"/>
+                <w:b/>
+                <w:bCs/>
+                <w:sz w:val="24"/>
+                <w:szCs w:val="24"/>
+              </w:rPr>
+              <w:t>Value</w:t>
+            </w:r>
+            <w:proofErr w:type="spellEnd"/>
+            <w:r>
+              <w:rPr>
+                <w:rFonts w:asciiTheme="majorHAnsi" w:hAnsiTheme="majorHAnsi" w:cstheme="majorHAnsi"/>
+                <w:sz w:val="24"/>
+                <w:szCs w:val="24"/>
+              </w:rPr>
+              <w:t>]</w:t>
+            </w:r>
+          </w:p>
+          <w:p>
+            <w:pPr>
+              <w:rPr>
+                <w:rFonts w:asciiTheme="majorHAnsi" w:hAnsiTheme="majorHAnsi" w:cstheme="majorHAnsi"/>
+                <w:sz w:val="24"/>
+                <w:szCs w:val="24"/>
+              </w:rPr>
+            </w:pPr>
+            <w:r>
+              <w:rPr>
+                <w:rFonts w:asciiTheme="majorHAnsi" w:hAnsiTheme="majorHAnsi" w:cstheme="majorHAnsi"/>
+                <w:sz w:val="24"/>
+                <w:szCs w:val="24"/>
+              </w:rPr>
+              <w:t>2. Rispetta il formato [</w:t>
+            </w:r>
+            <w:proofErr w:type="spellStart"/>
+            <w:r>
+              <w:rPr>
+                <w:rFonts w:asciiTheme="majorHAnsi" w:hAnsiTheme="majorHAnsi" w:cstheme="majorHAnsi"/>
+                <w:i/>
+                <w:iCs/>
+                <w:sz w:val="24"/>
+                <w:szCs w:val="24"/>
+              </w:rPr>
+              <w:t>if</w:t>
+            </w:r>
+            <w:proofErr w:type="spellEnd"/>
+            <w:r>
+              <w:rPr>
+                <w:rFonts w:asciiTheme="majorHAnsi" w:hAnsiTheme="majorHAnsi" w:cstheme="majorHAnsi"/>
+                <w:i/>
+                <w:iCs/>
+                <w:sz w:val="24"/>
+                <w:szCs w:val="24"/>
+              </w:rPr>
+              <w:t xml:space="preserve"> </w:t>
+            </w:r>
+            <w:proofErr w:type="spellStart"/>
+            <w:r>
+              <w:rPr>
+                <w:rFonts w:asciiTheme="majorHAnsi" w:hAnsiTheme="majorHAnsi" w:cstheme="majorHAnsi"/>
+                <w:i/>
+                <w:iCs/>
+                <w:sz w:val="24"/>
+                <w:szCs w:val="24"/>
+              </w:rPr>
+              <w:t>valid</w:t>
+            </w:r>
+            <w:r>
+              <w:rPr>
+                <w:rFonts w:asciiTheme="majorHAnsi" w:hAnsiTheme="majorHAnsi" w:cstheme="majorHAnsi"/>
+                <w:i/>
+                <w:iCs/>
+                <w:sz w:val="24"/>
+                <w:szCs w:val="24"/>
+              </w:rPr>
+              <w:t>L</w:t>
+            </w:r>
+            <w:r>
+              <w:rPr>
+                <w:rFonts w:asciiTheme="majorHAnsi" w:hAnsiTheme="majorHAnsi" w:cstheme="majorHAnsi"/>
+                <w:i/>
+                <w:iCs/>
+                <w:sz w:val="24"/>
+                <w:szCs w:val="24"/>
+              </w:rPr>
+              <w:t>S</w:t>
+            </w:r>
+            <w:r>
+              <w:rPr>
+                <w:rFonts w:asciiTheme="majorHAnsi" w:hAnsiTheme="majorHAnsi" w:cstheme="majorHAnsi"/>
+                <w:i/>
+                <w:iCs/>
+                <w:sz w:val="24"/>
+                <w:szCs w:val="24"/>
+              </w:rPr>
+              <w:t>Value</w:t>
+            </w:r>
+            <w:proofErr w:type="spellEnd"/>
+            <w:r>
+              <w:rPr>
+                <w:rFonts w:asciiTheme="majorHAnsi" w:hAnsiTheme="majorHAnsi" w:cstheme="majorHAnsi"/>
+                <w:sz w:val="24"/>
+                <w:szCs w:val="24"/>
+              </w:rPr>
+              <w:t>] [</w:t>
+            </w:r>
+            <w:proofErr w:type="spellStart"/>
+            <w:r>
+              <w:rPr>
+                <w:rFonts w:asciiTheme="majorHAnsi" w:hAnsiTheme="majorHAnsi" w:cstheme="majorHAnsi"/>
+                <w:sz w:val="24"/>
+                <w:szCs w:val="24"/>
+              </w:rPr>
+              <w:t>property</w:t>
+            </w:r>
+            <w:proofErr w:type="spellEnd"/>
+            <w:r>
+              <w:rPr>
+                <w:rFonts w:asciiTheme="majorHAnsi" w:hAnsiTheme="majorHAnsi" w:cstheme="majorHAnsi"/>
+                <w:sz w:val="24"/>
+                <w:szCs w:val="24"/>
+              </w:rPr>
+              <w:t xml:space="preserve"> </w:t>
+            </w:r>
+            <w:proofErr w:type="spellStart"/>
+            <w:r>
+              <w:rPr>
+                <w:rFonts w:asciiTheme="majorHAnsi" w:hAnsiTheme="majorHAnsi" w:cstheme="majorHAnsi"/>
+                <w:b/>
+                <w:bCs/>
+                <w:sz w:val="24"/>
+                <w:szCs w:val="24"/>
+              </w:rPr>
+              <w:t>valid</w:t>
+            </w:r>
+            <w:r>
+              <w:rPr>
+                <w:rFonts w:asciiTheme="majorHAnsi" w:hAnsiTheme="majorHAnsi" w:cstheme="majorHAnsi"/>
+                <w:b/>
+                <w:bCs/>
+                <w:sz w:val="24"/>
+                <w:szCs w:val="24"/>
+              </w:rPr>
+              <w:t>L</w:t>
+            </w:r>
+            <w:r>
+              <w:rPr>
+                <w:rFonts w:asciiTheme="majorHAnsi" w:hAnsiTheme="majorHAnsi" w:cstheme="majorHAnsi"/>
+                <w:b/>
+                <w:bCs/>
+                <w:sz w:val="24"/>
+                <w:szCs w:val="24"/>
+              </w:rPr>
+              <w:t>S</w:t>
+            </w:r>
+            <w:r>
+              <w:rPr>
+                <w:rFonts w:asciiTheme="majorHAnsi" w:hAnsiTheme="majorHAnsi" w:cstheme="majorHAnsi"/>
+                <w:b/>
+                <w:bCs/>
+                <w:sz w:val="24"/>
+                <w:szCs w:val="24"/>
+              </w:rPr>
+              <w:t>Value</w:t>
+            </w:r>
+            <w:proofErr w:type="spellEnd"/>
+            <w:r>
+              <w:rPr>
+                <w:rFonts w:asciiTheme="majorHAnsi" w:hAnsiTheme="majorHAnsi" w:cstheme="majorHAnsi"/>
+                <w:sz w:val="24"/>
+                <w:szCs w:val="24"/>
+              </w:rPr>
+              <w:t>]</w:t>
+            </w:r>
+          </w:p>
+        </w:tc>
+      </w:tr>
+    </w:tbl>
+    <w:p>
+      <w:pPr>
+        <w:jc w:val="center"/>
+        <w:rPr>
+          <w:rFonts w:asciiTheme="majorHAnsi" w:hAnsiTheme="majorHAnsi" w:cstheme="majorHAnsi"/>
+          <w:b/>
+          <w:bCs/>
+          <w:sz w:val="32"/>
+          <w:szCs w:val="32"/>
+        </w:rPr>
+      </w:pPr>
+    </w:p>
+    <w:p>
+      <w:pPr>
+        <w:jc w:val="center"/>
+        <w:rPr>
+          <w:rFonts w:asciiTheme="majorHAnsi" w:hAnsiTheme="majorHAnsi" w:cstheme="majorHAnsi"/>
+          <w:b/>
+          <w:bCs/>
+          <w:sz w:val="32"/>
+          <w:szCs w:val="32"/>
+        </w:rPr>
+      </w:pPr>
+    </w:p>
+    <w:tbl>
+      <w:tblPr>
+        <w:tblStyle w:val="Grigliatabella"/>
+        <w:tblW w:w="0" w:type="auto"/>
+        <w:tblLook w:val="04A0" w:firstRow="1" w:lastRow="0" w:firstColumn="1" w:lastColumn="0" w:noHBand="0" w:noVBand="1"/>
+      </w:tblPr>
+      <w:tblGrid>
+        <w:gridCol w:w="2972"/>
+        <w:gridCol w:w="6656"/>
+      </w:tblGrid>
+      <w:tr>
+        <w:tc>
+          <w:tcPr>
+            <w:tcW w:w="9628" w:type="dxa"/>
+            <w:gridSpan w:val="2"/>
+            <w:shd w:val="clear" w:color="auto" w:fill="FED2FC"/>
+          </w:tcPr>
+          <w:p>
+            <w:pPr>
+              <w:jc w:val="center"/>
+              <w:rPr>
+                <w:rFonts w:asciiTheme="majorHAnsi" w:hAnsiTheme="majorHAnsi" w:cstheme="majorHAnsi"/>
+                <w:sz w:val="24"/>
+                <w:szCs w:val="24"/>
+              </w:rPr>
+            </w:pPr>
+            <w:r>
+              <w:rPr>
+                <w:rFonts w:asciiTheme="majorHAnsi" w:hAnsiTheme="majorHAnsi" w:cstheme="majorHAnsi"/>
+                <w:sz w:val="24"/>
+                <w:szCs w:val="24"/>
+              </w:rPr>
+              <w:t xml:space="preserve">Parametro: </w:t>
+            </w:r>
+            <w:proofErr w:type="spellStart"/>
+            <w:r>
+              <w:rPr>
+                <w:rFonts w:asciiTheme="majorHAnsi" w:hAnsiTheme="majorHAnsi" w:cstheme="majorHAnsi"/>
+                <w:sz w:val="24"/>
+                <w:szCs w:val="24"/>
+              </w:rPr>
+              <w:t>contenuto</w:t>
+            </w:r>
+            <w:r>
+              <w:rPr>
+                <w:rFonts w:asciiTheme="majorHAnsi" w:hAnsiTheme="majorHAnsi" w:cstheme="majorHAnsi"/>
+                <w:sz w:val="24"/>
+                <w:szCs w:val="24"/>
+              </w:rPr>
+              <w:t>Articolo</w:t>
+            </w:r>
+            <w:proofErr w:type="spellEnd"/>
+          </w:p>
+        </w:tc>
+      </w:tr>
+      <w:tr>
+        <w:tc>
+          <w:tcPr>
+            <w:tcW w:w="2972" w:type="dxa"/>
+            <w:shd w:val="clear" w:color="auto" w:fill="FED2FC"/>
+          </w:tcPr>
+          <w:p>
+            <w:pPr>
+              <w:jc w:val="center"/>
+              <w:rPr>
+                <w:rFonts w:asciiTheme="majorHAnsi" w:hAnsiTheme="majorHAnsi" w:cstheme="majorHAnsi"/>
+                <w:sz w:val="24"/>
+                <w:szCs w:val="24"/>
+              </w:rPr>
+            </w:pPr>
+            <w:r>
+              <w:rPr>
+                <w:rFonts w:asciiTheme="majorHAnsi" w:hAnsiTheme="majorHAnsi" w:cstheme="majorHAnsi"/>
+                <w:sz w:val="24"/>
+                <w:szCs w:val="24"/>
+              </w:rPr>
+              <w:t>Categorie</w:t>
+            </w:r>
+          </w:p>
+        </w:tc>
+        <w:tc>
+          <w:tcPr>
+            <w:tcW w:w="6656" w:type="dxa"/>
+            <w:shd w:val="clear" w:color="auto" w:fill="FED2FC"/>
+          </w:tcPr>
+          <w:p>
+            <w:pPr>
+              <w:jc w:val="center"/>
+              <w:rPr>
+                <w:rFonts w:asciiTheme="majorHAnsi" w:hAnsiTheme="majorHAnsi" w:cstheme="majorHAnsi"/>
+                <w:sz w:val="24"/>
+                <w:szCs w:val="24"/>
+              </w:rPr>
+            </w:pPr>
+            <w:r>
+              <w:rPr>
+                <w:rFonts w:asciiTheme="majorHAnsi" w:hAnsiTheme="majorHAnsi" w:cstheme="majorHAnsi"/>
+                <w:sz w:val="24"/>
+                <w:szCs w:val="24"/>
+              </w:rPr>
+              <w:t>Scelte</w:t>
+            </w:r>
+          </w:p>
+        </w:tc>
+      </w:tr>
+      <w:tr>
+        <w:tc>
+          <w:tcPr>
+            <w:tcW w:w="2972" w:type="dxa"/>
+          </w:tcPr>
+          <w:p>
+            <w:pPr>
+              <w:jc w:val="center"/>
+              <w:rPr>
+                <w:rFonts w:asciiTheme="majorHAnsi" w:hAnsiTheme="majorHAnsi" w:cstheme="majorHAnsi"/>
+              </w:rPr>
+            </w:pPr>
+            <w:r>
+              <w:rPr>
+                <w:rFonts w:asciiTheme="majorHAnsi" w:hAnsiTheme="majorHAnsi" w:cstheme="majorHAnsi"/>
+              </w:rPr>
+              <w:t xml:space="preserve">Lunghezza </w:t>
+            </w:r>
+            <w:r>
+              <w:rPr>
+                <w:rFonts w:asciiTheme="majorHAnsi" w:hAnsiTheme="majorHAnsi" w:cstheme="majorHAnsi"/>
+              </w:rPr>
+              <w:t>Titolo</w:t>
+            </w:r>
+            <w:r>
+              <w:rPr>
+                <w:rFonts w:asciiTheme="majorHAnsi" w:hAnsiTheme="majorHAnsi" w:cstheme="majorHAnsi"/>
+              </w:rPr>
+              <w:t xml:space="preserve"> - L</w:t>
+            </w:r>
+            <w:r>
+              <w:rPr>
+                <w:rFonts w:asciiTheme="majorHAnsi" w:hAnsiTheme="majorHAnsi" w:cstheme="majorHAnsi"/>
+              </w:rPr>
+              <w:t>C</w:t>
+            </w:r>
+          </w:p>
+        </w:tc>
+        <w:tc>
+          <w:tcPr>
+            <w:tcW w:w="6656" w:type="dxa"/>
+          </w:tcPr>
+          <w:p>
+            <w:pPr>
+              <w:rPr>
+                <w:rFonts w:asciiTheme="majorHAnsi" w:hAnsiTheme="majorHAnsi" w:cstheme="majorHAnsi"/>
+                <w:sz w:val="24"/>
+                <w:szCs w:val="24"/>
+              </w:rPr>
+            </w:pPr>
+            <w:r>
+              <w:rPr>
+                <w:rFonts w:asciiTheme="majorHAnsi" w:hAnsiTheme="majorHAnsi" w:cstheme="majorHAnsi"/>
+                <w:sz w:val="24"/>
+                <w:szCs w:val="24"/>
+              </w:rPr>
+              <w:t>1. Lunghezza = 0 – campo vuoto [</w:t>
+            </w:r>
+            <w:proofErr w:type="spellStart"/>
+            <w:r>
+              <w:rPr>
+                <w:rFonts w:asciiTheme="majorHAnsi" w:hAnsiTheme="majorHAnsi" w:cstheme="majorHAnsi"/>
+                <w:sz w:val="24"/>
+                <w:szCs w:val="24"/>
+              </w:rPr>
+              <w:t>property</w:t>
+            </w:r>
+            <w:proofErr w:type="spellEnd"/>
+            <w:r>
+              <w:rPr>
+                <w:rFonts w:asciiTheme="majorHAnsi" w:hAnsiTheme="majorHAnsi" w:cstheme="majorHAnsi"/>
+                <w:sz w:val="24"/>
+                <w:szCs w:val="24"/>
+              </w:rPr>
+              <w:t xml:space="preserve"> </w:t>
+            </w:r>
+            <w:proofErr w:type="spellStart"/>
+            <w:r>
+              <w:rPr>
+                <w:rFonts w:asciiTheme="majorHAnsi" w:hAnsiTheme="majorHAnsi" w:cstheme="majorHAnsi"/>
+                <w:b/>
+                <w:bCs/>
+                <w:sz w:val="24"/>
+                <w:szCs w:val="24"/>
+              </w:rPr>
+              <w:t>invalidL</w:t>
+            </w:r>
+            <w:r>
+              <w:rPr>
+                <w:rFonts w:asciiTheme="majorHAnsi" w:hAnsiTheme="majorHAnsi" w:cstheme="majorHAnsi"/>
+                <w:b/>
+                <w:bCs/>
+                <w:sz w:val="24"/>
+                <w:szCs w:val="24"/>
+              </w:rPr>
+              <w:t>C</w:t>
+            </w:r>
+            <w:r>
+              <w:rPr>
+                <w:rFonts w:asciiTheme="majorHAnsi" w:hAnsiTheme="majorHAnsi" w:cstheme="majorHAnsi"/>
+                <w:b/>
+                <w:bCs/>
+                <w:sz w:val="24"/>
+                <w:szCs w:val="24"/>
+              </w:rPr>
+              <w:t>Value</w:t>
+            </w:r>
+            <w:proofErr w:type="spellEnd"/>
+            <w:r>
+              <w:rPr>
+                <w:rFonts w:asciiTheme="majorHAnsi" w:hAnsiTheme="majorHAnsi" w:cstheme="majorHAnsi"/>
+                <w:sz w:val="24"/>
+                <w:szCs w:val="24"/>
+              </w:rPr>
+              <w:t>]</w:t>
+            </w:r>
+          </w:p>
+          <w:p>
+            <w:pPr>
+              <w:rPr>
+                <w:rFonts w:asciiTheme="majorHAnsi" w:hAnsiTheme="majorHAnsi" w:cstheme="majorHAnsi"/>
+                <w:sz w:val="24"/>
+                <w:szCs w:val="24"/>
+              </w:rPr>
+            </w:pPr>
+            <w:r>
+              <w:rPr>
+                <w:rFonts w:asciiTheme="majorHAnsi" w:hAnsiTheme="majorHAnsi" w:cstheme="majorHAnsi"/>
+                <w:sz w:val="24"/>
+                <w:szCs w:val="24"/>
+              </w:rPr>
+              <w:t>2. Lunghezza &gt;= 1 [</w:t>
+            </w:r>
+            <w:proofErr w:type="spellStart"/>
+            <w:r>
+              <w:rPr>
+                <w:rFonts w:asciiTheme="majorHAnsi" w:hAnsiTheme="majorHAnsi" w:cstheme="majorHAnsi"/>
+                <w:sz w:val="24"/>
+                <w:szCs w:val="24"/>
+              </w:rPr>
+              <w:t>property</w:t>
+            </w:r>
+            <w:proofErr w:type="spellEnd"/>
+            <w:r>
+              <w:rPr>
+                <w:rFonts w:asciiTheme="majorHAnsi" w:hAnsiTheme="majorHAnsi" w:cstheme="majorHAnsi"/>
+                <w:sz w:val="24"/>
+                <w:szCs w:val="24"/>
+              </w:rPr>
+              <w:t xml:space="preserve"> </w:t>
+            </w:r>
+            <w:proofErr w:type="spellStart"/>
+            <w:r>
+              <w:rPr>
+                <w:rFonts w:asciiTheme="majorHAnsi" w:hAnsiTheme="majorHAnsi" w:cstheme="majorHAnsi"/>
+                <w:b/>
+                <w:bCs/>
+                <w:sz w:val="24"/>
+                <w:szCs w:val="24"/>
+              </w:rPr>
+              <w:t>validL</w:t>
+            </w:r>
+            <w:r>
+              <w:rPr>
+                <w:rFonts w:asciiTheme="majorHAnsi" w:hAnsiTheme="majorHAnsi" w:cstheme="majorHAnsi"/>
+                <w:b/>
+                <w:bCs/>
+                <w:sz w:val="24"/>
+                <w:szCs w:val="24"/>
+              </w:rPr>
+              <w:t>C</w:t>
+            </w:r>
+            <w:r>
+              <w:rPr>
+                <w:rFonts w:asciiTheme="majorHAnsi" w:hAnsiTheme="majorHAnsi" w:cstheme="majorHAnsi"/>
+                <w:b/>
+                <w:bCs/>
+                <w:sz w:val="24"/>
+                <w:szCs w:val="24"/>
+              </w:rPr>
+              <w:t>Value</w:t>
+            </w:r>
+            <w:proofErr w:type="spellEnd"/>
+            <w:r>
+              <w:rPr>
+                <w:rFonts w:asciiTheme="majorHAnsi" w:hAnsiTheme="majorHAnsi" w:cstheme="majorHAnsi"/>
+                <w:sz w:val="24"/>
+                <w:szCs w:val="24"/>
+              </w:rPr>
+              <w:t>]</w:t>
+            </w:r>
+          </w:p>
+        </w:tc>
+      </w:tr>
+    </w:tbl>
+    <w:p>
+      <w:pPr>
+        <w:jc w:val="center"/>
+        <w:rPr>
+          <w:rFonts w:asciiTheme="majorHAnsi" w:hAnsiTheme="majorHAnsi" w:cstheme="majorHAnsi"/>
+          <w:b/>
+          <w:bCs/>
+          <w:sz w:val="32"/>
+          <w:szCs w:val="32"/>
+        </w:rPr>
+      </w:pPr>
+    </w:p>
+    <w:p>
+      <w:pPr>
+        <w:jc w:val="center"/>
+        <w:rPr>
+          <w:rFonts w:asciiTheme="majorHAnsi" w:hAnsiTheme="majorHAnsi" w:cstheme="majorHAnsi"/>
+          <w:b/>
+          <w:bCs/>
+          <w:sz w:val="32"/>
+          <w:szCs w:val="32"/>
+        </w:rPr>
+      </w:pPr>
+      <w:r>
+        <w:rPr>
+          <w:rFonts w:asciiTheme="majorHAnsi" w:hAnsiTheme="majorHAnsi" w:cstheme="majorHAnsi"/>
+          <w:b/>
+          <w:bCs/>
+          <w:sz w:val="32"/>
+          <w:szCs w:val="32"/>
+        </w:rPr>
+        <w:softHyphen/>
+      </w:r>
+    </w:p>
+    <w:tbl>
+      <w:tblPr>
+        <w:tblW w:w="10209" w:type="dxa"/>
+        <w:tblBorders>
+          <w:top w:val="single" w:sz="4" w:space="0" w:color="auto"/>
+          <w:left w:val="single" w:sz="4" w:space="0" w:color="auto"/>
+          <w:bottom w:val="single" w:sz="4" w:space="0" w:color="auto"/>
+          <w:right w:val="single" w:sz="4" w:space="0" w:color="auto"/>
+          <w:insideH w:val="single" w:sz="4" w:space="0" w:color="auto"/>
+          <w:insideV w:val="single" w:sz="4" w:space="0" w:color="auto"/>
+        </w:tblBorders>
+        <w:tblCellMar>
+          <w:left w:w="70" w:type="dxa"/>
+          <w:right w:w="70" w:type="dxa"/>
+        </w:tblCellMar>
+        <w:tblLook w:val="04A0" w:firstRow="1" w:lastRow="0" w:firstColumn="1" w:lastColumn="0" w:noHBand="0" w:noVBand="1"/>
+      </w:tblPr>
+      <w:tblGrid>
+        <w:gridCol w:w="2271"/>
+        <w:gridCol w:w="4536"/>
+        <w:gridCol w:w="3402"/>
+      </w:tblGrid>
+      <w:tr>
+        <w:trPr>
+          <w:trHeight w:val="300"/>
+        </w:trPr>
+        <w:tc>
+          <w:tcPr>
+            <w:tcW w:w="2271" w:type="dxa"/>
+            <w:shd w:val="clear" w:color="auto" w:fill="FED2FC"/>
+            <w:noWrap/>
+            <w:vAlign w:val="bottom"/>
+          </w:tcPr>
+          <w:p>
+            <w:pPr>
+              <w:spacing w:after="0" w:line="240" w:lineRule="auto"/>
+              <w:jc w:val="center"/>
+              <w:rPr>
+                <w:rFonts w:asciiTheme="majorHAnsi" w:eastAsia="Times New Roman" w:hAnsiTheme="majorHAnsi" w:cstheme="majorHAnsi"/>
+                <w:color w:val="000000"/>
+                <w:lang w:eastAsia="it-IT"/>
+              </w:rPr>
+            </w:pPr>
+            <w:r>
+              <w:rPr>
+                <w:rFonts w:asciiTheme="majorHAnsi" w:eastAsia="Times New Roman" w:hAnsiTheme="majorHAnsi" w:cstheme="majorHAnsi"/>
+                <w:color w:val="000000"/>
+                <w:lang w:eastAsia="it-IT"/>
+              </w:rPr>
+              <w:t>CODICE</w:t>
+            </w:r>
+          </w:p>
+        </w:tc>
+        <w:tc>
+          <w:tcPr>
+            <w:tcW w:w="4536" w:type="dxa"/>
+            <w:shd w:val="clear" w:color="auto" w:fill="FED2FC"/>
+            <w:noWrap/>
+            <w:vAlign w:val="bottom"/>
+          </w:tcPr>
+          <w:p>
+            <w:pPr>
+              <w:spacing w:after="0" w:line="240" w:lineRule="auto"/>
+              <w:jc w:val="center"/>
+              <w:rPr>
+                <w:rFonts w:asciiTheme="majorHAnsi" w:eastAsia="Times New Roman" w:hAnsiTheme="majorHAnsi" w:cstheme="majorHAnsi"/>
+                <w:color w:val="000000"/>
+                <w:lang w:eastAsia="it-IT"/>
+              </w:rPr>
+            </w:pPr>
+            <w:r>
+              <w:rPr>
+                <w:rFonts w:asciiTheme="majorHAnsi" w:eastAsia="Times New Roman" w:hAnsiTheme="majorHAnsi" w:cstheme="majorHAnsi"/>
+                <w:color w:val="000000"/>
+                <w:lang w:eastAsia="it-IT"/>
+              </w:rPr>
+              <w:t>COMBINAZIONE</w:t>
+            </w:r>
+          </w:p>
+        </w:tc>
+        <w:tc>
+          <w:tcPr>
+            <w:tcW w:w="3402" w:type="dxa"/>
+            <w:shd w:val="clear" w:color="auto" w:fill="FED2FC"/>
+            <w:noWrap/>
+            <w:vAlign w:val="bottom"/>
+          </w:tcPr>
+          <w:p>
+            <w:pPr>
+              <w:spacing w:after="0" w:line="240" w:lineRule="auto"/>
+              <w:jc w:val="center"/>
+              <w:rPr>
+                <w:rFonts w:asciiTheme="majorHAnsi" w:eastAsia="Times New Roman" w:hAnsiTheme="majorHAnsi" w:cstheme="majorHAnsi"/>
+                <w:color w:val="000000"/>
+                <w:lang w:eastAsia="it-IT"/>
+              </w:rPr>
+            </w:pPr>
+            <w:r>
+              <w:rPr>
+                <w:rFonts w:asciiTheme="majorHAnsi" w:eastAsia="Times New Roman" w:hAnsiTheme="majorHAnsi" w:cstheme="majorHAnsi"/>
+                <w:color w:val="000000"/>
+                <w:lang w:eastAsia="it-IT"/>
+              </w:rPr>
+              <w:t>ESITO</w:t>
+            </w:r>
+          </w:p>
+        </w:tc>
+      </w:tr>
+      <w:tr>
+        <w:trPr>
+          <w:trHeight w:val="300"/>
+        </w:trPr>
+        <w:tc>
+          <w:tcPr>
+            <w:tcW w:w="2271" w:type="dxa"/>
+            <w:shd w:val="clear" w:color="auto" w:fill="auto"/>
+            <w:noWrap/>
+            <w:vAlign w:val="bottom"/>
+          </w:tcPr>
+          <w:p>
+            <w:pPr>
+              <w:spacing w:after="0" w:line="240" w:lineRule="auto"/>
+              <w:rPr>
+                <w:rFonts w:asciiTheme="majorHAnsi" w:eastAsia="Times New Roman" w:hAnsiTheme="majorHAnsi" w:cstheme="majorHAnsi"/>
+                <w:color w:val="000000"/>
+                <w:sz w:val="20"/>
+                <w:szCs w:val="20"/>
+                <w:lang w:eastAsia="it-IT"/>
+              </w:rPr>
+            </w:pPr>
+            <w:r>
+              <w:rPr>
+                <w:rFonts w:asciiTheme="majorHAnsi" w:eastAsia="Times New Roman" w:hAnsiTheme="majorHAnsi" w:cstheme="majorHAnsi"/>
+                <w:color w:val="000000"/>
+                <w:sz w:val="20"/>
+                <w:szCs w:val="20"/>
+                <w:lang w:eastAsia="it-IT"/>
+              </w:rPr>
+              <w:t>TC_</w:t>
+            </w:r>
+            <w:r>
+              <w:rPr>
+                <w:rFonts w:asciiTheme="majorHAnsi" w:eastAsia="Times New Roman" w:hAnsiTheme="majorHAnsi" w:cstheme="majorHAnsi"/>
+                <w:color w:val="000000"/>
+                <w:sz w:val="20"/>
+                <w:szCs w:val="20"/>
+                <w:lang w:eastAsia="it-IT"/>
+              </w:rPr>
+              <w:t>InserimentoArtOK</w:t>
+            </w:r>
+          </w:p>
+        </w:tc>
+        <w:tc>
+          <w:tcPr>
+            <w:tcW w:w="4536" w:type="dxa"/>
+            <w:shd w:val="clear" w:color="auto" w:fill="auto"/>
+            <w:noWrap/>
+          </w:tcPr>
+          <w:p>
+            <w:pPr>
+              <w:spacing w:after="0" w:line="240" w:lineRule="auto"/>
+              <w:rPr>
+                <w:rFonts w:asciiTheme="majorHAnsi" w:eastAsia="Times New Roman" w:hAnsiTheme="majorHAnsi" w:cstheme="majorHAnsi"/>
+                <w:color w:val="000000"/>
+                <w:sz w:val="20"/>
+                <w:szCs w:val="20"/>
+                <w:lang w:val="en-US" w:eastAsia="it-IT"/>
+              </w:rPr>
+            </w:pPr>
+            <w:r>
+              <w:rPr>
+                <w:lang w:val="en-US"/>
+              </w:rPr>
+              <w:t>L</w:t>
+            </w:r>
+            <w:r>
+              <w:rPr>
+                <w:lang w:val="en-US"/>
+              </w:rPr>
+              <w:t>T</w:t>
+            </w:r>
+            <w:r>
+              <w:rPr>
+                <w:lang w:val="en-US"/>
+              </w:rPr>
+              <w:t>2.</w:t>
+            </w:r>
+            <w:r>
+              <w:rPr>
+                <w:lang w:val="en-US"/>
+              </w:rPr>
+              <w:t>FT</w:t>
+            </w:r>
+            <w:r>
+              <w:rPr>
+                <w:lang w:val="en-US"/>
+              </w:rPr>
+              <w:t>2.L</w:t>
+            </w:r>
+            <w:r>
+              <w:rPr>
+                <w:lang w:val="en-US"/>
+              </w:rPr>
+              <w:t>S</w:t>
+            </w:r>
+            <w:r>
+              <w:rPr>
+                <w:lang w:val="en-US"/>
+              </w:rPr>
+              <w:t>2.</w:t>
+            </w:r>
+            <w:r>
+              <w:rPr>
+                <w:lang w:val="en-US"/>
+              </w:rPr>
+              <w:t>FS2.LC</w:t>
+            </w:r>
+            <w:r>
+              <w:rPr>
+                <w:lang w:val="en-US"/>
+              </w:rPr>
+              <w:t>2</w:t>
+            </w:r>
+          </w:p>
+        </w:tc>
+        <w:tc>
+          <w:tcPr>
+            <w:tcW w:w="3402" w:type="dxa"/>
+            <w:shd w:val="clear" w:color="auto" w:fill="auto"/>
+            <w:noWrap/>
+            <w:vAlign w:val="bottom"/>
+          </w:tcPr>
+          <w:p>
+            <w:pPr>
+              <w:spacing w:after="0" w:line="240" w:lineRule="auto"/>
+              <w:rPr>
+                <w:rFonts w:asciiTheme="majorHAnsi" w:eastAsia="Times New Roman" w:hAnsiTheme="majorHAnsi" w:cstheme="majorHAnsi"/>
+                <w:color w:val="000000"/>
+                <w:sz w:val="20"/>
+                <w:szCs w:val="20"/>
+                <w:lang w:eastAsia="it-IT"/>
+              </w:rPr>
+            </w:pPr>
+            <w:r>
+              <w:rPr>
+                <w:rFonts w:asciiTheme="majorHAnsi" w:eastAsia="Times New Roman" w:hAnsiTheme="majorHAnsi" w:cstheme="majorHAnsi"/>
+                <w:color w:val="000000"/>
+                <w:sz w:val="20"/>
+                <w:szCs w:val="20"/>
+                <w:lang w:eastAsia="it-IT"/>
+              </w:rPr>
+              <w:t>“</w:t>
+            </w:r>
+            <w:r>
+              <w:rPr>
+                <w:rFonts w:asciiTheme="majorHAnsi" w:eastAsia="Times New Roman" w:hAnsiTheme="majorHAnsi" w:cstheme="majorHAnsi"/>
+                <w:color w:val="000000"/>
+                <w:sz w:val="20"/>
+                <w:szCs w:val="20"/>
+                <w:lang w:eastAsia="it-IT"/>
+              </w:rPr>
+              <w:t>Articolo aggiunto</w:t>
+            </w:r>
+            <w:r>
+              <w:rPr>
+                <w:rFonts w:asciiTheme="majorHAnsi" w:eastAsia="Times New Roman" w:hAnsiTheme="majorHAnsi" w:cstheme="majorHAnsi"/>
+                <w:color w:val="000000"/>
+                <w:sz w:val="20"/>
+                <w:szCs w:val="20"/>
+                <w:lang w:eastAsia="it-IT"/>
+              </w:rPr>
+              <w:t xml:space="preserve"> con successo”</w:t>
+            </w:r>
+          </w:p>
+        </w:tc>
+      </w:tr>
+      <w:tr>
+        <w:trPr>
+          <w:trHeight w:val="300"/>
+        </w:trPr>
+        <w:tc>
+          <w:tcPr>
+            <w:tcW w:w="2271" w:type="dxa"/>
+            <w:shd w:val="clear" w:color="auto" w:fill="auto"/>
+            <w:noWrap/>
+            <w:vAlign w:val="bottom"/>
+            <w:hideMark/>
+          </w:tcPr>
+          <w:p>
+            <w:pPr>
+              <w:spacing w:after="0" w:line="240" w:lineRule="auto"/>
+              <w:rPr>
+                <w:rFonts w:asciiTheme="majorHAnsi" w:eastAsia="Times New Roman" w:hAnsiTheme="majorHAnsi" w:cstheme="majorHAnsi"/>
+                <w:color w:val="000000"/>
+                <w:sz w:val="20"/>
+                <w:szCs w:val="20"/>
+                <w:lang w:eastAsia="it-IT"/>
+              </w:rPr>
+            </w:pPr>
+            <w:r>
+              <w:rPr>
+                <w:rFonts w:asciiTheme="majorHAnsi" w:eastAsia="Times New Roman" w:hAnsiTheme="majorHAnsi" w:cstheme="majorHAnsi"/>
+                <w:color w:val="000000"/>
+                <w:sz w:val="20"/>
+                <w:szCs w:val="20"/>
+                <w:lang w:eastAsia="it-IT"/>
+              </w:rPr>
+              <w:t>TC_</w:t>
+            </w:r>
+            <w:r>
+              <w:rPr>
+                <w:rFonts w:asciiTheme="majorHAnsi" w:eastAsia="Times New Roman" w:hAnsiTheme="majorHAnsi" w:cstheme="majorHAnsi"/>
+                <w:color w:val="000000"/>
+                <w:sz w:val="20"/>
+                <w:szCs w:val="20"/>
+                <w:lang w:eastAsia="it-IT"/>
+              </w:rPr>
+              <w:t>InserimentoArtFailed1</w:t>
+            </w:r>
+          </w:p>
+        </w:tc>
+        <w:tc>
+          <w:tcPr>
+            <w:tcW w:w="4536" w:type="dxa"/>
+            <w:shd w:val="clear" w:color="auto" w:fill="auto"/>
+            <w:noWrap/>
+          </w:tcPr>
+          <w:p>
+            <w:pPr>
+              <w:spacing w:after="0" w:line="240" w:lineRule="auto"/>
+              <w:rPr>
+                <w:rFonts w:asciiTheme="majorHAnsi" w:eastAsia="Times New Roman" w:hAnsiTheme="majorHAnsi" w:cstheme="majorHAnsi"/>
+                <w:color w:val="000000"/>
+                <w:sz w:val="20"/>
+                <w:szCs w:val="20"/>
+                <w:lang w:eastAsia="it-IT"/>
+              </w:rPr>
+            </w:pPr>
+            <w:r>
+              <w:t>L</w:t>
+            </w:r>
+            <w:r>
+              <w:t>T1</w:t>
+            </w:r>
+          </w:p>
+        </w:tc>
+        <w:tc>
+          <w:tcPr>
+            <w:tcW w:w="3402" w:type="dxa"/>
+            <w:shd w:val="clear" w:color="auto" w:fill="auto"/>
+            <w:noWrap/>
+            <w:vAlign w:val="bottom"/>
+          </w:tcPr>
+          <w:p>
+            <w:pPr>
+              <w:spacing w:after="0" w:line="240" w:lineRule="auto"/>
+              <w:rPr>
+                <w:rFonts w:asciiTheme="majorHAnsi" w:eastAsia="Times New Roman" w:hAnsiTheme="majorHAnsi" w:cstheme="majorHAnsi"/>
+                <w:color w:val="000000"/>
+                <w:sz w:val="20"/>
+                <w:szCs w:val="20"/>
+                <w:lang w:eastAsia="it-IT"/>
+              </w:rPr>
+            </w:pPr>
+            <w:r>
+              <w:rPr>
+                <w:rFonts w:asciiTheme="majorHAnsi" w:eastAsia="Times New Roman" w:hAnsiTheme="majorHAnsi" w:cstheme="majorHAnsi"/>
+                <w:color w:val="000000"/>
+                <w:sz w:val="20"/>
+                <w:szCs w:val="20"/>
+                <w:lang w:eastAsia="it-IT"/>
+              </w:rPr>
+              <w:t>“</w:t>
+            </w:r>
+            <w:r>
+              <w:rPr>
+                <w:rFonts w:asciiTheme="majorHAnsi" w:eastAsia="Times New Roman" w:hAnsiTheme="majorHAnsi" w:cstheme="majorHAnsi"/>
+                <w:color w:val="000000"/>
+                <w:sz w:val="20"/>
+                <w:szCs w:val="20"/>
+                <w:lang w:eastAsia="it-IT"/>
+              </w:rPr>
+              <w:t>Nome articolo mancante</w:t>
+            </w:r>
+            <w:r>
+              <w:rPr>
+                <w:rFonts w:asciiTheme="majorHAnsi" w:eastAsia="Times New Roman" w:hAnsiTheme="majorHAnsi" w:cstheme="majorHAnsi"/>
+                <w:color w:val="000000"/>
+                <w:sz w:val="20"/>
+                <w:szCs w:val="20"/>
+                <w:lang w:eastAsia="it-IT"/>
+              </w:rPr>
+              <w:t>”</w:t>
+            </w:r>
+          </w:p>
+        </w:tc>
+      </w:tr>
+      <w:tr>
+        <w:trPr>
+          <w:trHeight w:val="300"/>
+        </w:trPr>
+        <w:tc>
+          <w:tcPr>
+            <w:tcW w:w="2271" w:type="dxa"/>
+            <w:shd w:val="clear" w:color="auto" w:fill="auto"/>
+            <w:noWrap/>
+            <w:vAlign w:val="bottom"/>
+            <w:hideMark/>
+          </w:tcPr>
+          <w:p>
+            <w:pPr>
+              <w:spacing w:after="0" w:line="240" w:lineRule="auto"/>
+              <w:rPr>
+                <w:rFonts w:asciiTheme="majorHAnsi" w:eastAsia="Times New Roman" w:hAnsiTheme="majorHAnsi" w:cstheme="majorHAnsi"/>
+                <w:color w:val="000000"/>
+                <w:sz w:val="20"/>
+                <w:szCs w:val="20"/>
+                <w:lang w:eastAsia="it-IT"/>
+              </w:rPr>
+            </w:pPr>
+            <w:r>
+              <w:rPr>
+                <w:rFonts w:asciiTheme="majorHAnsi" w:eastAsia="Times New Roman" w:hAnsiTheme="majorHAnsi" w:cstheme="majorHAnsi"/>
+                <w:color w:val="000000"/>
+                <w:sz w:val="20"/>
+                <w:szCs w:val="20"/>
+                <w:lang w:eastAsia="it-IT"/>
+              </w:rPr>
+              <w:t>TC_</w:t>
+            </w:r>
+            <w:r>
+              <w:rPr>
+                <w:rFonts w:asciiTheme="majorHAnsi" w:eastAsia="Times New Roman" w:hAnsiTheme="majorHAnsi" w:cstheme="majorHAnsi"/>
+                <w:color w:val="000000"/>
+                <w:sz w:val="20"/>
+                <w:szCs w:val="20"/>
+                <w:lang w:eastAsia="it-IT"/>
+              </w:rPr>
+              <w:t>InserimentoArtFailed2</w:t>
+            </w:r>
+          </w:p>
+        </w:tc>
+        <w:tc>
+          <w:tcPr>
+            <w:tcW w:w="4536" w:type="dxa"/>
+            <w:shd w:val="clear" w:color="auto" w:fill="auto"/>
+            <w:noWrap/>
+          </w:tcPr>
+          <w:p>
+            <w:pPr>
+              <w:spacing w:after="0" w:line="240" w:lineRule="auto"/>
+              <w:rPr>
+                <w:rFonts w:asciiTheme="majorHAnsi" w:eastAsia="Times New Roman" w:hAnsiTheme="majorHAnsi" w:cstheme="majorHAnsi"/>
+                <w:color w:val="000000"/>
+                <w:sz w:val="20"/>
+                <w:szCs w:val="20"/>
+                <w:lang w:eastAsia="it-IT"/>
+              </w:rPr>
+            </w:pPr>
+            <w:r>
+              <w:t>L</w:t>
+            </w:r>
+            <w:r>
+              <w:t>T2.FT1</w:t>
+            </w:r>
+          </w:p>
+        </w:tc>
+        <w:tc>
+          <w:tcPr>
+            <w:tcW w:w="3402" w:type="dxa"/>
+            <w:shd w:val="clear" w:color="auto" w:fill="auto"/>
+            <w:noWrap/>
+            <w:vAlign w:val="bottom"/>
+          </w:tcPr>
+          <w:p>
+            <w:pPr>
+              <w:spacing w:after="0" w:line="240" w:lineRule="auto"/>
+              <w:rPr>
+                <w:rFonts w:asciiTheme="majorHAnsi" w:eastAsia="Times New Roman" w:hAnsiTheme="majorHAnsi" w:cstheme="majorHAnsi"/>
+                <w:color w:val="000000"/>
+                <w:sz w:val="20"/>
+                <w:szCs w:val="20"/>
+                <w:lang w:eastAsia="it-IT"/>
+              </w:rPr>
+            </w:pPr>
+            <w:r>
+              <w:rPr>
+                <w:rFonts w:asciiTheme="majorHAnsi" w:eastAsia="Times New Roman" w:hAnsiTheme="majorHAnsi" w:cstheme="majorHAnsi"/>
+                <w:color w:val="000000"/>
+                <w:sz w:val="20"/>
+                <w:szCs w:val="20"/>
+                <w:lang w:eastAsia="it-IT"/>
+              </w:rPr>
+              <w:t>“</w:t>
+            </w:r>
+            <w:r>
+              <w:rPr>
+                <w:rFonts w:asciiTheme="majorHAnsi" w:eastAsia="Times New Roman" w:hAnsiTheme="majorHAnsi" w:cstheme="majorHAnsi"/>
+                <w:color w:val="000000"/>
+                <w:sz w:val="20"/>
+                <w:szCs w:val="20"/>
+                <w:lang w:eastAsia="it-IT"/>
+              </w:rPr>
+              <w:t>Nome articolo errato</w:t>
+            </w:r>
+            <w:r>
+              <w:rPr>
+                <w:rFonts w:asciiTheme="majorHAnsi" w:eastAsia="Times New Roman" w:hAnsiTheme="majorHAnsi" w:cstheme="majorHAnsi"/>
+                <w:color w:val="000000"/>
+                <w:sz w:val="20"/>
+                <w:szCs w:val="20"/>
+                <w:lang w:eastAsia="it-IT"/>
+              </w:rPr>
+              <w:t>”</w:t>
+            </w:r>
+          </w:p>
+        </w:tc>
+      </w:tr>
+      <w:tr>
+        <w:trPr>
+          <w:trHeight w:val="300"/>
+        </w:trPr>
+        <w:tc>
+          <w:tcPr>
+            <w:tcW w:w="2271" w:type="dxa"/>
+            <w:shd w:val="clear" w:color="auto" w:fill="auto"/>
+            <w:noWrap/>
+            <w:vAlign w:val="bottom"/>
+            <w:hideMark/>
+          </w:tcPr>
+          <w:p>
+            <w:pPr>
+              <w:spacing w:after="0" w:line="240" w:lineRule="auto"/>
+              <w:rPr>
+                <w:rFonts w:asciiTheme="majorHAnsi" w:eastAsia="Times New Roman" w:hAnsiTheme="majorHAnsi" w:cstheme="majorHAnsi"/>
+                <w:color w:val="000000"/>
+                <w:sz w:val="20"/>
+                <w:szCs w:val="20"/>
+                <w:lang w:eastAsia="it-IT"/>
+              </w:rPr>
+            </w:pPr>
+            <w:r>
+              <w:rPr>
+                <w:rFonts w:asciiTheme="majorHAnsi" w:eastAsia="Times New Roman" w:hAnsiTheme="majorHAnsi" w:cstheme="majorHAnsi"/>
+                <w:color w:val="000000"/>
+                <w:sz w:val="20"/>
+                <w:szCs w:val="20"/>
+                <w:lang w:eastAsia="it-IT"/>
+              </w:rPr>
+              <w:t>TC_</w:t>
+            </w:r>
+            <w:r>
+              <w:rPr>
+                <w:rFonts w:asciiTheme="majorHAnsi" w:eastAsia="Times New Roman" w:hAnsiTheme="majorHAnsi" w:cstheme="majorHAnsi"/>
+                <w:color w:val="000000"/>
+                <w:sz w:val="20"/>
+                <w:szCs w:val="20"/>
+                <w:lang w:eastAsia="it-IT"/>
+              </w:rPr>
+              <w:t>InserimentoArtFailed3</w:t>
+            </w:r>
+          </w:p>
+        </w:tc>
+        <w:tc>
+          <w:tcPr>
+            <w:tcW w:w="4536" w:type="dxa"/>
+            <w:shd w:val="clear" w:color="auto" w:fill="auto"/>
+            <w:noWrap/>
+          </w:tcPr>
+          <w:p>
+            <w:pPr>
+              <w:spacing w:after="0" w:line="240" w:lineRule="auto"/>
+              <w:rPr>
+                <w:rFonts w:asciiTheme="majorHAnsi" w:eastAsia="Times New Roman" w:hAnsiTheme="majorHAnsi" w:cstheme="majorHAnsi"/>
+                <w:color w:val="000000"/>
+                <w:sz w:val="20"/>
+                <w:szCs w:val="20"/>
+                <w:lang w:eastAsia="it-IT"/>
+              </w:rPr>
+            </w:pPr>
+            <w:r>
+              <w:t>LT2.FN2.LS1</w:t>
+            </w:r>
+          </w:p>
+        </w:tc>
+        <w:tc>
+          <w:tcPr>
+            <w:tcW w:w="3402" w:type="dxa"/>
+            <w:shd w:val="clear" w:color="auto" w:fill="auto"/>
+            <w:noWrap/>
+            <w:vAlign w:val="bottom"/>
+          </w:tcPr>
+          <w:p>
+            <w:pPr>
+              <w:spacing w:after="0" w:line="240" w:lineRule="auto"/>
+              <w:rPr>
+                <w:rFonts w:asciiTheme="majorHAnsi" w:eastAsia="Times New Roman" w:hAnsiTheme="majorHAnsi" w:cstheme="majorHAnsi"/>
+                <w:color w:val="000000"/>
+                <w:sz w:val="20"/>
+                <w:szCs w:val="20"/>
+                <w:lang w:eastAsia="it-IT"/>
+              </w:rPr>
+            </w:pPr>
+            <w:r>
+              <w:rPr>
+                <w:rFonts w:asciiTheme="majorHAnsi" w:eastAsia="Times New Roman" w:hAnsiTheme="majorHAnsi" w:cstheme="majorHAnsi"/>
+                <w:color w:val="000000"/>
+                <w:sz w:val="20"/>
+                <w:szCs w:val="20"/>
+                <w:lang w:eastAsia="it-IT"/>
+              </w:rPr>
+              <w:t>“</w:t>
+            </w:r>
+            <w:r>
+              <w:rPr>
+                <w:rFonts w:asciiTheme="majorHAnsi" w:eastAsia="Times New Roman" w:hAnsiTheme="majorHAnsi" w:cstheme="majorHAnsi"/>
+                <w:color w:val="000000"/>
+                <w:sz w:val="20"/>
+                <w:szCs w:val="20"/>
+                <w:lang w:eastAsia="it-IT"/>
+              </w:rPr>
+              <w:t>Sottotitolo articolo mancante</w:t>
+            </w:r>
+            <w:r>
+              <w:rPr>
+                <w:rFonts w:asciiTheme="majorHAnsi" w:eastAsia="Times New Roman" w:hAnsiTheme="majorHAnsi" w:cstheme="majorHAnsi"/>
+                <w:color w:val="000000"/>
+                <w:sz w:val="20"/>
+                <w:szCs w:val="20"/>
+                <w:lang w:eastAsia="it-IT"/>
+              </w:rPr>
+              <w:t>”</w:t>
+            </w:r>
+          </w:p>
+        </w:tc>
+      </w:tr>
+      <w:tr>
+        <w:trPr>
+          <w:trHeight w:val="300"/>
+        </w:trPr>
+        <w:tc>
+          <w:tcPr>
+            <w:tcW w:w="2271" w:type="dxa"/>
+            <w:shd w:val="clear" w:color="auto" w:fill="auto"/>
+            <w:noWrap/>
+            <w:vAlign w:val="bottom"/>
+            <w:hideMark/>
+          </w:tcPr>
+          <w:p>
+            <w:pPr>
+              <w:spacing w:after="0" w:line="240" w:lineRule="auto"/>
+              <w:rPr>
+                <w:rFonts w:asciiTheme="majorHAnsi" w:eastAsia="Times New Roman" w:hAnsiTheme="majorHAnsi" w:cstheme="majorHAnsi"/>
+                <w:color w:val="000000"/>
+                <w:sz w:val="20"/>
+                <w:szCs w:val="20"/>
+                <w:lang w:eastAsia="it-IT"/>
+              </w:rPr>
+            </w:pPr>
+            <w:r>
+              <w:rPr>
+                <w:rFonts w:asciiTheme="majorHAnsi" w:eastAsia="Times New Roman" w:hAnsiTheme="majorHAnsi" w:cstheme="majorHAnsi"/>
+                <w:color w:val="000000"/>
+                <w:sz w:val="20"/>
+                <w:szCs w:val="20"/>
+                <w:lang w:eastAsia="it-IT"/>
+              </w:rPr>
+              <w:t>TC_</w:t>
+            </w:r>
+            <w:r>
+              <w:rPr>
+                <w:rFonts w:asciiTheme="majorHAnsi" w:eastAsia="Times New Roman" w:hAnsiTheme="majorHAnsi" w:cstheme="majorHAnsi"/>
+                <w:color w:val="000000"/>
+                <w:sz w:val="20"/>
+                <w:szCs w:val="20"/>
+                <w:lang w:eastAsia="it-IT"/>
+              </w:rPr>
+              <w:t>InserimentoArtFailed4</w:t>
+            </w:r>
+          </w:p>
+        </w:tc>
+        <w:tc>
+          <w:tcPr>
+            <w:tcW w:w="4536" w:type="dxa"/>
+            <w:shd w:val="clear" w:color="auto" w:fill="auto"/>
+            <w:noWrap/>
+          </w:tcPr>
+          <w:p>
+            <w:pPr>
+              <w:spacing w:after="0" w:line="240" w:lineRule="auto"/>
+              <w:rPr>
+                <w:rFonts w:asciiTheme="majorHAnsi" w:eastAsia="Times New Roman" w:hAnsiTheme="majorHAnsi" w:cstheme="majorHAnsi"/>
+                <w:color w:val="000000"/>
+                <w:sz w:val="20"/>
+                <w:szCs w:val="20"/>
+                <w:lang w:eastAsia="it-IT"/>
+              </w:rPr>
+            </w:pPr>
+            <w:r>
+              <w:t>LT2.FN2.LS</w:t>
+            </w:r>
+            <w:r>
+              <w:t>2.FS1</w:t>
+            </w:r>
+          </w:p>
+        </w:tc>
+        <w:tc>
+          <w:tcPr>
+            <w:tcW w:w="3402" w:type="dxa"/>
+            <w:shd w:val="clear" w:color="auto" w:fill="auto"/>
+            <w:noWrap/>
+            <w:vAlign w:val="bottom"/>
+          </w:tcPr>
+          <w:p>
+            <w:pPr>
+              <w:spacing w:after="0" w:line="240" w:lineRule="auto"/>
+              <w:rPr>
+                <w:rFonts w:asciiTheme="majorHAnsi" w:eastAsia="Times New Roman" w:hAnsiTheme="majorHAnsi" w:cstheme="majorHAnsi"/>
+                <w:color w:val="000000"/>
+                <w:sz w:val="20"/>
+                <w:szCs w:val="20"/>
+                <w:lang w:eastAsia="it-IT"/>
+              </w:rPr>
+            </w:pPr>
+            <w:r>
+              <w:rPr>
+                <w:rFonts w:asciiTheme="majorHAnsi" w:eastAsia="Times New Roman" w:hAnsiTheme="majorHAnsi" w:cstheme="majorHAnsi"/>
+                <w:color w:val="000000"/>
+                <w:sz w:val="20"/>
+                <w:szCs w:val="20"/>
+                <w:lang w:eastAsia="it-IT"/>
+              </w:rPr>
+              <w:t>“</w:t>
+            </w:r>
+            <w:r>
+              <w:rPr>
+                <w:rFonts w:asciiTheme="majorHAnsi" w:eastAsia="Times New Roman" w:hAnsiTheme="majorHAnsi" w:cstheme="majorHAnsi"/>
+                <w:color w:val="000000"/>
+                <w:sz w:val="20"/>
+                <w:szCs w:val="20"/>
+                <w:lang w:eastAsia="it-IT"/>
+              </w:rPr>
+              <w:t>Sottotitolo articolo errato</w:t>
+            </w:r>
+            <w:r>
+              <w:rPr>
+                <w:rFonts w:asciiTheme="majorHAnsi" w:eastAsia="Times New Roman" w:hAnsiTheme="majorHAnsi" w:cstheme="majorHAnsi"/>
+                <w:color w:val="000000"/>
+                <w:sz w:val="20"/>
+                <w:szCs w:val="20"/>
+                <w:lang w:eastAsia="it-IT"/>
+              </w:rPr>
+              <w:t>”</w:t>
+            </w:r>
+          </w:p>
+        </w:tc>
+      </w:tr>
+      <w:tr>
+        <w:trPr>
+          <w:trHeight w:val="300"/>
+        </w:trPr>
+        <w:tc>
+          <w:tcPr>
+            <w:tcW w:w="2271" w:type="dxa"/>
+            <w:shd w:val="clear" w:color="auto" w:fill="auto"/>
+            <w:noWrap/>
+            <w:vAlign w:val="bottom"/>
+          </w:tcPr>
+          <w:p>
+            <w:pPr>
+              <w:spacing w:after="0" w:line="240" w:lineRule="auto"/>
+              <w:rPr>
+                <w:rFonts w:asciiTheme="majorHAnsi" w:eastAsia="Times New Roman" w:hAnsiTheme="majorHAnsi" w:cstheme="majorHAnsi"/>
+                <w:color w:val="000000"/>
+                <w:sz w:val="20"/>
+                <w:szCs w:val="20"/>
+                <w:lang w:eastAsia="it-IT"/>
+              </w:rPr>
+            </w:pPr>
+            <w:r>
+              <w:rPr>
+                <w:rFonts w:asciiTheme="majorHAnsi" w:eastAsia="Times New Roman" w:hAnsiTheme="majorHAnsi" w:cstheme="majorHAnsi"/>
+                <w:color w:val="000000"/>
+                <w:sz w:val="20"/>
+                <w:szCs w:val="20"/>
+                <w:lang w:eastAsia="it-IT"/>
+              </w:rPr>
+              <w:t>TC_</w:t>
+            </w:r>
+            <w:r>
+              <w:rPr>
+                <w:rFonts w:asciiTheme="majorHAnsi" w:eastAsia="Times New Roman" w:hAnsiTheme="majorHAnsi" w:cstheme="majorHAnsi"/>
+                <w:color w:val="000000"/>
+                <w:sz w:val="20"/>
+                <w:szCs w:val="20"/>
+                <w:lang w:eastAsia="it-IT"/>
+              </w:rPr>
+              <w:t>InserimentoArtF5</w:t>
+            </w:r>
+          </w:p>
+        </w:tc>
+        <w:tc>
+          <w:tcPr>
+            <w:tcW w:w="4536" w:type="dxa"/>
+            <w:shd w:val="clear" w:color="auto" w:fill="auto"/>
+            <w:noWrap/>
+          </w:tcPr>
+          <w:p>
+            <w:pPr>
+              <w:spacing w:after="0" w:line="240" w:lineRule="auto"/>
+              <w:rPr>
+                <w:sz w:val="20"/>
+                <w:szCs w:val="20"/>
+                <w:lang w:val="en-US"/>
+              </w:rPr>
+            </w:pPr>
+            <w:r>
+              <w:rPr>
+                <w:lang w:val="en-US"/>
+              </w:rPr>
+              <w:t>LT2.FN2.LS2.FS</w:t>
+            </w:r>
+            <w:r>
+              <w:rPr>
+                <w:lang w:val="en-US"/>
+              </w:rPr>
+              <w:t>2.LC</w:t>
+            </w:r>
+            <w:r>
+              <w:rPr>
+                <w:lang w:val="en-US"/>
+              </w:rPr>
+              <w:t>1</w:t>
+            </w:r>
+          </w:p>
+        </w:tc>
+        <w:tc>
+          <w:tcPr>
+            <w:tcW w:w="3402" w:type="dxa"/>
+            <w:shd w:val="clear" w:color="auto" w:fill="auto"/>
+            <w:noWrap/>
+            <w:vAlign w:val="bottom"/>
+          </w:tcPr>
+          <w:p>
+            <w:pPr>
+              <w:spacing w:after="0" w:line="240" w:lineRule="auto"/>
+              <w:rPr>
+                <w:rFonts w:asciiTheme="majorHAnsi" w:eastAsia="Times New Roman" w:hAnsiTheme="majorHAnsi" w:cstheme="majorHAnsi"/>
+                <w:color w:val="000000"/>
+                <w:sz w:val="20"/>
+                <w:szCs w:val="20"/>
+                <w:lang w:eastAsia="it-IT"/>
+              </w:rPr>
+            </w:pPr>
+            <w:r>
+              <w:rPr>
+                <w:rFonts w:asciiTheme="majorHAnsi" w:eastAsia="Times New Roman" w:hAnsiTheme="majorHAnsi" w:cstheme="majorHAnsi"/>
+                <w:color w:val="000000"/>
+                <w:sz w:val="20"/>
+                <w:szCs w:val="20"/>
+                <w:lang w:eastAsia="it-IT"/>
+              </w:rPr>
+              <w:t>“</w:t>
+            </w:r>
+            <w:r>
+              <w:rPr>
+                <w:rFonts w:asciiTheme="majorHAnsi" w:eastAsia="Times New Roman" w:hAnsiTheme="majorHAnsi" w:cstheme="majorHAnsi"/>
+                <w:color w:val="000000"/>
+                <w:sz w:val="20"/>
+                <w:szCs w:val="20"/>
+                <w:lang w:eastAsia="it-IT"/>
+              </w:rPr>
+              <w:t>Contenuto dell’articolo vuoto</w:t>
+            </w:r>
+            <w:r>
+              <w:rPr>
+                <w:rFonts w:asciiTheme="majorHAnsi" w:eastAsia="Times New Roman" w:hAnsiTheme="majorHAnsi" w:cstheme="majorHAnsi"/>
+                <w:color w:val="000000"/>
+                <w:sz w:val="20"/>
+                <w:szCs w:val="20"/>
+                <w:lang w:eastAsia="it-IT"/>
+              </w:rPr>
+              <w:t>”</w:t>
+            </w:r>
+          </w:p>
+        </w:tc>
+      </w:tr>
+    </w:tbl>
+    <w:p>
+      <w:pPr>
+        <w:jc w:val="center"/>
+        <w:rPr>
+          <w:rFonts w:asciiTheme="majorHAnsi" w:hAnsiTheme="majorHAnsi" w:cstheme="majorHAnsi"/>
+          <w:b/>
+          <w:bCs/>
+          <w:sz w:val="32"/>
+          <w:szCs w:val="32"/>
+        </w:rPr>
+      </w:pPr>
+      <w:r>
+        <w:rPr>
+          <w:rFonts w:asciiTheme="majorHAnsi" w:hAnsiTheme="majorHAnsi" w:cstheme="majorHAnsi"/>
+          <w:b/>
+          <w:bCs/>
+          <w:sz w:val="32"/>
+          <w:szCs w:val="32"/>
+        </w:rPr>
+        <w:tab/>
+      </w:r>
+    </w:p>
+    <w:p>
+      <w:pPr>
+        <w:jc w:val="center"/>
+        <w:rPr>
+          <w:rFonts w:asciiTheme="majorHAnsi" w:hAnsiTheme="majorHAnsi" w:cstheme="majorHAnsi"/>
+          <w:b/>
+          <w:bCs/>
+          <w:sz w:val="32"/>
+          <w:szCs w:val="32"/>
+        </w:rPr>
+      </w:pPr>
+    </w:p>
     <w:sectPr>
       <w:pgSz w:w="11906" w:h="16838"/>
       <w:pgMar w:top="1417" w:right="1134" w:bottom="1134" w:left="1134" w:header="708" w:footer="708" w:gutter="0"/>
@@ -13194,6 +15736,56 @@
     </w:sectPr>
   </w:body>
 </w:document>
+</file>
+
+<file path=word/endnotes.xml><?xml version="1.0" encoding="utf-8"?>
+<w:endnotes xmlns:wpc="http://schemas.microsoft.com/office/word/2010/wordprocessingCanvas" xmlns:cx="http://schemas.microsoft.com/office/drawing/2014/chartex" xmlns:cx1="http://schemas.microsoft.com/office/drawing/2015/9/8/chartex" xmlns:cx2="http://schemas.microsoft.com/office/drawing/2015/10/21/chartex" xmlns:cx3="http://schemas.microsoft.com/office/drawing/2016/5/9/chartex" xmlns:cx4="http://schemas.microsoft.com/office/drawing/2016/5/10/chartex" xmlns:cx5="http://schemas.microsoft.com/office/drawing/2016/5/11/chartex" xmlns:cx6="http://schemas.microsoft.com/office/drawing/2016/5/12/chartex" xmlns:cx7="http://schemas.microsoft.com/office/drawing/2016/5/13/chartex" xmlns:cx8="http://schemas.microsoft.com/office/drawing/2016/5/14/chartex" xmlns:mc="http://schemas.openxmlformats.org/markup-compatibility/2006" xmlns:aink="http://schemas.microsoft.com/office/drawing/2016/ink" xmlns:am3d="http://schemas.microsoft.com/office/drawing/2017/model3d" xmlns:o="urn:schemas-microsoft-com:office:office" xmlns:r="http://schemas.openxmlformats.org/officeDocument/2006/relationships" xmlns:m="http://schemas.openxmlformats.org/officeDocument/2006/math" xmlns:v="urn:schemas-microsoft-com:vml" xmlns:wp14="http://schemas.microsoft.com/office/word/2010/wordprocessingDrawing" xmlns:wp="http://schemas.openxmlformats.org/drawingml/2006/wordprocessingDrawing" xmlns:w10="urn:schemas-microsoft-com:office:word" xmlns:w="http://schemas.openxmlformats.org/wordprocessingml/2006/main" xmlns:w14="http://schemas.microsoft.com/office/word/2010/wordml" xmlns:w15="http://schemas.microsoft.com/office/word/2012/wordml" xmlns:w16cex="http://schemas.microsoft.com/office/word/2018/wordml/cex" xmlns:w16cid="http://schemas.microsoft.com/office/word/2016/wordml/cid" xmlns:w16="http://schemas.microsoft.com/office/word/2018/wordml" xmlns:w16sdtdh="http://schemas.microsoft.com/office/word/2020/wordml/sdtdatahash" xmlns:w16se="http://schemas.microsoft.com/office/word/2015/wordml/symex" xmlns:wpg="http://schemas.microsoft.com/office/word/2010/wordprocessingGroup" xmlns:wpi="http://schemas.microsoft.com/office/word/2010/wordprocessingInk" xmlns:wne="http://schemas.microsoft.com/office/word/2006/wordml" xmlns:wps="http://schemas.microsoft.com/office/word/2010/wordprocessingShape" mc:Ignorable="w14 w15 w16se w16cid w16 w16cex w16sdtdh wp14">
+  <w:endnote w:type="separator" w:id="-1">
+    <w:p>
+      <w:pPr>
+        <w:spacing w:after="0" w:line="240" w:lineRule="auto"/>
+      </w:pPr>
+      <w:r>
+        <w:separator/>
+      </w:r>
+    </w:p>
+  </w:endnote>
+  <w:endnote w:type="continuationSeparator" w:id="0">
+    <w:p>
+      <w:pPr>
+        <w:spacing w:after="0" w:line="240" w:lineRule="auto"/>
+      </w:pPr>
+      <w:r>
+        <w:continuationSeparator/>
+      </w:r>
+    </w:p>
+  </w:endnote>
+</w:endnotes>
+</file>
+
+<file path=word/footnotes.xml><?xml version="1.0" encoding="utf-8"?>
+<w:footnotes xmlns:wpc="http://schemas.microsoft.com/office/word/2010/wordprocessingCanvas" xmlns:cx="http://schemas.microsoft.com/office/drawing/2014/chartex" xmlns:cx1="http://schemas.microsoft.com/office/drawing/2015/9/8/chartex" xmlns:cx2="http://schemas.microsoft.com/office/drawing/2015/10/21/chartex" xmlns:cx3="http://schemas.microsoft.com/office/drawing/2016/5/9/chartex" xmlns:cx4="http://schemas.microsoft.com/office/drawing/2016/5/10/chartex" xmlns:cx5="http://schemas.microsoft.com/office/drawing/2016/5/11/chartex" xmlns:cx6="http://schemas.microsoft.com/office/drawing/2016/5/12/chartex" xmlns:cx7="http://schemas.microsoft.com/office/drawing/2016/5/13/chartex" xmlns:cx8="http://schemas.microsoft.com/office/drawing/2016/5/14/chartex" xmlns:mc="http://schemas.openxmlformats.org/markup-compatibility/2006" xmlns:aink="http://schemas.microsoft.com/office/drawing/2016/ink" xmlns:am3d="http://schemas.microsoft.com/office/drawing/2017/model3d" xmlns:o="urn:schemas-microsoft-com:office:office" xmlns:r="http://schemas.openxmlformats.org/officeDocument/2006/relationships" xmlns:m="http://schemas.openxmlformats.org/officeDocument/2006/math" xmlns:v="urn:schemas-microsoft-com:vml" xmlns:wp14="http://schemas.microsoft.com/office/word/2010/wordprocessingDrawing" xmlns:wp="http://schemas.openxmlformats.org/drawingml/2006/wordprocessingDrawing" xmlns:w10="urn:schemas-microsoft-com:office:word" xmlns:w="http://schemas.openxmlformats.org/wordprocessingml/2006/main" xmlns:w14="http://schemas.microsoft.com/office/word/2010/wordml" xmlns:w15="http://schemas.microsoft.com/office/word/2012/wordml" xmlns:w16cex="http://schemas.microsoft.com/office/word/2018/wordml/cex" xmlns:w16cid="http://schemas.microsoft.com/office/word/2016/wordml/cid" xmlns:w16="http://schemas.microsoft.com/office/word/2018/wordml" xmlns:w16sdtdh="http://schemas.microsoft.com/office/word/2020/wordml/sdtdatahash" xmlns:w16se="http://schemas.microsoft.com/office/word/2015/wordml/symex" xmlns:wpg="http://schemas.microsoft.com/office/word/2010/wordprocessingGroup" xmlns:wpi="http://schemas.microsoft.com/office/word/2010/wordprocessingInk" xmlns:wne="http://schemas.microsoft.com/office/word/2006/wordml" xmlns:wps="http://schemas.microsoft.com/office/word/2010/wordprocessingShape" mc:Ignorable="w14 w15 w16se w16cid w16 w16cex w16sdtdh wp14">
+  <w:footnote w:type="separator" w:id="-1">
+    <w:p>
+      <w:pPr>
+        <w:spacing w:after="0" w:line="240" w:lineRule="auto"/>
+      </w:pPr>
+      <w:r>
+        <w:separator/>
+      </w:r>
+    </w:p>
+  </w:footnote>
+  <w:footnote w:type="continuationSeparator" w:id="0">
+    <w:p>
+      <w:pPr>
+        <w:spacing w:after="0" w:line="240" w:lineRule="auto"/>
+      </w:pPr>
+      <w:r>
+        <w:continuationSeparator/>
+      </w:r>
+    </w:p>
+  </w:footnote>
+</w:footnotes>
 </file>
 
 <file path=word/numbering.xml><?xml version="1.0" encoding="utf-8"?>
@@ -14033,6 +16625,50 @@
       </w:tblBorders>
     </w:tblPr>
   </w:style>
+  <w:style w:type="paragraph" w:styleId="Intestazione">
+    <w:name w:val="header"/>
+    <w:basedOn w:val="Normale"/>
+    <w:link w:val="IntestazioneCarattere"/>
+    <w:uiPriority w:val="99"/>
+    <w:unhideWhenUsed/>
+    <w:rsid w:val="00A66272"/>
+    <w:pPr>
+      <w:tabs>
+        <w:tab w:val="center" w:pos="4819"/>
+        <w:tab w:val="right" w:pos="9638"/>
+      </w:tabs>
+      <w:spacing w:after="0" w:line="240" w:lineRule="auto"/>
+    </w:pPr>
+  </w:style>
+  <w:style w:type="character" w:customStyle="1" w:styleId="IntestazioneCarattere">
+    <w:name w:val="Intestazione Carattere"/>
+    <w:basedOn w:val="Carpredefinitoparagrafo"/>
+    <w:link w:val="Intestazione"/>
+    <w:uiPriority w:val="99"/>
+    <w:rsid w:val="00A66272"/>
+  </w:style>
+  <w:style w:type="paragraph" w:styleId="Pidipagina">
+    <w:name w:val="footer"/>
+    <w:basedOn w:val="Normale"/>
+    <w:link w:val="PidipaginaCarattere"/>
+    <w:uiPriority w:val="99"/>
+    <w:unhideWhenUsed/>
+    <w:rsid w:val="00A66272"/>
+    <w:pPr>
+      <w:tabs>
+        <w:tab w:val="center" w:pos="4819"/>
+        <w:tab w:val="right" w:pos="9638"/>
+      </w:tabs>
+      <w:spacing w:after="0" w:line="240" w:lineRule="auto"/>
+    </w:pPr>
+  </w:style>
+  <w:style w:type="character" w:customStyle="1" w:styleId="PidipaginaCarattere">
+    <w:name w:val="Piè di pagina Carattere"/>
+    <w:basedOn w:val="Carpredefinitoparagrafo"/>
+    <w:link w:val="Pidipagina"/>
+    <w:uiPriority w:val="99"/>
+    <w:rsid w:val="00A66272"/>
+  </w:style>
 </w:styles>
 </file>
 

</xml_diff>

<commit_message>
The second part of the test case for the blog section added
</commit_message>
<xml_diff>
--- a/2021-11-25/Test_Plan.docx
+++ b/2021-11-25/Test_Plan.docx
@@ -1415,7 +1415,19 @@
         <w:rPr>
           <w:rFonts w:asciiTheme="majorHAnsi" w:hAnsiTheme="majorHAnsi" w:cstheme="majorHAnsi"/>
         </w:rPr>
-        <w:t>Il test planning è in stretta relazione con i documenti prodotti fino; infatti, i test case sono basati sulle funzionalità individuate in questi, particolarmente nel “documento di raccolta ed analisi dei requisiti” -(RAD).</w:t>
+        <w:t>Il test planning è in stretta relazione con i documenti prodotti fino</w:t>
+      </w:r>
+      <w:r>
+        <w:rPr>
+          <w:rFonts w:asciiTheme="majorHAnsi" w:hAnsiTheme="majorHAnsi" w:cstheme="majorHAnsi"/>
+        </w:rPr>
+        <w:t xml:space="preserve"> ad ora</w:t>
+      </w:r>
+      <w:r>
+        <w:rPr>
+          <w:rFonts w:asciiTheme="majorHAnsi" w:hAnsiTheme="majorHAnsi" w:cstheme="majorHAnsi"/>
+        </w:rPr>
+        <w:t>; infatti, i test case sono basati sulle funzionalità individuate in questi, particolarmente nel “documento di raccolta ed analisi dei requisiti” -(RAD).</w:t>
       </w:r>
     </w:p>
     <w:p>
@@ -2382,7 +2394,6 @@
           <w:numId w:val="1"/>
         </w:numPr>
       </w:pPr>
-      <w:proofErr w:type="spellStart"/>
       <w:r>
         <w:rPr>
           <w:rFonts w:asciiTheme="majorHAnsi" w:hAnsiTheme="majorHAnsi" w:cstheme="majorHAnsi"/>
@@ -2392,7 +2403,6 @@
         </w:rPr>
         <w:t>JUnit</w:t>
       </w:r>
-      <w:proofErr w:type="spellEnd"/>
       <w:r>
         <w:rPr>
           <w:rFonts w:asciiTheme="majorHAnsi" w:hAnsiTheme="majorHAnsi" w:cstheme="majorHAnsi"/>
@@ -6663,27 +6673,8 @@
                 <w:sz w:val="24"/>
                 <w:szCs w:val="24"/>
               </w:rPr>
-              <w:t>1. Lunghezza = 0 – campo vuoto [</w:t>
-            </w:r>
-            <w:proofErr w:type="spellStart"/>
-            <w:r>
-              <w:rPr>
-                <w:rFonts w:asciiTheme="majorHAnsi" w:hAnsiTheme="majorHAnsi" w:cstheme="majorHAnsi"/>
-                <w:sz w:val="24"/>
-                <w:szCs w:val="24"/>
-              </w:rPr>
-              <w:t>property</w:t>
-            </w:r>
-            <w:proofErr w:type="spellEnd"/>
-            <w:r>
-              <w:rPr>
-                <w:rFonts w:asciiTheme="majorHAnsi" w:hAnsiTheme="majorHAnsi" w:cstheme="majorHAnsi"/>
-                <w:sz w:val="24"/>
-                <w:szCs w:val="24"/>
-              </w:rPr>
-              <w:t xml:space="preserve"> </w:t>
-            </w:r>
-            <w:proofErr w:type="spellStart"/>
+              <w:t xml:space="preserve">1. Lunghezza = 0 – campo vuoto [property </w:t>
+            </w:r>
             <w:r>
               <w:rPr>
                 <w:rFonts w:asciiTheme="majorHAnsi" w:hAnsiTheme="majorHAnsi" w:cstheme="majorHAnsi"/>
@@ -6694,7 +6685,6 @@
               </w:rPr>
               <w:t>invalidLUValue</w:t>
             </w:r>
-            <w:proofErr w:type="spellEnd"/>
             <w:r>
               <w:rPr>
                 <w:rFonts w:asciiTheme="majorHAnsi" w:hAnsiTheme="majorHAnsi" w:cstheme="majorHAnsi"/>
@@ -9834,25 +9824,7 @@
                 <w:szCs w:val="20"/>
                 <w:lang w:val="en-US"/>
               </w:rPr>
-              <w:t>LP2.AS2.LNP</w:t>
-            </w:r>
-            <w:proofErr w:type="gramStart"/>
-            <w:r>
-              <w:rPr>
-                <w:sz w:val="20"/>
-                <w:szCs w:val="20"/>
-                <w:lang w:val="en-US"/>
-              </w:rPr>
-              <w:t>2.FNP2.LRP</w:t>
-            </w:r>
-            <w:proofErr w:type="gramEnd"/>
-            <w:r>
-              <w:rPr>
-                <w:sz w:val="20"/>
-                <w:szCs w:val="20"/>
-                <w:lang w:val="en-US"/>
-              </w:rPr>
-              <w:t>2.OVLP2</w:t>
+              <w:t>LP2.AS2.LNP2.FNP2.LRP2.OVLP2</w:t>
             </w:r>
           </w:p>
         </w:tc>
@@ -9945,25 +9917,7 @@
                 <w:szCs w:val="20"/>
                 <w:lang w:val="en-US"/>
               </w:rPr>
-              <w:t>LP2.AS2.LNP</w:t>
-            </w:r>
-            <w:proofErr w:type="gramStart"/>
-            <w:r>
-              <w:rPr>
-                <w:sz w:val="20"/>
-                <w:szCs w:val="20"/>
-                <w:lang w:val="en-US"/>
-              </w:rPr>
-              <w:t>2.FNP2.LRP</w:t>
-            </w:r>
-            <w:proofErr w:type="gramEnd"/>
-            <w:r>
-              <w:rPr>
-                <w:sz w:val="20"/>
-                <w:szCs w:val="20"/>
-                <w:lang w:val="en-US"/>
-              </w:rPr>
-              <w:t>2.OVLP1</w:t>
+              <w:t>LP2.AS2.LNP2.FNP2.LRP2.OVLP1</w:t>
             </w:r>
           </w:p>
         </w:tc>
@@ -10066,25 +10020,7 @@
                 <w:szCs w:val="20"/>
                 <w:lang w:val="en-US"/>
               </w:rPr>
-              <w:t>LP2.AS2.LNP</w:t>
-            </w:r>
-            <w:proofErr w:type="gramStart"/>
-            <w:r>
-              <w:rPr>
-                <w:sz w:val="20"/>
-                <w:szCs w:val="20"/>
-                <w:lang w:val="en-US"/>
-              </w:rPr>
-              <w:t>2.FNP2.LRP</w:t>
-            </w:r>
-            <w:proofErr w:type="gramEnd"/>
-            <w:r>
-              <w:rPr>
-                <w:sz w:val="20"/>
-                <w:szCs w:val="20"/>
-                <w:lang w:val="en-US"/>
-              </w:rPr>
-              <w:t>1</w:t>
+              <w:t>LP2.AS2.LNP2.FNP2.LRP1</w:t>
             </w:r>
           </w:p>
         </w:tc>
@@ -10177,25 +10113,7 @@
                 <w:szCs w:val="20"/>
                 <w:lang w:val="en-US"/>
               </w:rPr>
-              <w:t>LP2.AS2.LNP</w:t>
-            </w:r>
-            <w:proofErr w:type="gramStart"/>
-            <w:r>
-              <w:rPr>
-                <w:sz w:val="20"/>
-                <w:szCs w:val="20"/>
-                <w:lang w:val="en-US"/>
-              </w:rPr>
-              <w:t>2.FNP1.LRP</w:t>
-            </w:r>
-            <w:proofErr w:type="gramEnd"/>
-            <w:r>
-              <w:rPr>
-                <w:sz w:val="20"/>
-                <w:szCs w:val="20"/>
-                <w:lang w:val="en-US"/>
-              </w:rPr>
-              <w:t>2.OVLP2</w:t>
+              <w:t>LP2.AS2.LNP2.FNP1.LRP2.OVLP2</w:t>
             </w:r>
           </w:p>
         </w:tc>
@@ -10561,21 +10479,7 @@
               <w:rPr>
                 <w:lang w:val="en-US"/>
               </w:rPr>
-              <w:t>LP1.LNP</w:t>
-            </w:r>
-            <w:proofErr w:type="gramStart"/>
-            <w:r>
-              <w:rPr>
-                <w:lang w:val="en-US"/>
-              </w:rPr>
-              <w:t>2.FPN2.LRP</w:t>
-            </w:r>
-            <w:proofErr w:type="gramEnd"/>
-            <w:r>
-              <w:rPr>
-                <w:lang w:val="en-US"/>
-              </w:rPr>
-              <w:t>2.OVLP2</w:t>
+              <w:t>LP1.LNP2.FPN2.LRP2.OVLP2</w:t>
             </w:r>
           </w:p>
         </w:tc>
@@ -10673,21 +10577,7 @@
               <w:rPr>
                 <w:lang w:val="en-US"/>
               </w:rPr>
-              <w:t>LP1.LNP</w:t>
-            </w:r>
-            <w:proofErr w:type="gramStart"/>
-            <w:r>
-              <w:rPr>
-                <w:lang w:val="en-US"/>
-              </w:rPr>
-              <w:t>2.FPN2.LRP</w:t>
-            </w:r>
-            <w:proofErr w:type="gramEnd"/>
-            <w:r>
-              <w:rPr>
-                <w:lang w:val="en-US"/>
-              </w:rPr>
-              <w:t>2.OVLP1</w:t>
+              <w:t>LP1.LNP2.FPN2.LRP2.OVLP1</w:t>
             </w:r>
           </w:p>
         </w:tc>
@@ -13343,27 +13233,8 @@
                 <w:sz w:val="24"/>
                 <w:szCs w:val="24"/>
               </w:rPr>
-              <w:t>1. Lunghezza = 0 – campo vuoto [</w:t>
-            </w:r>
-            <w:proofErr w:type="spellStart"/>
-            <w:r>
-              <w:rPr>
-                <w:rFonts w:asciiTheme="majorHAnsi" w:hAnsiTheme="majorHAnsi" w:cstheme="majorHAnsi"/>
-                <w:sz w:val="24"/>
-                <w:szCs w:val="24"/>
-              </w:rPr>
-              <w:t>property</w:t>
-            </w:r>
-            <w:proofErr w:type="spellEnd"/>
-            <w:r>
-              <w:rPr>
-                <w:rFonts w:asciiTheme="majorHAnsi" w:hAnsiTheme="majorHAnsi" w:cstheme="majorHAnsi"/>
-                <w:sz w:val="24"/>
-                <w:szCs w:val="24"/>
-              </w:rPr>
-              <w:t xml:space="preserve"> </w:t>
-            </w:r>
-            <w:proofErr w:type="spellStart"/>
+              <w:t xml:space="preserve">1. Lunghezza = 0 – campo vuoto [property </w:t>
+            </w:r>
             <w:r>
               <w:rPr>
                 <w:rFonts w:asciiTheme="majorHAnsi" w:hAnsiTheme="majorHAnsi" w:cstheme="majorHAnsi"/>
@@ -13394,7 +13265,6 @@
               </w:rPr>
               <w:t>Value</w:t>
             </w:r>
-            <w:proofErr w:type="spellEnd"/>
             <w:r>
               <w:rPr>
                 <w:rFonts w:asciiTheme="majorHAnsi" w:hAnsiTheme="majorHAnsi" w:cstheme="majorHAnsi"/>
@@ -13418,27 +13288,8 @@
                 <w:sz w:val="24"/>
                 <w:szCs w:val="24"/>
               </w:rPr>
-              <w:t>2. Lunghezza &gt;= 1 [</w:t>
-            </w:r>
-            <w:proofErr w:type="spellStart"/>
-            <w:r>
-              <w:rPr>
-                <w:rFonts w:asciiTheme="majorHAnsi" w:hAnsiTheme="majorHAnsi" w:cstheme="majorHAnsi"/>
-                <w:sz w:val="24"/>
-                <w:szCs w:val="24"/>
-              </w:rPr>
-              <w:t>property</w:t>
-            </w:r>
-            <w:proofErr w:type="spellEnd"/>
-            <w:r>
-              <w:rPr>
-                <w:rFonts w:asciiTheme="majorHAnsi" w:hAnsiTheme="majorHAnsi" w:cstheme="majorHAnsi"/>
-                <w:sz w:val="24"/>
-                <w:szCs w:val="24"/>
-              </w:rPr>
-              <w:t xml:space="preserve"> </w:t>
-            </w:r>
-            <w:proofErr w:type="spellStart"/>
+              <w:t xml:space="preserve">2. Lunghezza &gt;= 1 [property </w:t>
+            </w:r>
             <w:r>
               <w:rPr>
                 <w:rFonts w:asciiTheme="majorHAnsi" w:hAnsiTheme="majorHAnsi" w:cstheme="majorHAnsi"/>
@@ -13469,7 +13320,6 @@
               </w:rPr>
               <w:t>Value</w:t>
             </w:r>
-            <w:proofErr w:type="spellEnd"/>
             <w:r>
               <w:rPr>
                 <w:rFonts w:asciiTheme="majorHAnsi" w:hAnsiTheme="majorHAnsi" w:cstheme="majorHAnsi"/>
@@ -13539,7 +13389,6 @@
               </w:rPr>
               <w:t>1. Non rispetta il formato [</w:t>
             </w:r>
-            <w:proofErr w:type="spellStart"/>
             <w:r>
               <w:rPr>
                 <w:rFonts w:asciiTheme="majorHAnsi" w:hAnsiTheme="majorHAnsi" w:cstheme="majorHAnsi"/>
@@ -13548,9 +13397,8 @@
                 <w:sz w:val="24"/>
                 <w:szCs w:val="24"/>
               </w:rPr>
-              <w:t>if</w:t>
-            </w:r>
-            <w:proofErr w:type="spellEnd"/>
+              <w:t>if valid</w:t>
+            </w:r>
             <w:r>
               <w:rPr>
                 <w:rFonts w:asciiTheme="majorHAnsi" w:hAnsiTheme="majorHAnsi" w:cstheme="majorHAnsi"/>
@@ -13559,9 +13407,8 @@
                 <w:sz w:val="24"/>
                 <w:szCs w:val="24"/>
               </w:rPr>
-              <w:t xml:space="preserve"> </w:t>
-            </w:r>
-            <w:proofErr w:type="spellStart"/>
+              <w:t>FT</w:t>
+            </w:r>
             <w:r>
               <w:rPr>
                 <w:rFonts w:asciiTheme="majorHAnsi" w:hAnsiTheme="majorHAnsi" w:cstheme="majorHAnsi"/>
@@ -13570,7 +13417,70 @@
                 <w:sz w:val="24"/>
                 <w:szCs w:val="24"/>
               </w:rPr>
-              <w:t>valid</w:t>
+              <w:t>Value</w:t>
+            </w:r>
+            <w:r>
+              <w:rPr>
+                <w:rFonts w:asciiTheme="majorHAnsi" w:hAnsiTheme="majorHAnsi" w:cstheme="majorHAnsi"/>
+                <w:sz w:val="24"/>
+                <w:szCs w:val="24"/>
+              </w:rPr>
+              <w:t xml:space="preserve">] [property </w:t>
+            </w:r>
+            <w:r>
+              <w:rPr>
+                <w:rFonts w:asciiTheme="majorHAnsi" w:hAnsiTheme="majorHAnsi" w:cstheme="majorHAnsi"/>
+                <w:b/>
+                <w:bCs/>
+                <w:sz w:val="24"/>
+                <w:szCs w:val="24"/>
+              </w:rPr>
+              <w:t>invalid</w:t>
+            </w:r>
+            <w:r>
+              <w:rPr>
+                <w:rFonts w:asciiTheme="majorHAnsi" w:hAnsiTheme="majorHAnsi" w:cstheme="majorHAnsi"/>
+                <w:b/>
+                <w:bCs/>
+                <w:sz w:val="24"/>
+                <w:szCs w:val="24"/>
+              </w:rPr>
+              <w:t>FT</w:t>
+            </w:r>
+            <w:r>
+              <w:rPr>
+                <w:rFonts w:asciiTheme="majorHAnsi" w:hAnsiTheme="majorHAnsi" w:cstheme="majorHAnsi"/>
+                <w:b/>
+                <w:bCs/>
+                <w:sz w:val="24"/>
+                <w:szCs w:val="24"/>
+              </w:rPr>
+              <w:t>Value</w:t>
+            </w:r>
+            <w:r>
+              <w:rPr>
+                <w:rFonts w:asciiTheme="majorHAnsi" w:hAnsiTheme="majorHAnsi" w:cstheme="majorHAnsi"/>
+                <w:sz w:val="24"/>
+                <w:szCs w:val="24"/>
+              </w:rPr>
+              <w:t>]</w:t>
+            </w:r>
+          </w:p>
+          <w:p>
+            <w:pPr>
+              <w:rPr>
+                <w:rFonts w:asciiTheme="majorHAnsi" w:hAnsiTheme="majorHAnsi" w:cstheme="majorHAnsi"/>
+                <w:sz w:val="24"/>
+                <w:szCs w:val="24"/>
+              </w:rPr>
+            </w:pPr>
+            <w:r>
+              <w:rPr>
+                <w:rFonts w:asciiTheme="majorHAnsi" w:hAnsiTheme="majorHAnsi" w:cstheme="majorHAnsi"/>
+                <w:sz w:val="24"/>
+                <w:szCs w:val="24"/>
+              </w:rPr>
+              <w:t>2. Rispetta il formato [</w:t>
             </w:r>
             <w:r>
               <w:rPr>
@@ -13580,7 +13490,7 @@
                 <w:sz w:val="24"/>
                 <w:szCs w:val="24"/>
               </w:rPr>
-              <w:t>FT</w:t>
+              <w:t>if valid</w:t>
             </w:r>
             <w:r>
               <w:rPr>
@@ -13590,36 +13500,26 @@
                 <w:sz w:val="24"/>
                 <w:szCs w:val="24"/>
               </w:rPr>
+              <w:t>LT</w:t>
+            </w:r>
+            <w:r>
+              <w:rPr>
+                <w:rFonts w:asciiTheme="majorHAnsi" w:hAnsiTheme="majorHAnsi" w:cstheme="majorHAnsi"/>
+                <w:i/>
+                <w:iCs/>
+                <w:sz w:val="24"/>
+                <w:szCs w:val="24"/>
+              </w:rPr>
               <w:t>Value</w:t>
             </w:r>
-            <w:proofErr w:type="spellEnd"/>
-            <w:r>
-              <w:rPr>
-                <w:rFonts w:asciiTheme="majorHAnsi" w:hAnsiTheme="majorHAnsi" w:cstheme="majorHAnsi"/>
-                <w:sz w:val="24"/>
-                <w:szCs w:val="24"/>
-              </w:rPr>
-              <w:t>] [</w:t>
-            </w:r>
-            <w:proofErr w:type="spellStart"/>
-            <w:r>
-              <w:rPr>
-                <w:rFonts w:asciiTheme="majorHAnsi" w:hAnsiTheme="majorHAnsi" w:cstheme="majorHAnsi"/>
-                <w:sz w:val="24"/>
-                <w:szCs w:val="24"/>
-              </w:rPr>
-              <w:t>property</w:t>
-            </w:r>
-            <w:proofErr w:type="spellEnd"/>
-            <w:r>
-              <w:rPr>
-                <w:rFonts w:asciiTheme="majorHAnsi" w:hAnsiTheme="majorHAnsi" w:cstheme="majorHAnsi"/>
-                <w:sz w:val="24"/>
-                <w:szCs w:val="24"/>
-              </w:rPr>
-              <w:t xml:space="preserve"> </w:t>
-            </w:r>
-            <w:proofErr w:type="spellStart"/>
+            <w:r>
+              <w:rPr>
+                <w:rFonts w:asciiTheme="majorHAnsi" w:hAnsiTheme="majorHAnsi" w:cstheme="majorHAnsi"/>
+                <w:sz w:val="24"/>
+                <w:szCs w:val="24"/>
+              </w:rPr>
+              <w:t xml:space="preserve">] [property </w:t>
+            </w:r>
             <w:r>
               <w:rPr>
                 <w:rFonts w:asciiTheme="majorHAnsi" w:hAnsiTheme="majorHAnsi" w:cstheme="majorHAnsi"/>
@@ -13628,7 +13528,7 @@
                 <w:sz w:val="24"/>
                 <w:szCs w:val="24"/>
               </w:rPr>
-              <w:t>invalid</w:t>
+              <w:t>valid</w:t>
             </w:r>
             <w:r>
               <w:rPr>
@@ -13638,7 +13538,7 @@
                 <w:sz w:val="24"/>
                 <w:szCs w:val="24"/>
               </w:rPr>
-              <w:t>FT</w:t>
+              <w:t>LT</w:t>
             </w:r>
             <w:r>
               <w:rPr>
@@ -13650,144 +13550,6 @@
               </w:rPr>
               <w:t>Value</w:t>
             </w:r>
-            <w:proofErr w:type="spellEnd"/>
-            <w:r>
-              <w:rPr>
-                <w:rFonts w:asciiTheme="majorHAnsi" w:hAnsiTheme="majorHAnsi" w:cstheme="majorHAnsi"/>
-                <w:sz w:val="24"/>
-                <w:szCs w:val="24"/>
-              </w:rPr>
-              <w:t>]</w:t>
-            </w:r>
-          </w:p>
-          <w:p>
-            <w:pPr>
-              <w:rPr>
-                <w:rFonts w:asciiTheme="majorHAnsi" w:hAnsiTheme="majorHAnsi" w:cstheme="majorHAnsi"/>
-                <w:sz w:val="24"/>
-                <w:szCs w:val="24"/>
-              </w:rPr>
-            </w:pPr>
-            <w:r>
-              <w:rPr>
-                <w:rFonts w:asciiTheme="majorHAnsi" w:hAnsiTheme="majorHAnsi" w:cstheme="majorHAnsi"/>
-                <w:sz w:val="24"/>
-                <w:szCs w:val="24"/>
-              </w:rPr>
-              <w:t>2. Rispetta il formato [</w:t>
-            </w:r>
-            <w:proofErr w:type="spellStart"/>
-            <w:r>
-              <w:rPr>
-                <w:rFonts w:asciiTheme="majorHAnsi" w:hAnsiTheme="majorHAnsi" w:cstheme="majorHAnsi"/>
-                <w:i/>
-                <w:iCs/>
-                <w:sz w:val="24"/>
-                <w:szCs w:val="24"/>
-              </w:rPr>
-              <w:t>if</w:t>
-            </w:r>
-            <w:proofErr w:type="spellEnd"/>
-            <w:r>
-              <w:rPr>
-                <w:rFonts w:asciiTheme="majorHAnsi" w:hAnsiTheme="majorHAnsi" w:cstheme="majorHAnsi"/>
-                <w:i/>
-                <w:iCs/>
-                <w:sz w:val="24"/>
-                <w:szCs w:val="24"/>
-              </w:rPr>
-              <w:t xml:space="preserve"> </w:t>
-            </w:r>
-            <w:proofErr w:type="spellStart"/>
-            <w:r>
-              <w:rPr>
-                <w:rFonts w:asciiTheme="majorHAnsi" w:hAnsiTheme="majorHAnsi" w:cstheme="majorHAnsi"/>
-                <w:i/>
-                <w:iCs/>
-                <w:sz w:val="24"/>
-                <w:szCs w:val="24"/>
-              </w:rPr>
-              <w:t>valid</w:t>
-            </w:r>
-            <w:r>
-              <w:rPr>
-                <w:rFonts w:asciiTheme="majorHAnsi" w:hAnsiTheme="majorHAnsi" w:cstheme="majorHAnsi"/>
-                <w:i/>
-                <w:iCs/>
-                <w:sz w:val="24"/>
-                <w:szCs w:val="24"/>
-              </w:rPr>
-              <w:t>LT</w:t>
-            </w:r>
-            <w:r>
-              <w:rPr>
-                <w:rFonts w:asciiTheme="majorHAnsi" w:hAnsiTheme="majorHAnsi" w:cstheme="majorHAnsi"/>
-                <w:i/>
-                <w:iCs/>
-                <w:sz w:val="24"/>
-                <w:szCs w:val="24"/>
-              </w:rPr>
-              <w:t>Value</w:t>
-            </w:r>
-            <w:proofErr w:type="spellEnd"/>
-            <w:r>
-              <w:rPr>
-                <w:rFonts w:asciiTheme="majorHAnsi" w:hAnsiTheme="majorHAnsi" w:cstheme="majorHAnsi"/>
-                <w:sz w:val="24"/>
-                <w:szCs w:val="24"/>
-              </w:rPr>
-              <w:t>] [</w:t>
-            </w:r>
-            <w:proofErr w:type="spellStart"/>
-            <w:r>
-              <w:rPr>
-                <w:rFonts w:asciiTheme="majorHAnsi" w:hAnsiTheme="majorHAnsi" w:cstheme="majorHAnsi"/>
-                <w:sz w:val="24"/>
-                <w:szCs w:val="24"/>
-              </w:rPr>
-              <w:t>property</w:t>
-            </w:r>
-            <w:proofErr w:type="spellEnd"/>
-            <w:r>
-              <w:rPr>
-                <w:rFonts w:asciiTheme="majorHAnsi" w:hAnsiTheme="majorHAnsi" w:cstheme="majorHAnsi"/>
-                <w:sz w:val="24"/>
-                <w:szCs w:val="24"/>
-              </w:rPr>
-              <w:t xml:space="preserve"> </w:t>
-            </w:r>
-            <w:proofErr w:type="spellStart"/>
-            <w:r>
-              <w:rPr>
-                <w:rFonts w:asciiTheme="majorHAnsi" w:hAnsiTheme="majorHAnsi" w:cstheme="majorHAnsi"/>
-                <w:b/>
-                <w:bCs/>
-                <w:sz w:val="24"/>
-                <w:szCs w:val="24"/>
-              </w:rPr>
-              <w:t>valid</w:t>
-            </w:r>
-            <w:r>
-              <w:rPr>
-                <w:rFonts w:asciiTheme="majorHAnsi" w:hAnsiTheme="majorHAnsi" w:cstheme="majorHAnsi"/>
-                <w:b/>
-                <w:bCs/>
-                <w:sz w:val="24"/>
-                <w:szCs w:val="24"/>
-              </w:rPr>
-              <w:t>LT</w:t>
-            </w:r>
-            <w:r>
-              <w:rPr>
-                <w:rFonts w:asciiTheme="majorHAnsi" w:hAnsiTheme="majorHAnsi" w:cstheme="majorHAnsi"/>
-                <w:b/>
-                <w:bCs/>
-                <w:sz w:val="24"/>
-                <w:szCs w:val="24"/>
-              </w:rPr>
-              <w:t>Value</w:t>
-            </w:r>
-            <w:proofErr w:type="spellEnd"/>
             <w:r>
               <w:rPr>
                 <w:rFonts w:asciiTheme="majorHAnsi" w:hAnsiTheme="majorHAnsi" w:cstheme="majorHAnsi"/>
@@ -13824,24 +13586,14 @@
               <w:lastRenderedPageBreak/>
               <w:t xml:space="preserve">Parametro: </w:t>
             </w:r>
-            <w:proofErr w:type="spellStart"/>
-            <w:r>
-              <w:rPr>
-                <w:rFonts w:asciiTheme="majorHAnsi" w:hAnsiTheme="majorHAnsi" w:cstheme="majorHAnsi"/>
-                <w:sz w:val="24"/>
-                <w:szCs w:val="24"/>
-              </w:rPr>
-              <w:t>sottotitolo</w:t>
-            </w:r>
-            <w:r>
-              <w:rPr>
-                <w:rFonts w:asciiTheme="majorHAnsi" w:hAnsiTheme="majorHAnsi" w:cstheme="majorHAnsi"/>
-                <w:sz w:val="24"/>
-                <w:szCs w:val="24"/>
-              </w:rPr>
-              <w:t>Articolo</w:t>
-            </w:r>
-            <w:proofErr w:type="spellEnd"/>
+            <w:r>
+              <w:rPr>
+                <w:rFonts w:asciiTheme="majorHAnsi" w:hAnsiTheme="majorHAnsi" w:cstheme="majorHAnsi"/>
+                <w:sz w:val="24"/>
+                <w:szCs w:val="24"/>
+              </w:rPr>
+              <w:t>sottotitoloArticolo</w:t>
+            </w:r>
           </w:p>
         </w:tc>
       </w:tr>
@@ -13951,27 +13703,8 @@
                 <w:sz w:val="24"/>
                 <w:szCs w:val="24"/>
               </w:rPr>
-              <w:t>1. Lunghezza = 0 – campo vuoto [</w:t>
-            </w:r>
-            <w:proofErr w:type="spellStart"/>
-            <w:r>
-              <w:rPr>
-                <w:rFonts w:asciiTheme="majorHAnsi" w:hAnsiTheme="majorHAnsi" w:cstheme="majorHAnsi"/>
-                <w:sz w:val="24"/>
-                <w:szCs w:val="24"/>
-              </w:rPr>
-              <w:t>property</w:t>
-            </w:r>
-            <w:proofErr w:type="spellEnd"/>
-            <w:r>
-              <w:rPr>
-                <w:rFonts w:asciiTheme="majorHAnsi" w:hAnsiTheme="majorHAnsi" w:cstheme="majorHAnsi"/>
-                <w:sz w:val="24"/>
-                <w:szCs w:val="24"/>
-              </w:rPr>
-              <w:t xml:space="preserve"> </w:t>
-            </w:r>
-            <w:proofErr w:type="spellStart"/>
+              <w:t xml:space="preserve">1. Lunghezza = 0 – campo vuoto [property </w:t>
+            </w:r>
             <w:r>
               <w:rPr>
                 <w:rFonts w:asciiTheme="majorHAnsi" w:hAnsiTheme="majorHAnsi" w:cstheme="majorHAnsi"/>
@@ -14002,7 +13735,6 @@
               </w:rPr>
               <w:t>Value</w:t>
             </w:r>
-            <w:proofErr w:type="spellEnd"/>
             <w:r>
               <w:rPr>
                 <w:rFonts w:asciiTheme="majorHAnsi" w:hAnsiTheme="majorHAnsi" w:cstheme="majorHAnsi"/>
@@ -14026,27 +13758,8 @@
                 <w:sz w:val="24"/>
                 <w:szCs w:val="24"/>
               </w:rPr>
-              <w:t>2. Lunghezza &gt;= 1 [</w:t>
-            </w:r>
-            <w:proofErr w:type="spellStart"/>
-            <w:r>
-              <w:rPr>
-                <w:rFonts w:asciiTheme="majorHAnsi" w:hAnsiTheme="majorHAnsi" w:cstheme="majorHAnsi"/>
-                <w:sz w:val="24"/>
-                <w:szCs w:val="24"/>
-              </w:rPr>
-              <w:t>property</w:t>
-            </w:r>
-            <w:proofErr w:type="spellEnd"/>
-            <w:r>
-              <w:rPr>
-                <w:rFonts w:asciiTheme="majorHAnsi" w:hAnsiTheme="majorHAnsi" w:cstheme="majorHAnsi"/>
-                <w:sz w:val="24"/>
-                <w:szCs w:val="24"/>
-              </w:rPr>
-              <w:t xml:space="preserve"> </w:t>
-            </w:r>
-            <w:proofErr w:type="spellStart"/>
+              <w:t xml:space="preserve">2. Lunghezza &gt;= 1 [property </w:t>
+            </w:r>
             <w:r>
               <w:rPr>
                 <w:rFonts w:asciiTheme="majorHAnsi" w:hAnsiTheme="majorHAnsi" w:cstheme="majorHAnsi"/>
@@ -14077,7 +13790,6 @@
               </w:rPr>
               <w:t>Value</w:t>
             </w:r>
-            <w:proofErr w:type="spellEnd"/>
             <w:r>
               <w:rPr>
                 <w:rFonts w:asciiTheme="majorHAnsi" w:hAnsiTheme="majorHAnsi" w:cstheme="majorHAnsi"/>
@@ -14147,7 +13859,6 @@
               </w:rPr>
               <w:t>1. Non rispetta il formato [</w:t>
             </w:r>
-            <w:proofErr w:type="spellStart"/>
             <w:r>
               <w:rPr>
                 <w:rFonts w:asciiTheme="majorHAnsi" w:hAnsiTheme="majorHAnsi" w:cstheme="majorHAnsi"/>
@@ -14156,9 +13867,8 @@
                 <w:sz w:val="24"/>
                 <w:szCs w:val="24"/>
               </w:rPr>
-              <w:t>if</w:t>
-            </w:r>
-            <w:proofErr w:type="spellEnd"/>
+              <w:t>if valid</w:t>
+            </w:r>
             <w:r>
               <w:rPr>
                 <w:rFonts w:asciiTheme="majorHAnsi" w:hAnsiTheme="majorHAnsi" w:cstheme="majorHAnsi"/>
@@ -14167,9 +13877,8 @@
                 <w:sz w:val="24"/>
                 <w:szCs w:val="24"/>
               </w:rPr>
-              <w:t xml:space="preserve"> </w:t>
-            </w:r>
-            <w:proofErr w:type="spellStart"/>
+              <w:t>FS</w:t>
+            </w:r>
             <w:r>
               <w:rPr>
                 <w:rFonts w:asciiTheme="majorHAnsi" w:hAnsiTheme="majorHAnsi" w:cstheme="majorHAnsi"/>
@@ -14178,7 +13887,70 @@
                 <w:sz w:val="24"/>
                 <w:szCs w:val="24"/>
               </w:rPr>
-              <w:t>valid</w:t>
+              <w:t>Value</w:t>
+            </w:r>
+            <w:r>
+              <w:rPr>
+                <w:rFonts w:asciiTheme="majorHAnsi" w:hAnsiTheme="majorHAnsi" w:cstheme="majorHAnsi"/>
+                <w:sz w:val="24"/>
+                <w:szCs w:val="24"/>
+              </w:rPr>
+              <w:t xml:space="preserve">] [property </w:t>
+            </w:r>
+            <w:r>
+              <w:rPr>
+                <w:rFonts w:asciiTheme="majorHAnsi" w:hAnsiTheme="majorHAnsi" w:cstheme="majorHAnsi"/>
+                <w:b/>
+                <w:bCs/>
+                <w:sz w:val="24"/>
+                <w:szCs w:val="24"/>
+              </w:rPr>
+              <w:t>invalid</w:t>
+            </w:r>
+            <w:r>
+              <w:rPr>
+                <w:rFonts w:asciiTheme="majorHAnsi" w:hAnsiTheme="majorHAnsi" w:cstheme="majorHAnsi"/>
+                <w:b/>
+                <w:bCs/>
+                <w:sz w:val="24"/>
+                <w:szCs w:val="24"/>
+              </w:rPr>
+              <w:t>FS</w:t>
+            </w:r>
+            <w:r>
+              <w:rPr>
+                <w:rFonts w:asciiTheme="majorHAnsi" w:hAnsiTheme="majorHAnsi" w:cstheme="majorHAnsi"/>
+                <w:b/>
+                <w:bCs/>
+                <w:sz w:val="24"/>
+                <w:szCs w:val="24"/>
+              </w:rPr>
+              <w:t>Value</w:t>
+            </w:r>
+            <w:r>
+              <w:rPr>
+                <w:rFonts w:asciiTheme="majorHAnsi" w:hAnsiTheme="majorHAnsi" w:cstheme="majorHAnsi"/>
+                <w:sz w:val="24"/>
+                <w:szCs w:val="24"/>
+              </w:rPr>
+              <w:t>]</w:t>
+            </w:r>
+          </w:p>
+          <w:p>
+            <w:pPr>
+              <w:rPr>
+                <w:rFonts w:asciiTheme="majorHAnsi" w:hAnsiTheme="majorHAnsi" w:cstheme="majorHAnsi"/>
+                <w:sz w:val="24"/>
+                <w:szCs w:val="24"/>
+              </w:rPr>
+            </w:pPr>
+            <w:r>
+              <w:rPr>
+                <w:rFonts w:asciiTheme="majorHAnsi" w:hAnsiTheme="majorHAnsi" w:cstheme="majorHAnsi"/>
+                <w:sz w:val="24"/>
+                <w:szCs w:val="24"/>
+              </w:rPr>
+              <w:t>2. Rispetta il formato [</w:t>
             </w:r>
             <w:r>
               <w:rPr>
@@ -14188,7 +13960,7 @@
                 <w:sz w:val="24"/>
                 <w:szCs w:val="24"/>
               </w:rPr>
-              <w:t>F</w:t>
+              <w:t>if valid</w:t>
             </w:r>
             <w:r>
               <w:rPr>
@@ -14198,7 +13970,7 @@
                 <w:sz w:val="24"/>
                 <w:szCs w:val="24"/>
               </w:rPr>
-              <w:t>S</w:t>
+              <w:t>LS</w:t>
             </w:r>
             <w:r>
               <w:rPr>
@@ -14210,34 +13982,14 @@
               </w:rPr>
               <w:t>Value</w:t>
             </w:r>
-            <w:proofErr w:type="spellEnd"/>
-            <w:r>
-              <w:rPr>
-                <w:rFonts w:asciiTheme="majorHAnsi" w:hAnsiTheme="majorHAnsi" w:cstheme="majorHAnsi"/>
-                <w:sz w:val="24"/>
-                <w:szCs w:val="24"/>
-              </w:rPr>
-              <w:t>] [</w:t>
-            </w:r>
-            <w:proofErr w:type="spellStart"/>
-            <w:r>
-              <w:rPr>
-                <w:rFonts w:asciiTheme="majorHAnsi" w:hAnsiTheme="majorHAnsi" w:cstheme="majorHAnsi"/>
-                <w:sz w:val="24"/>
-                <w:szCs w:val="24"/>
-              </w:rPr>
-              <w:t>property</w:t>
-            </w:r>
-            <w:proofErr w:type="spellEnd"/>
-            <w:r>
-              <w:rPr>
-                <w:rFonts w:asciiTheme="majorHAnsi" w:hAnsiTheme="majorHAnsi" w:cstheme="majorHAnsi"/>
-                <w:sz w:val="24"/>
-                <w:szCs w:val="24"/>
-              </w:rPr>
-              <w:t xml:space="preserve"> </w:t>
-            </w:r>
-            <w:proofErr w:type="spellStart"/>
+            <w:r>
+              <w:rPr>
+                <w:rFonts w:asciiTheme="majorHAnsi" w:hAnsiTheme="majorHAnsi" w:cstheme="majorHAnsi"/>
+                <w:sz w:val="24"/>
+                <w:szCs w:val="24"/>
+              </w:rPr>
+              <w:t xml:space="preserve">] [property </w:t>
+            </w:r>
             <w:r>
               <w:rPr>
                 <w:rFonts w:asciiTheme="majorHAnsi" w:hAnsiTheme="majorHAnsi" w:cstheme="majorHAnsi"/>
@@ -14246,7 +13998,7 @@
                 <w:sz w:val="24"/>
                 <w:szCs w:val="24"/>
               </w:rPr>
-              <w:t>invalid</w:t>
+              <w:t>valid</w:t>
             </w:r>
             <w:r>
               <w:rPr>
@@ -14256,7 +14008,7 @@
                 <w:sz w:val="24"/>
                 <w:szCs w:val="24"/>
               </w:rPr>
-              <w:t>F</w:t>
+              <w:t>LS</w:t>
             </w:r>
             <w:r>
               <w:rPr>
@@ -14266,176 +14018,8 @@
                 <w:sz w:val="24"/>
                 <w:szCs w:val="24"/>
               </w:rPr>
-              <w:t>S</w:t>
-            </w:r>
-            <w:r>
-              <w:rPr>
-                <w:rFonts w:asciiTheme="majorHAnsi" w:hAnsiTheme="majorHAnsi" w:cstheme="majorHAnsi"/>
-                <w:b/>
-                <w:bCs/>
-                <w:sz w:val="24"/>
-                <w:szCs w:val="24"/>
-              </w:rPr>
               <w:t>Value</w:t>
             </w:r>
-            <w:proofErr w:type="spellEnd"/>
-            <w:r>
-              <w:rPr>
-                <w:rFonts w:asciiTheme="majorHAnsi" w:hAnsiTheme="majorHAnsi" w:cstheme="majorHAnsi"/>
-                <w:sz w:val="24"/>
-                <w:szCs w:val="24"/>
-              </w:rPr>
-              <w:t>]</w:t>
-            </w:r>
-          </w:p>
-          <w:p>
-            <w:pPr>
-              <w:rPr>
-                <w:rFonts w:asciiTheme="majorHAnsi" w:hAnsiTheme="majorHAnsi" w:cstheme="majorHAnsi"/>
-                <w:sz w:val="24"/>
-                <w:szCs w:val="24"/>
-              </w:rPr>
-            </w:pPr>
-            <w:r>
-              <w:rPr>
-                <w:rFonts w:asciiTheme="majorHAnsi" w:hAnsiTheme="majorHAnsi" w:cstheme="majorHAnsi"/>
-                <w:sz w:val="24"/>
-                <w:szCs w:val="24"/>
-              </w:rPr>
-              <w:t>2. Rispetta il formato [</w:t>
-            </w:r>
-            <w:proofErr w:type="spellStart"/>
-            <w:r>
-              <w:rPr>
-                <w:rFonts w:asciiTheme="majorHAnsi" w:hAnsiTheme="majorHAnsi" w:cstheme="majorHAnsi"/>
-                <w:i/>
-                <w:iCs/>
-                <w:sz w:val="24"/>
-                <w:szCs w:val="24"/>
-              </w:rPr>
-              <w:t>if</w:t>
-            </w:r>
-            <w:proofErr w:type="spellEnd"/>
-            <w:r>
-              <w:rPr>
-                <w:rFonts w:asciiTheme="majorHAnsi" w:hAnsiTheme="majorHAnsi" w:cstheme="majorHAnsi"/>
-                <w:i/>
-                <w:iCs/>
-                <w:sz w:val="24"/>
-                <w:szCs w:val="24"/>
-              </w:rPr>
-              <w:t xml:space="preserve"> </w:t>
-            </w:r>
-            <w:proofErr w:type="spellStart"/>
-            <w:r>
-              <w:rPr>
-                <w:rFonts w:asciiTheme="majorHAnsi" w:hAnsiTheme="majorHAnsi" w:cstheme="majorHAnsi"/>
-                <w:i/>
-                <w:iCs/>
-                <w:sz w:val="24"/>
-                <w:szCs w:val="24"/>
-              </w:rPr>
-              <w:t>valid</w:t>
-            </w:r>
-            <w:r>
-              <w:rPr>
-                <w:rFonts w:asciiTheme="majorHAnsi" w:hAnsiTheme="majorHAnsi" w:cstheme="majorHAnsi"/>
-                <w:i/>
-                <w:iCs/>
-                <w:sz w:val="24"/>
-                <w:szCs w:val="24"/>
-              </w:rPr>
-              <w:t>L</w:t>
-            </w:r>
-            <w:r>
-              <w:rPr>
-                <w:rFonts w:asciiTheme="majorHAnsi" w:hAnsiTheme="majorHAnsi" w:cstheme="majorHAnsi"/>
-                <w:i/>
-                <w:iCs/>
-                <w:sz w:val="24"/>
-                <w:szCs w:val="24"/>
-              </w:rPr>
-              <w:t>S</w:t>
-            </w:r>
-            <w:r>
-              <w:rPr>
-                <w:rFonts w:asciiTheme="majorHAnsi" w:hAnsiTheme="majorHAnsi" w:cstheme="majorHAnsi"/>
-                <w:i/>
-                <w:iCs/>
-                <w:sz w:val="24"/>
-                <w:szCs w:val="24"/>
-              </w:rPr>
-              <w:t>Value</w:t>
-            </w:r>
-            <w:proofErr w:type="spellEnd"/>
-            <w:r>
-              <w:rPr>
-                <w:rFonts w:asciiTheme="majorHAnsi" w:hAnsiTheme="majorHAnsi" w:cstheme="majorHAnsi"/>
-                <w:sz w:val="24"/>
-                <w:szCs w:val="24"/>
-              </w:rPr>
-              <w:t>] [</w:t>
-            </w:r>
-            <w:proofErr w:type="spellStart"/>
-            <w:r>
-              <w:rPr>
-                <w:rFonts w:asciiTheme="majorHAnsi" w:hAnsiTheme="majorHAnsi" w:cstheme="majorHAnsi"/>
-                <w:sz w:val="24"/>
-                <w:szCs w:val="24"/>
-              </w:rPr>
-              <w:t>property</w:t>
-            </w:r>
-            <w:proofErr w:type="spellEnd"/>
-            <w:r>
-              <w:rPr>
-                <w:rFonts w:asciiTheme="majorHAnsi" w:hAnsiTheme="majorHAnsi" w:cstheme="majorHAnsi"/>
-                <w:sz w:val="24"/>
-                <w:szCs w:val="24"/>
-              </w:rPr>
-              <w:t xml:space="preserve"> </w:t>
-            </w:r>
-            <w:proofErr w:type="spellStart"/>
-            <w:r>
-              <w:rPr>
-                <w:rFonts w:asciiTheme="majorHAnsi" w:hAnsiTheme="majorHAnsi" w:cstheme="majorHAnsi"/>
-                <w:b/>
-                <w:bCs/>
-                <w:sz w:val="24"/>
-                <w:szCs w:val="24"/>
-              </w:rPr>
-              <w:t>valid</w:t>
-            </w:r>
-            <w:r>
-              <w:rPr>
-                <w:rFonts w:asciiTheme="majorHAnsi" w:hAnsiTheme="majorHAnsi" w:cstheme="majorHAnsi"/>
-                <w:b/>
-                <w:bCs/>
-                <w:sz w:val="24"/>
-                <w:szCs w:val="24"/>
-              </w:rPr>
-              <w:t>L</w:t>
-            </w:r>
-            <w:r>
-              <w:rPr>
-                <w:rFonts w:asciiTheme="majorHAnsi" w:hAnsiTheme="majorHAnsi" w:cstheme="majorHAnsi"/>
-                <w:b/>
-                <w:bCs/>
-                <w:sz w:val="24"/>
-                <w:szCs w:val="24"/>
-              </w:rPr>
-              <w:t>S</w:t>
-            </w:r>
-            <w:r>
-              <w:rPr>
-                <w:rFonts w:asciiTheme="majorHAnsi" w:hAnsiTheme="majorHAnsi" w:cstheme="majorHAnsi"/>
-                <w:b/>
-                <w:bCs/>
-                <w:sz w:val="24"/>
-                <w:szCs w:val="24"/>
-              </w:rPr>
-              <w:t>Value</w:t>
-            </w:r>
-            <w:proofErr w:type="spellEnd"/>
             <w:r>
               <w:rPr>
                 <w:rFonts w:asciiTheme="majorHAnsi" w:hAnsiTheme="majorHAnsi" w:cstheme="majorHAnsi"/>
@@ -14506,24 +14090,14 @@
               </w:rPr>
               <w:t xml:space="preserve">Parametro: </w:t>
             </w:r>
-            <w:proofErr w:type="spellStart"/>
-            <w:r>
-              <w:rPr>
-                <w:rFonts w:asciiTheme="majorHAnsi" w:hAnsiTheme="majorHAnsi" w:cstheme="majorHAnsi"/>
-                <w:sz w:val="24"/>
-                <w:szCs w:val="24"/>
-              </w:rPr>
-              <w:t>contenuto</w:t>
-            </w:r>
-            <w:r>
-              <w:rPr>
-                <w:rFonts w:asciiTheme="majorHAnsi" w:hAnsiTheme="majorHAnsi" w:cstheme="majorHAnsi"/>
-                <w:sz w:val="24"/>
-                <w:szCs w:val="24"/>
-              </w:rPr>
-              <w:t>Articolo</w:t>
-            </w:r>
-            <w:proofErr w:type="spellEnd"/>
+            <w:r>
+              <w:rPr>
+                <w:rFonts w:asciiTheme="majorHAnsi" w:hAnsiTheme="majorHAnsi" w:cstheme="majorHAnsi"/>
+                <w:sz w:val="24"/>
+                <w:szCs w:val="24"/>
+              </w:rPr>
+              <w:t>contenutoArticolo</w:t>
+            </w:r>
           </w:p>
         </w:tc>
       </w:tr>
@@ -14633,27 +14207,8 @@
                 <w:sz w:val="24"/>
                 <w:szCs w:val="24"/>
               </w:rPr>
-              <w:t>1. Lunghezza = 0 – campo vuoto [</w:t>
-            </w:r>
-            <w:proofErr w:type="spellStart"/>
-            <w:r>
-              <w:rPr>
-                <w:rFonts w:asciiTheme="majorHAnsi" w:hAnsiTheme="majorHAnsi" w:cstheme="majorHAnsi"/>
-                <w:sz w:val="24"/>
-                <w:szCs w:val="24"/>
-              </w:rPr>
-              <w:t>property</w:t>
-            </w:r>
-            <w:proofErr w:type="spellEnd"/>
-            <w:r>
-              <w:rPr>
-                <w:rFonts w:asciiTheme="majorHAnsi" w:hAnsiTheme="majorHAnsi" w:cstheme="majorHAnsi"/>
-                <w:sz w:val="24"/>
-                <w:szCs w:val="24"/>
-              </w:rPr>
-              <w:t xml:space="preserve"> </w:t>
-            </w:r>
-            <w:proofErr w:type="spellStart"/>
+              <w:t xml:space="preserve">1. Lunghezza = 0 – campo vuoto [property </w:t>
+            </w:r>
             <w:r>
               <w:rPr>
                 <w:rFonts w:asciiTheme="majorHAnsi" w:hAnsiTheme="majorHAnsi" w:cstheme="majorHAnsi"/>
@@ -14684,7 +14239,6 @@
               </w:rPr>
               <w:t>Value</w:t>
             </w:r>
-            <w:proofErr w:type="spellEnd"/>
             <w:r>
               <w:rPr>
                 <w:rFonts w:asciiTheme="majorHAnsi" w:hAnsiTheme="majorHAnsi" w:cstheme="majorHAnsi"/>
@@ -14708,27 +14262,8 @@
                 <w:sz w:val="24"/>
                 <w:szCs w:val="24"/>
               </w:rPr>
-              <w:t>2. Lunghezza &gt;= 1 [</w:t>
-            </w:r>
-            <w:proofErr w:type="spellStart"/>
-            <w:r>
-              <w:rPr>
-                <w:rFonts w:asciiTheme="majorHAnsi" w:hAnsiTheme="majorHAnsi" w:cstheme="majorHAnsi"/>
-                <w:sz w:val="24"/>
-                <w:szCs w:val="24"/>
-              </w:rPr>
-              <w:t>property</w:t>
-            </w:r>
-            <w:proofErr w:type="spellEnd"/>
-            <w:r>
-              <w:rPr>
-                <w:rFonts w:asciiTheme="majorHAnsi" w:hAnsiTheme="majorHAnsi" w:cstheme="majorHAnsi"/>
-                <w:sz w:val="24"/>
-                <w:szCs w:val="24"/>
-              </w:rPr>
-              <w:t xml:space="preserve"> </w:t>
-            </w:r>
-            <w:proofErr w:type="spellStart"/>
+              <w:t xml:space="preserve">2. Lunghezza &gt;= 1 [property </w:t>
+            </w:r>
             <w:r>
               <w:rPr>
                 <w:rFonts w:asciiTheme="majorHAnsi" w:hAnsiTheme="majorHAnsi" w:cstheme="majorHAnsi"/>
@@ -14759,7 +14294,6 @@
               </w:rPr>
               <w:t>Value</w:t>
             </w:r>
-            <w:proofErr w:type="spellEnd"/>
             <w:r>
               <w:rPr>
                 <w:rFonts w:asciiTheme="majorHAnsi" w:hAnsiTheme="majorHAnsi" w:cstheme="majorHAnsi"/>
@@ -15505,10 +15039,7 @@
               </w:rPr>
             </w:pPr>
             <w:r>
-              <w:t>LT2.FN2.LS</w:t>
-            </w:r>
-            <w:r>
-              <w:t>2.FS1</w:t>
+              <w:t>LT2.FN2.LS2.FS1</w:t>
             </w:r>
           </w:p>
         </w:tc>
@@ -15626,13 +15157,7 @@
               <w:rPr>
                 <w:lang w:val="en-US"/>
               </w:rPr>
-              <w:t>LT2.FN2.LS2.FS</w:t>
-            </w:r>
-            <w:r>
-              <w:rPr>
-                <w:lang w:val="en-US"/>
-              </w:rPr>
-              <w:t>2.LC</w:t>
+              <w:t>LT2.FN2.LS2.FS2.LC</w:t>
             </w:r>
             <w:r>
               <w:rPr>
@@ -15716,6 +15241,1427 @@
         <w:tab/>
       </w:r>
     </w:p>
+    <w:p>
+      <w:pPr>
+        <w:ind w:left="2832"/>
+        <w:rPr>
+          <w:rFonts w:asciiTheme="majorHAnsi" w:hAnsiTheme="majorHAnsi" w:cstheme="majorHAnsi"/>
+          <w:b/>
+          <w:bCs/>
+          <w:sz w:val="32"/>
+          <w:szCs w:val="32"/>
+        </w:rPr>
+      </w:pPr>
+      <w:r>
+        <w:rPr>
+          <w:rFonts w:asciiTheme="majorHAnsi" w:hAnsiTheme="majorHAnsi" w:cstheme="majorHAnsi"/>
+          <w:b/>
+          <w:bCs/>
+          <w:sz w:val="32"/>
+          <w:szCs w:val="32"/>
+        </w:rPr>
+        <w:t xml:space="preserve">       </w:t>
+      </w:r>
+      <w:r>
+        <w:rPr>
+          <w:rFonts w:asciiTheme="majorHAnsi" w:hAnsiTheme="majorHAnsi" w:cstheme="majorHAnsi"/>
+          <w:b/>
+          <w:bCs/>
+          <w:sz w:val="32"/>
+          <w:szCs w:val="32"/>
+        </w:rPr>
+        <w:t>TC_</w:t>
+      </w:r>
+      <w:r>
+        <w:rPr>
+          <w:rFonts w:asciiTheme="majorHAnsi" w:hAnsiTheme="majorHAnsi" w:cstheme="majorHAnsi"/>
+          <w:b/>
+          <w:bCs/>
+          <w:sz w:val="32"/>
+          <w:szCs w:val="32"/>
+        </w:rPr>
+        <w:t>RIMUOVI</w:t>
+      </w:r>
+      <w:r>
+        <w:rPr>
+          <w:rFonts w:asciiTheme="majorHAnsi" w:hAnsiTheme="majorHAnsi" w:cstheme="majorHAnsi"/>
+          <w:b/>
+          <w:bCs/>
+          <w:sz w:val="32"/>
+          <w:szCs w:val="32"/>
+        </w:rPr>
+        <w:t>_ARTICOLO</w:t>
+      </w:r>
+    </w:p>
+    <w:p>
+      <w:pPr>
+        <w:ind w:left="2832"/>
+        <w:rPr>
+          <w:rFonts w:asciiTheme="majorHAnsi" w:hAnsiTheme="majorHAnsi" w:cstheme="majorHAnsi"/>
+          <w:b/>
+          <w:bCs/>
+          <w:sz w:val="32"/>
+          <w:szCs w:val="32"/>
+        </w:rPr>
+      </w:pPr>
+    </w:p>
+    <w:tbl>
+      <w:tblPr>
+        <w:tblStyle w:val="Grigliatabella"/>
+        <w:tblW w:w="0" w:type="auto"/>
+        <w:tblLook w:val="04A0" w:firstRow="1" w:lastRow="0" w:firstColumn="1" w:lastColumn="0" w:noHBand="0" w:noVBand="1"/>
+      </w:tblPr>
+      <w:tblGrid>
+        <w:gridCol w:w="2972"/>
+        <w:gridCol w:w="6656"/>
+      </w:tblGrid>
+      <w:tr>
+        <w:tc>
+          <w:tcPr>
+            <w:tcW w:w="9628" w:type="dxa"/>
+            <w:gridSpan w:val="2"/>
+            <w:shd w:val="clear" w:color="auto" w:fill="FED2FC"/>
+          </w:tcPr>
+          <w:p>
+            <w:pPr>
+              <w:jc w:val="center"/>
+              <w:rPr>
+                <w:rFonts w:asciiTheme="majorHAnsi" w:hAnsiTheme="majorHAnsi" w:cstheme="majorHAnsi"/>
+                <w:sz w:val="24"/>
+                <w:szCs w:val="24"/>
+              </w:rPr>
+            </w:pPr>
+            <w:r>
+              <w:rPr>
+                <w:rFonts w:asciiTheme="majorHAnsi" w:hAnsiTheme="majorHAnsi" w:cstheme="majorHAnsi"/>
+                <w:sz w:val="24"/>
+                <w:szCs w:val="24"/>
+              </w:rPr>
+              <w:t xml:space="preserve">Parametro: </w:t>
+            </w:r>
+            <w:r>
+              <w:rPr>
+                <w:rFonts w:asciiTheme="majorHAnsi" w:hAnsiTheme="majorHAnsi" w:cstheme="majorHAnsi"/>
+                <w:sz w:val="24"/>
+                <w:szCs w:val="24"/>
+              </w:rPr>
+              <w:t>idArticolo</w:t>
+            </w:r>
+          </w:p>
+        </w:tc>
+      </w:tr>
+      <w:tr>
+        <w:tc>
+          <w:tcPr>
+            <w:tcW w:w="2972" w:type="dxa"/>
+            <w:shd w:val="clear" w:color="auto" w:fill="FED2FC"/>
+          </w:tcPr>
+          <w:p>
+            <w:pPr>
+              <w:jc w:val="center"/>
+              <w:rPr>
+                <w:rFonts w:asciiTheme="majorHAnsi" w:hAnsiTheme="majorHAnsi" w:cstheme="majorHAnsi"/>
+                <w:sz w:val="24"/>
+                <w:szCs w:val="24"/>
+              </w:rPr>
+            </w:pPr>
+            <w:r>
+              <w:rPr>
+                <w:rFonts w:asciiTheme="majorHAnsi" w:hAnsiTheme="majorHAnsi" w:cstheme="majorHAnsi"/>
+                <w:sz w:val="24"/>
+                <w:szCs w:val="24"/>
+              </w:rPr>
+              <w:t>Categorie</w:t>
+            </w:r>
+          </w:p>
+        </w:tc>
+        <w:tc>
+          <w:tcPr>
+            <w:tcW w:w="6656" w:type="dxa"/>
+            <w:shd w:val="clear" w:color="auto" w:fill="FED2FC"/>
+          </w:tcPr>
+          <w:p>
+            <w:pPr>
+              <w:jc w:val="center"/>
+              <w:rPr>
+                <w:rFonts w:asciiTheme="majorHAnsi" w:hAnsiTheme="majorHAnsi" w:cstheme="majorHAnsi"/>
+                <w:sz w:val="24"/>
+                <w:szCs w:val="24"/>
+              </w:rPr>
+            </w:pPr>
+            <w:r>
+              <w:rPr>
+                <w:rFonts w:asciiTheme="majorHAnsi" w:hAnsiTheme="majorHAnsi" w:cstheme="majorHAnsi"/>
+                <w:sz w:val="24"/>
+                <w:szCs w:val="24"/>
+              </w:rPr>
+              <w:t>Scelte</w:t>
+            </w:r>
+          </w:p>
+        </w:tc>
+      </w:tr>
+      <w:tr>
+        <w:tc>
+          <w:tcPr>
+            <w:tcW w:w="2972" w:type="dxa"/>
+          </w:tcPr>
+          <w:p>
+            <w:pPr>
+              <w:jc w:val="center"/>
+              <w:rPr>
+                <w:rFonts w:asciiTheme="majorHAnsi" w:hAnsiTheme="majorHAnsi" w:cstheme="majorHAnsi"/>
+              </w:rPr>
+            </w:pPr>
+            <w:r>
+              <w:rPr>
+                <w:rFonts w:asciiTheme="majorHAnsi" w:hAnsiTheme="majorHAnsi" w:cstheme="majorHAnsi"/>
+              </w:rPr>
+              <w:t xml:space="preserve">Lunghezza </w:t>
+            </w:r>
+            <w:r>
+              <w:rPr>
+                <w:rFonts w:asciiTheme="majorHAnsi" w:hAnsiTheme="majorHAnsi" w:cstheme="majorHAnsi"/>
+              </w:rPr>
+              <w:t>ID</w:t>
+            </w:r>
+            <w:r>
+              <w:rPr>
+                <w:rFonts w:asciiTheme="majorHAnsi" w:hAnsiTheme="majorHAnsi" w:cstheme="majorHAnsi"/>
+              </w:rPr>
+              <w:t xml:space="preserve"> - </w:t>
+            </w:r>
+            <w:r>
+              <w:rPr>
+                <w:rFonts w:asciiTheme="majorHAnsi" w:hAnsiTheme="majorHAnsi" w:cstheme="majorHAnsi"/>
+              </w:rPr>
+              <w:t>LI</w:t>
+            </w:r>
+          </w:p>
+        </w:tc>
+        <w:tc>
+          <w:tcPr>
+            <w:tcW w:w="6656" w:type="dxa"/>
+          </w:tcPr>
+          <w:p>
+            <w:pPr>
+              <w:rPr>
+                <w:rFonts w:asciiTheme="majorHAnsi" w:hAnsiTheme="majorHAnsi" w:cstheme="majorHAnsi"/>
+                <w:sz w:val="24"/>
+                <w:szCs w:val="24"/>
+              </w:rPr>
+            </w:pPr>
+            <w:r>
+              <w:rPr>
+                <w:rFonts w:asciiTheme="majorHAnsi" w:hAnsiTheme="majorHAnsi" w:cstheme="majorHAnsi"/>
+                <w:sz w:val="24"/>
+                <w:szCs w:val="24"/>
+              </w:rPr>
+              <w:t xml:space="preserve">1. Lunghezza = 0 – campo vuoto [property </w:t>
+            </w:r>
+            <w:r>
+              <w:rPr>
+                <w:rFonts w:asciiTheme="majorHAnsi" w:hAnsiTheme="majorHAnsi" w:cstheme="majorHAnsi"/>
+                <w:b/>
+                <w:bCs/>
+                <w:sz w:val="24"/>
+                <w:szCs w:val="24"/>
+              </w:rPr>
+              <w:t>invalidL</w:t>
+            </w:r>
+            <w:r>
+              <w:rPr>
+                <w:rFonts w:asciiTheme="majorHAnsi" w:hAnsiTheme="majorHAnsi" w:cstheme="majorHAnsi"/>
+                <w:b/>
+                <w:bCs/>
+                <w:sz w:val="24"/>
+                <w:szCs w:val="24"/>
+              </w:rPr>
+              <w:t>I</w:t>
+            </w:r>
+            <w:r>
+              <w:rPr>
+                <w:rFonts w:asciiTheme="majorHAnsi" w:hAnsiTheme="majorHAnsi" w:cstheme="majorHAnsi"/>
+                <w:b/>
+                <w:bCs/>
+                <w:sz w:val="24"/>
+                <w:szCs w:val="24"/>
+              </w:rPr>
+              <w:t>Value</w:t>
+            </w:r>
+            <w:r>
+              <w:rPr>
+                <w:rFonts w:asciiTheme="majorHAnsi" w:hAnsiTheme="majorHAnsi" w:cstheme="majorHAnsi"/>
+                <w:sz w:val="24"/>
+                <w:szCs w:val="24"/>
+              </w:rPr>
+              <w:t>]</w:t>
+            </w:r>
+          </w:p>
+          <w:p>
+            <w:pPr>
+              <w:rPr>
+                <w:rFonts w:asciiTheme="majorHAnsi" w:hAnsiTheme="majorHAnsi" w:cstheme="majorHAnsi"/>
+                <w:sz w:val="24"/>
+                <w:szCs w:val="24"/>
+              </w:rPr>
+            </w:pPr>
+            <w:r>
+              <w:rPr>
+                <w:rFonts w:asciiTheme="majorHAnsi" w:hAnsiTheme="majorHAnsi" w:cstheme="majorHAnsi"/>
+                <w:sz w:val="24"/>
+                <w:szCs w:val="24"/>
+              </w:rPr>
+              <w:t xml:space="preserve">2. Lunghezza &gt;= 1 [property </w:t>
+            </w:r>
+            <w:r>
+              <w:rPr>
+                <w:rFonts w:asciiTheme="majorHAnsi" w:hAnsiTheme="majorHAnsi" w:cstheme="majorHAnsi"/>
+                <w:b/>
+                <w:bCs/>
+                <w:sz w:val="24"/>
+                <w:szCs w:val="24"/>
+              </w:rPr>
+              <w:t>validL</w:t>
+            </w:r>
+            <w:r>
+              <w:rPr>
+                <w:rFonts w:asciiTheme="majorHAnsi" w:hAnsiTheme="majorHAnsi" w:cstheme="majorHAnsi"/>
+                <w:b/>
+                <w:bCs/>
+                <w:sz w:val="24"/>
+                <w:szCs w:val="24"/>
+              </w:rPr>
+              <w:t>I</w:t>
+            </w:r>
+            <w:r>
+              <w:rPr>
+                <w:rFonts w:asciiTheme="majorHAnsi" w:hAnsiTheme="majorHAnsi" w:cstheme="majorHAnsi"/>
+                <w:b/>
+                <w:bCs/>
+                <w:sz w:val="24"/>
+                <w:szCs w:val="24"/>
+              </w:rPr>
+              <w:t>Value</w:t>
+            </w:r>
+            <w:r>
+              <w:rPr>
+                <w:rFonts w:asciiTheme="majorHAnsi" w:hAnsiTheme="majorHAnsi" w:cstheme="majorHAnsi"/>
+                <w:sz w:val="24"/>
+                <w:szCs w:val="24"/>
+              </w:rPr>
+              <w:t>]</w:t>
+            </w:r>
+          </w:p>
+        </w:tc>
+      </w:tr>
+      <w:tr>
+        <w:tc>
+          <w:tcPr>
+            <w:tcW w:w="2972" w:type="dxa"/>
+          </w:tcPr>
+          <w:p>
+            <w:pPr>
+              <w:jc w:val="center"/>
+              <w:rPr>
+                <w:rFonts w:asciiTheme="majorHAnsi" w:hAnsiTheme="majorHAnsi" w:cstheme="majorHAnsi"/>
+              </w:rPr>
+            </w:pPr>
+            <w:r>
+              <w:rPr>
+                <w:rFonts w:asciiTheme="majorHAnsi" w:hAnsiTheme="majorHAnsi" w:cstheme="majorHAnsi"/>
+              </w:rPr>
+              <w:t xml:space="preserve">Formato </w:t>
+            </w:r>
+            <w:r>
+              <w:rPr>
+                <w:rFonts w:asciiTheme="majorHAnsi" w:hAnsiTheme="majorHAnsi" w:cstheme="majorHAnsi"/>
+              </w:rPr>
+              <w:t>ID</w:t>
+            </w:r>
+            <w:r>
+              <w:rPr>
+                <w:rFonts w:asciiTheme="majorHAnsi" w:hAnsiTheme="majorHAnsi" w:cstheme="majorHAnsi"/>
+              </w:rPr>
+              <w:t xml:space="preserve"> – F</w:t>
+            </w:r>
+            <w:r>
+              <w:rPr>
+                <w:rFonts w:asciiTheme="majorHAnsi" w:hAnsiTheme="majorHAnsi" w:cstheme="majorHAnsi"/>
+              </w:rPr>
+              <w:t>I</w:t>
+            </w:r>
+          </w:p>
+        </w:tc>
+        <w:tc>
+          <w:tcPr>
+            <w:tcW w:w="6656" w:type="dxa"/>
+          </w:tcPr>
+          <w:p>
+            <w:pPr>
+              <w:rPr>
+                <w:rFonts w:asciiTheme="majorHAnsi" w:hAnsiTheme="majorHAnsi" w:cstheme="majorHAnsi"/>
+                <w:sz w:val="24"/>
+                <w:szCs w:val="24"/>
+              </w:rPr>
+            </w:pPr>
+            <w:r>
+              <w:rPr>
+                <w:rFonts w:asciiTheme="majorHAnsi" w:hAnsiTheme="majorHAnsi" w:cstheme="majorHAnsi"/>
+                <w:sz w:val="24"/>
+                <w:szCs w:val="24"/>
+              </w:rPr>
+              <w:t>1. Non rispetta il formato [</w:t>
+            </w:r>
+            <w:r>
+              <w:rPr>
+                <w:rFonts w:asciiTheme="majorHAnsi" w:hAnsiTheme="majorHAnsi" w:cstheme="majorHAnsi"/>
+                <w:i/>
+                <w:iCs/>
+                <w:sz w:val="24"/>
+                <w:szCs w:val="24"/>
+              </w:rPr>
+              <w:t>if valid</w:t>
+            </w:r>
+            <w:r>
+              <w:rPr>
+                <w:rFonts w:asciiTheme="majorHAnsi" w:hAnsiTheme="majorHAnsi" w:cstheme="majorHAnsi"/>
+                <w:i/>
+                <w:iCs/>
+                <w:sz w:val="24"/>
+                <w:szCs w:val="24"/>
+              </w:rPr>
+              <w:t>F</w:t>
+            </w:r>
+            <w:r>
+              <w:rPr>
+                <w:rFonts w:asciiTheme="majorHAnsi" w:hAnsiTheme="majorHAnsi" w:cstheme="majorHAnsi"/>
+                <w:i/>
+                <w:iCs/>
+                <w:sz w:val="24"/>
+                <w:szCs w:val="24"/>
+              </w:rPr>
+              <w:t>I</w:t>
+            </w:r>
+            <w:r>
+              <w:rPr>
+                <w:rFonts w:asciiTheme="majorHAnsi" w:hAnsiTheme="majorHAnsi" w:cstheme="majorHAnsi"/>
+                <w:i/>
+                <w:iCs/>
+                <w:sz w:val="24"/>
+                <w:szCs w:val="24"/>
+              </w:rPr>
+              <w:t>Value</w:t>
+            </w:r>
+            <w:r>
+              <w:rPr>
+                <w:rFonts w:asciiTheme="majorHAnsi" w:hAnsiTheme="majorHAnsi" w:cstheme="majorHAnsi"/>
+                <w:sz w:val="24"/>
+                <w:szCs w:val="24"/>
+              </w:rPr>
+              <w:t xml:space="preserve">] [property </w:t>
+            </w:r>
+            <w:r>
+              <w:rPr>
+                <w:rFonts w:asciiTheme="majorHAnsi" w:hAnsiTheme="majorHAnsi" w:cstheme="majorHAnsi"/>
+                <w:b/>
+                <w:bCs/>
+                <w:sz w:val="24"/>
+                <w:szCs w:val="24"/>
+              </w:rPr>
+              <w:t>invalid</w:t>
+            </w:r>
+            <w:r>
+              <w:rPr>
+                <w:rFonts w:asciiTheme="majorHAnsi" w:hAnsiTheme="majorHAnsi" w:cstheme="majorHAnsi"/>
+                <w:b/>
+                <w:bCs/>
+                <w:sz w:val="24"/>
+                <w:szCs w:val="24"/>
+              </w:rPr>
+              <w:t>F</w:t>
+            </w:r>
+            <w:r>
+              <w:rPr>
+                <w:rFonts w:asciiTheme="majorHAnsi" w:hAnsiTheme="majorHAnsi" w:cstheme="majorHAnsi"/>
+                <w:b/>
+                <w:bCs/>
+                <w:sz w:val="24"/>
+                <w:szCs w:val="24"/>
+              </w:rPr>
+              <w:t>I</w:t>
+            </w:r>
+            <w:r>
+              <w:rPr>
+                <w:rFonts w:asciiTheme="majorHAnsi" w:hAnsiTheme="majorHAnsi" w:cstheme="majorHAnsi"/>
+                <w:b/>
+                <w:bCs/>
+                <w:sz w:val="24"/>
+                <w:szCs w:val="24"/>
+              </w:rPr>
+              <w:t>Value</w:t>
+            </w:r>
+            <w:r>
+              <w:rPr>
+                <w:rFonts w:asciiTheme="majorHAnsi" w:hAnsiTheme="majorHAnsi" w:cstheme="majorHAnsi"/>
+                <w:sz w:val="24"/>
+                <w:szCs w:val="24"/>
+              </w:rPr>
+              <w:t>]</w:t>
+            </w:r>
+          </w:p>
+          <w:p>
+            <w:pPr>
+              <w:rPr>
+                <w:rFonts w:asciiTheme="majorHAnsi" w:hAnsiTheme="majorHAnsi" w:cstheme="majorHAnsi"/>
+                <w:sz w:val="24"/>
+                <w:szCs w:val="24"/>
+              </w:rPr>
+            </w:pPr>
+            <w:r>
+              <w:rPr>
+                <w:rFonts w:asciiTheme="majorHAnsi" w:hAnsiTheme="majorHAnsi" w:cstheme="majorHAnsi"/>
+                <w:sz w:val="24"/>
+                <w:szCs w:val="24"/>
+              </w:rPr>
+              <w:t>2. Rispetta il formato [</w:t>
+            </w:r>
+            <w:r>
+              <w:rPr>
+                <w:rFonts w:asciiTheme="majorHAnsi" w:hAnsiTheme="majorHAnsi" w:cstheme="majorHAnsi"/>
+                <w:i/>
+                <w:iCs/>
+                <w:sz w:val="24"/>
+                <w:szCs w:val="24"/>
+              </w:rPr>
+              <w:t>if valid</w:t>
+            </w:r>
+            <w:r>
+              <w:rPr>
+                <w:rFonts w:asciiTheme="majorHAnsi" w:hAnsiTheme="majorHAnsi" w:cstheme="majorHAnsi"/>
+                <w:i/>
+                <w:iCs/>
+                <w:sz w:val="24"/>
+                <w:szCs w:val="24"/>
+              </w:rPr>
+              <w:t>L</w:t>
+            </w:r>
+            <w:r>
+              <w:rPr>
+                <w:rFonts w:asciiTheme="majorHAnsi" w:hAnsiTheme="majorHAnsi" w:cstheme="majorHAnsi"/>
+                <w:i/>
+                <w:iCs/>
+                <w:sz w:val="24"/>
+                <w:szCs w:val="24"/>
+              </w:rPr>
+              <w:t>I</w:t>
+            </w:r>
+            <w:r>
+              <w:rPr>
+                <w:rFonts w:asciiTheme="majorHAnsi" w:hAnsiTheme="majorHAnsi" w:cstheme="majorHAnsi"/>
+                <w:i/>
+                <w:iCs/>
+                <w:sz w:val="24"/>
+                <w:szCs w:val="24"/>
+              </w:rPr>
+              <w:t>Value</w:t>
+            </w:r>
+            <w:r>
+              <w:rPr>
+                <w:rFonts w:asciiTheme="majorHAnsi" w:hAnsiTheme="majorHAnsi" w:cstheme="majorHAnsi"/>
+                <w:sz w:val="24"/>
+                <w:szCs w:val="24"/>
+              </w:rPr>
+              <w:t xml:space="preserve">] [property </w:t>
+            </w:r>
+            <w:r>
+              <w:rPr>
+                <w:rFonts w:asciiTheme="majorHAnsi" w:hAnsiTheme="majorHAnsi" w:cstheme="majorHAnsi"/>
+                <w:b/>
+                <w:bCs/>
+                <w:sz w:val="24"/>
+                <w:szCs w:val="24"/>
+              </w:rPr>
+              <w:t>valid</w:t>
+            </w:r>
+            <w:r>
+              <w:rPr>
+                <w:rFonts w:asciiTheme="majorHAnsi" w:hAnsiTheme="majorHAnsi" w:cstheme="majorHAnsi"/>
+                <w:b/>
+                <w:bCs/>
+                <w:sz w:val="24"/>
+                <w:szCs w:val="24"/>
+              </w:rPr>
+              <w:t>L</w:t>
+            </w:r>
+            <w:r>
+              <w:rPr>
+                <w:rFonts w:asciiTheme="majorHAnsi" w:hAnsiTheme="majorHAnsi" w:cstheme="majorHAnsi"/>
+                <w:b/>
+                <w:bCs/>
+                <w:sz w:val="24"/>
+                <w:szCs w:val="24"/>
+              </w:rPr>
+              <w:t>I</w:t>
+            </w:r>
+            <w:r>
+              <w:rPr>
+                <w:rFonts w:asciiTheme="majorHAnsi" w:hAnsiTheme="majorHAnsi" w:cstheme="majorHAnsi"/>
+                <w:b/>
+                <w:bCs/>
+                <w:sz w:val="24"/>
+                <w:szCs w:val="24"/>
+              </w:rPr>
+              <w:t>Value</w:t>
+            </w:r>
+            <w:r>
+              <w:rPr>
+                <w:rFonts w:asciiTheme="majorHAnsi" w:hAnsiTheme="majorHAnsi" w:cstheme="majorHAnsi"/>
+                <w:sz w:val="24"/>
+                <w:szCs w:val="24"/>
+              </w:rPr>
+              <w:t>]</w:t>
+            </w:r>
+          </w:p>
+        </w:tc>
+      </w:tr>
+      <w:tr>
+        <w:tc>
+          <w:tcPr>
+            <w:tcW w:w="2972" w:type="dxa"/>
+          </w:tcPr>
+          <w:p>
+            <w:pPr>
+              <w:jc w:val="center"/>
+              <w:rPr>
+                <w:rFonts w:asciiTheme="majorHAnsi" w:hAnsiTheme="majorHAnsi" w:cstheme="majorHAnsi"/>
+                <w:sz w:val="24"/>
+                <w:szCs w:val="24"/>
+              </w:rPr>
+            </w:pPr>
+            <w:r>
+              <w:rPr>
+                <w:rFonts w:asciiTheme="majorHAnsi" w:hAnsiTheme="majorHAnsi" w:cstheme="majorHAnsi"/>
+              </w:rPr>
+              <w:t>Esiste nel database - EX</w:t>
+            </w:r>
+            <w:r>
+              <w:rPr>
+                <w:rFonts w:asciiTheme="majorHAnsi" w:hAnsiTheme="majorHAnsi" w:cstheme="majorHAnsi"/>
+              </w:rPr>
+              <w:t>US</w:t>
+            </w:r>
+          </w:p>
+        </w:tc>
+        <w:tc>
+          <w:tcPr>
+            <w:tcW w:w="6656" w:type="dxa"/>
+          </w:tcPr>
+          <w:p>
+            <w:pPr>
+              <w:rPr>
+                <w:rFonts w:asciiTheme="majorHAnsi" w:hAnsiTheme="majorHAnsi" w:cstheme="majorHAnsi"/>
+                <w:sz w:val="24"/>
+                <w:szCs w:val="24"/>
+              </w:rPr>
+            </w:pPr>
+            <w:r>
+              <w:rPr>
+                <w:rFonts w:asciiTheme="majorHAnsi" w:hAnsiTheme="majorHAnsi" w:cstheme="majorHAnsi"/>
+                <w:sz w:val="24"/>
+                <w:szCs w:val="24"/>
+              </w:rPr>
+              <w:t>1. Non esiste nel database [</w:t>
+            </w:r>
+            <w:r>
+              <w:rPr>
+                <w:rFonts w:asciiTheme="majorHAnsi" w:hAnsiTheme="majorHAnsi" w:cstheme="majorHAnsi"/>
+                <w:i/>
+                <w:iCs/>
+                <w:sz w:val="24"/>
+                <w:szCs w:val="24"/>
+              </w:rPr>
+              <w:t>if validF</w:t>
+            </w:r>
+            <w:r>
+              <w:rPr>
+                <w:rFonts w:asciiTheme="majorHAnsi" w:hAnsiTheme="majorHAnsi" w:cstheme="majorHAnsi"/>
+                <w:i/>
+                <w:iCs/>
+                <w:sz w:val="24"/>
+                <w:szCs w:val="24"/>
+              </w:rPr>
+              <w:t>I</w:t>
+            </w:r>
+            <w:r>
+              <w:rPr>
+                <w:rFonts w:asciiTheme="majorHAnsi" w:hAnsiTheme="majorHAnsi" w:cstheme="majorHAnsi"/>
+                <w:i/>
+                <w:iCs/>
+                <w:sz w:val="24"/>
+                <w:szCs w:val="24"/>
+              </w:rPr>
+              <w:t>Value</w:t>
+            </w:r>
+            <w:r>
+              <w:rPr>
+                <w:rFonts w:asciiTheme="majorHAnsi" w:hAnsiTheme="majorHAnsi" w:cstheme="majorHAnsi"/>
+                <w:sz w:val="24"/>
+                <w:szCs w:val="24"/>
+              </w:rPr>
+              <w:t xml:space="preserve">] [property </w:t>
+            </w:r>
+            <w:r>
+              <w:rPr>
+                <w:rFonts w:asciiTheme="majorHAnsi" w:hAnsiTheme="majorHAnsi" w:cstheme="majorHAnsi"/>
+                <w:b/>
+                <w:bCs/>
+                <w:sz w:val="24"/>
+                <w:szCs w:val="24"/>
+              </w:rPr>
+              <w:t>NotEXU</w:t>
+            </w:r>
+            <w:r>
+              <w:rPr>
+                <w:rFonts w:asciiTheme="majorHAnsi" w:hAnsiTheme="majorHAnsi" w:cstheme="majorHAnsi"/>
+                <w:b/>
+                <w:bCs/>
+                <w:sz w:val="24"/>
+                <w:szCs w:val="24"/>
+              </w:rPr>
+              <w:t>S</w:t>
+            </w:r>
+            <w:r>
+              <w:rPr>
+                <w:rFonts w:asciiTheme="majorHAnsi" w:hAnsiTheme="majorHAnsi" w:cstheme="majorHAnsi"/>
+                <w:sz w:val="24"/>
+                <w:szCs w:val="24"/>
+              </w:rPr>
+              <w:t>]</w:t>
+            </w:r>
+          </w:p>
+          <w:p>
+            <w:pPr>
+              <w:rPr>
+                <w:rFonts w:asciiTheme="majorHAnsi" w:hAnsiTheme="majorHAnsi" w:cstheme="majorHAnsi"/>
+                <w:sz w:val="24"/>
+                <w:szCs w:val="24"/>
+              </w:rPr>
+            </w:pPr>
+            <w:r>
+              <w:rPr>
+                <w:rFonts w:asciiTheme="majorHAnsi" w:hAnsiTheme="majorHAnsi" w:cstheme="majorHAnsi"/>
+                <w:sz w:val="24"/>
+                <w:szCs w:val="24"/>
+              </w:rPr>
+              <w:t>2. Esiste nel database [</w:t>
+            </w:r>
+            <w:r>
+              <w:rPr>
+                <w:rFonts w:asciiTheme="majorHAnsi" w:hAnsiTheme="majorHAnsi" w:cstheme="majorHAnsi"/>
+                <w:i/>
+                <w:iCs/>
+                <w:sz w:val="24"/>
+                <w:szCs w:val="24"/>
+              </w:rPr>
+              <w:t>if validF</w:t>
+            </w:r>
+            <w:r>
+              <w:rPr>
+                <w:rFonts w:asciiTheme="majorHAnsi" w:hAnsiTheme="majorHAnsi" w:cstheme="majorHAnsi"/>
+                <w:i/>
+                <w:iCs/>
+                <w:sz w:val="24"/>
+                <w:szCs w:val="24"/>
+              </w:rPr>
+              <w:t>I</w:t>
+            </w:r>
+            <w:r>
+              <w:rPr>
+                <w:rFonts w:asciiTheme="majorHAnsi" w:hAnsiTheme="majorHAnsi" w:cstheme="majorHAnsi"/>
+                <w:i/>
+                <w:iCs/>
+                <w:sz w:val="24"/>
+                <w:szCs w:val="24"/>
+              </w:rPr>
+              <w:t>Value</w:t>
+            </w:r>
+            <w:r>
+              <w:rPr>
+                <w:rFonts w:asciiTheme="majorHAnsi" w:hAnsiTheme="majorHAnsi" w:cstheme="majorHAnsi"/>
+                <w:sz w:val="24"/>
+                <w:szCs w:val="24"/>
+              </w:rPr>
+              <w:t xml:space="preserve">] [property </w:t>
+            </w:r>
+            <w:r>
+              <w:rPr>
+                <w:rFonts w:asciiTheme="majorHAnsi" w:hAnsiTheme="majorHAnsi" w:cstheme="majorHAnsi"/>
+                <w:b/>
+                <w:bCs/>
+                <w:sz w:val="24"/>
+                <w:szCs w:val="24"/>
+              </w:rPr>
+              <w:t>EXU</w:t>
+            </w:r>
+            <w:r>
+              <w:rPr>
+                <w:rFonts w:asciiTheme="majorHAnsi" w:hAnsiTheme="majorHAnsi" w:cstheme="majorHAnsi"/>
+                <w:b/>
+                <w:bCs/>
+                <w:sz w:val="24"/>
+                <w:szCs w:val="24"/>
+              </w:rPr>
+              <w:t>S</w:t>
+            </w:r>
+            <w:r>
+              <w:rPr>
+                <w:rFonts w:asciiTheme="majorHAnsi" w:hAnsiTheme="majorHAnsi" w:cstheme="majorHAnsi"/>
+                <w:sz w:val="24"/>
+                <w:szCs w:val="24"/>
+              </w:rPr>
+              <w:t>]</w:t>
+            </w:r>
+          </w:p>
+        </w:tc>
+      </w:tr>
+    </w:tbl>
+    <w:p>
+      <w:pPr>
+        <w:jc w:val="center"/>
+        <w:rPr>
+          <w:rFonts w:asciiTheme="majorHAnsi" w:hAnsiTheme="majorHAnsi" w:cstheme="majorHAnsi"/>
+          <w:b/>
+          <w:bCs/>
+          <w:sz w:val="32"/>
+          <w:szCs w:val="32"/>
+        </w:rPr>
+      </w:pPr>
+    </w:p>
+    <w:tbl>
+      <w:tblPr>
+        <w:tblW w:w="10209" w:type="dxa"/>
+        <w:tblBorders>
+          <w:top w:val="single" w:sz="4" w:space="0" w:color="auto"/>
+          <w:left w:val="single" w:sz="4" w:space="0" w:color="auto"/>
+          <w:bottom w:val="single" w:sz="4" w:space="0" w:color="auto"/>
+          <w:right w:val="single" w:sz="4" w:space="0" w:color="auto"/>
+          <w:insideH w:val="single" w:sz="4" w:space="0" w:color="auto"/>
+          <w:insideV w:val="single" w:sz="4" w:space="0" w:color="auto"/>
+        </w:tblBorders>
+        <w:tblCellMar>
+          <w:left w:w="70" w:type="dxa"/>
+          <w:right w:w="70" w:type="dxa"/>
+        </w:tblCellMar>
+        <w:tblLook w:val="04A0" w:firstRow="1" w:lastRow="0" w:firstColumn="1" w:lastColumn="0" w:noHBand="0" w:noVBand="1"/>
+      </w:tblPr>
+      <w:tblGrid>
+        <w:gridCol w:w="2271"/>
+        <w:gridCol w:w="4536"/>
+        <w:gridCol w:w="3402"/>
+      </w:tblGrid>
+      <w:tr>
+        <w:trPr>
+          <w:trHeight w:val="300"/>
+        </w:trPr>
+        <w:tc>
+          <w:tcPr>
+            <w:tcW w:w="2271" w:type="dxa"/>
+            <w:shd w:val="clear" w:color="auto" w:fill="FED2FC"/>
+            <w:noWrap/>
+            <w:vAlign w:val="bottom"/>
+          </w:tcPr>
+          <w:p>
+            <w:pPr>
+              <w:spacing w:after="0" w:line="240" w:lineRule="auto"/>
+              <w:jc w:val="center"/>
+              <w:rPr>
+                <w:rFonts w:asciiTheme="majorHAnsi" w:eastAsia="Times New Roman" w:hAnsiTheme="majorHAnsi" w:cstheme="majorHAnsi"/>
+                <w:color w:val="000000"/>
+                <w:lang w:eastAsia="it-IT"/>
+              </w:rPr>
+            </w:pPr>
+            <w:r>
+              <w:rPr>
+                <w:rFonts w:asciiTheme="majorHAnsi" w:eastAsia="Times New Roman" w:hAnsiTheme="majorHAnsi" w:cstheme="majorHAnsi"/>
+                <w:color w:val="000000"/>
+                <w:lang w:eastAsia="it-IT"/>
+              </w:rPr>
+              <w:t>CODICE</w:t>
+            </w:r>
+          </w:p>
+        </w:tc>
+        <w:tc>
+          <w:tcPr>
+            <w:tcW w:w="4536" w:type="dxa"/>
+            <w:shd w:val="clear" w:color="auto" w:fill="FED2FC"/>
+            <w:noWrap/>
+            <w:vAlign w:val="bottom"/>
+          </w:tcPr>
+          <w:p>
+            <w:pPr>
+              <w:spacing w:after="0" w:line="240" w:lineRule="auto"/>
+              <w:jc w:val="center"/>
+              <w:rPr>
+                <w:rFonts w:asciiTheme="majorHAnsi" w:eastAsia="Times New Roman" w:hAnsiTheme="majorHAnsi" w:cstheme="majorHAnsi"/>
+                <w:color w:val="000000"/>
+                <w:lang w:eastAsia="it-IT"/>
+              </w:rPr>
+            </w:pPr>
+            <w:r>
+              <w:rPr>
+                <w:rFonts w:asciiTheme="majorHAnsi" w:eastAsia="Times New Roman" w:hAnsiTheme="majorHAnsi" w:cstheme="majorHAnsi"/>
+                <w:color w:val="000000"/>
+                <w:lang w:eastAsia="it-IT"/>
+              </w:rPr>
+              <w:t>COMBINAZIONE</w:t>
+            </w:r>
+          </w:p>
+        </w:tc>
+        <w:tc>
+          <w:tcPr>
+            <w:tcW w:w="3402" w:type="dxa"/>
+            <w:shd w:val="clear" w:color="auto" w:fill="FED2FC"/>
+            <w:noWrap/>
+            <w:vAlign w:val="bottom"/>
+          </w:tcPr>
+          <w:p>
+            <w:pPr>
+              <w:spacing w:after="0" w:line="240" w:lineRule="auto"/>
+              <w:jc w:val="center"/>
+              <w:rPr>
+                <w:rFonts w:asciiTheme="majorHAnsi" w:eastAsia="Times New Roman" w:hAnsiTheme="majorHAnsi" w:cstheme="majorHAnsi"/>
+                <w:color w:val="000000"/>
+                <w:lang w:eastAsia="it-IT"/>
+              </w:rPr>
+            </w:pPr>
+            <w:r>
+              <w:rPr>
+                <w:rFonts w:asciiTheme="majorHAnsi" w:eastAsia="Times New Roman" w:hAnsiTheme="majorHAnsi" w:cstheme="majorHAnsi"/>
+                <w:color w:val="000000"/>
+                <w:lang w:eastAsia="it-IT"/>
+              </w:rPr>
+              <w:t>ESITO</w:t>
+            </w:r>
+          </w:p>
+        </w:tc>
+      </w:tr>
+      <w:tr>
+        <w:trPr>
+          <w:trHeight w:val="300"/>
+        </w:trPr>
+        <w:tc>
+          <w:tcPr>
+            <w:tcW w:w="2271" w:type="dxa"/>
+            <w:shd w:val="clear" w:color="auto" w:fill="auto"/>
+            <w:noWrap/>
+            <w:vAlign w:val="bottom"/>
+          </w:tcPr>
+          <w:p>
+            <w:pPr>
+              <w:spacing w:after="0" w:line="240" w:lineRule="auto"/>
+              <w:rPr>
+                <w:rFonts w:asciiTheme="majorHAnsi" w:eastAsia="Times New Roman" w:hAnsiTheme="majorHAnsi" w:cstheme="majorHAnsi"/>
+                <w:color w:val="000000"/>
+                <w:sz w:val="20"/>
+                <w:szCs w:val="20"/>
+                <w:lang w:eastAsia="it-IT"/>
+              </w:rPr>
+            </w:pPr>
+            <w:r>
+              <w:rPr>
+                <w:rFonts w:asciiTheme="majorHAnsi" w:eastAsia="Times New Roman" w:hAnsiTheme="majorHAnsi" w:cstheme="majorHAnsi"/>
+                <w:color w:val="000000"/>
+                <w:sz w:val="20"/>
+                <w:szCs w:val="20"/>
+                <w:lang w:eastAsia="it-IT"/>
+              </w:rPr>
+              <w:t>TC_</w:t>
+            </w:r>
+            <w:r>
+              <w:rPr>
+                <w:rFonts w:asciiTheme="majorHAnsi" w:eastAsia="Times New Roman" w:hAnsiTheme="majorHAnsi" w:cstheme="majorHAnsi"/>
+                <w:color w:val="000000"/>
+                <w:sz w:val="20"/>
+                <w:szCs w:val="20"/>
+                <w:lang w:eastAsia="it-IT"/>
+              </w:rPr>
+              <w:t>RimozioneArtOK</w:t>
+            </w:r>
+          </w:p>
+        </w:tc>
+        <w:tc>
+          <w:tcPr>
+            <w:tcW w:w="4536" w:type="dxa"/>
+            <w:shd w:val="clear" w:color="auto" w:fill="auto"/>
+            <w:noWrap/>
+          </w:tcPr>
+          <w:p>
+            <w:pPr>
+              <w:spacing w:after="0" w:line="240" w:lineRule="auto"/>
+              <w:rPr>
+                <w:rFonts w:asciiTheme="majorHAnsi" w:eastAsia="Times New Roman" w:hAnsiTheme="majorHAnsi" w:cstheme="majorHAnsi"/>
+                <w:color w:val="000000"/>
+                <w:sz w:val="20"/>
+                <w:szCs w:val="20"/>
+                <w:lang w:val="en-US" w:eastAsia="it-IT"/>
+              </w:rPr>
+            </w:pPr>
+            <w:r>
+              <w:rPr>
+                <w:lang w:val="en-US"/>
+              </w:rPr>
+              <w:t>L</w:t>
+            </w:r>
+            <w:r>
+              <w:rPr>
+                <w:lang w:val="en-US"/>
+              </w:rPr>
+              <w:t>I2.FI2.EXUS2</w:t>
+            </w:r>
+          </w:p>
+        </w:tc>
+        <w:tc>
+          <w:tcPr>
+            <w:tcW w:w="3402" w:type="dxa"/>
+            <w:shd w:val="clear" w:color="auto" w:fill="auto"/>
+            <w:noWrap/>
+            <w:vAlign w:val="bottom"/>
+          </w:tcPr>
+          <w:p>
+            <w:pPr>
+              <w:spacing w:after="0" w:line="240" w:lineRule="auto"/>
+              <w:rPr>
+                <w:rFonts w:asciiTheme="majorHAnsi" w:eastAsia="Times New Roman" w:hAnsiTheme="majorHAnsi" w:cstheme="majorHAnsi"/>
+                <w:color w:val="000000"/>
+                <w:sz w:val="20"/>
+                <w:szCs w:val="20"/>
+                <w:lang w:eastAsia="it-IT"/>
+              </w:rPr>
+            </w:pPr>
+            <w:r>
+              <w:rPr>
+                <w:rFonts w:asciiTheme="majorHAnsi" w:eastAsia="Times New Roman" w:hAnsiTheme="majorHAnsi" w:cstheme="majorHAnsi"/>
+                <w:color w:val="000000"/>
+                <w:sz w:val="20"/>
+                <w:szCs w:val="20"/>
+                <w:lang w:eastAsia="it-IT"/>
+              </w:rPr>
+              <w:t>“</w:t>
+            </w:r>
+            <w:r>
+              <w:rPr>
+                <w:rFonts w:asciiTheme="majorHAnsi" w:eastAsia="Times New Roman" w:hAnsiTheme="majorHAnsi" w:cstheme="majorHAnsi"/>
+                <w:color w:val="000000"/>
+                <w:sz w:val="20"/>
+                <w:szCs w:val="20"/>
+                <w:lang w:eastAsia="it-IT"/>
+              </w:rPr>
+              <w:t xml:space="preserve">Articolo </w:t>
+            </w:r>
+            <w:r>
+              <w:rPr>
+                <w:rFonts w:asciiTheme="majorHAnsi" w:eastAsia="Times New Roman" w:hAnsiTheme="majorHAnsi" w:cstheme="majorHAnsi"/>
+                <w:color w:val="000000"/>
+                <w:sz w:val="20"/>
+                <w:szCs w:val="20"/>
+                <w:lang w:eastAsia="it-IT"/>
+              </w:rPr>
+              <w:t>rimosso</w:t>
+            </w:r>
+            <w:r>
+              <w:rPr>
+                <w:rFonts w:asciiTheme="majorHAnsi" w:eastAsia="Times New Roman" w:hAnsiTheme="majorHAnsi" w:cstheme="majorHAnsi"/>
+                <w:color w:val="000000"/>
+                <w:sz w:val="20"/>
+                <w:szCs w:val="20"/>
+                <w:lang w:eastAsia="it-IT"/>
+              </w:rPr>
+              <w:t xml:space="preserve"> con successo”</w:t>
+            </w:r>
+          </w:p>
+        </w:tc>
+      </w:tr>
+      <w:tr>
+        <w:trPr>
+          <w:trHeight w:val="300"/>
+        </w:trPr>
+        <w:tc>
+          <w:tcPr>
+            <w:tcW w:w="2271" w:type="dxa"/>
+            <w:shd w:val="clear" w:color="auto" w:fill="auto"/>
+            <w:noWrap/>
+            <w:vAlign w:val="bottom"/>
+            <w:hideMark/>
+          </w:tcPr>
+          <w:p>
+            <w:pPr>
+              <w:spacing w:after="0" w:line="240" w:lineRule="auto"/>
+              <w:rPr>
+                <w:rFonts w:asciiTheme="majorHAnsi" w:eastAsia="Times New Roman" w:hAnsiTheme="majorHAnsi" w:cstheme="majorHAnsi"/>
+                <w:color w:val="000000"/>
+                <w:sz w:val="20"/>
+                <w:szCs w:val="20"/>
+                <w:lang w:eastAsia="it-IT"/>
+              </w:rPr>
+            </w:pPr>
+            <w:r>
+              <w:rPr>
+                <w:rFonts w:asciiTheme="majorHAnsi" w:eastAsia="Times New Roman" w:hAnsiTheme="majorHAnsi" w:cstheme="majorHAnsi"/>
+                <w:color w:val="000000"/>
+                <w:sz w:val="20"/>
+                <w:szCs w:val="20"/>
+                <w:lang w:eastAsia="it-IT"/>
+              </w:rPr>
+              <w:t>TC_</w:t>
+            </w:r>
+            <w:r>
+              <w:rPr>
+                <w:rFonts w:asciiTheme="majorHAnsi" w:eastAsia="Times New Roman" w:hAnsiTheme="majorHAnsi" w:cstheme="majorHAnsi"/>
+                <w:color w:val="000000"/>
+                <w:sz w:val="20"/>
+                <w:szCs w:val="20"/>
+                <w:lang w:eastAsia="it-IT"/>
+              </w:rPr>
+              <w:t>RimozioneArtFailed1</w:t>
+            </w:r>
+          </w:p>
+        </w:tc>
+        <w:tc>
+          <w:tcPr>
+            <w:tcW w:w="4536" w:type="dxa"/>
+            <w:shd w:val="clear" w:color="auto" w:fill="auto"/>
+            <w:noWrap/>
+          </w:tcPr>
+          <w:p>
+            <w:pPr>
+              <w:spacing w:after="0" w:line="240" w:lineRule="auto"/>
+              <w:rPr>
+                <w:rFonts w:asciiTheme="majorHAnsi" w:eastAsia="Times New Roman" w:hAnsiTheme="majorHAnsi" w:cstheme="majorHAnsi"/>
+                <w:color w:val="000000"/>
+                <w:sz w:val="20"/>
+                <w:szCs w:val="20"/>
+                <w:lang w:eastAsia="it-IT"/>
+              </w:rPr>
+            </w:pPr>
+            <w:r>
+              <w:t>L</w:t>
+            </w:r>
+            <w:r>
+              <w:t>I</w:t>
+            </w:r>
+            <w:r>
+              <w:t>1</w:t>
+            </w:r>
+          </w:p>
+        </w:tc>
+        <w:tc>
+          <w:tcPr>
+            <w:tcW w:w="3402" w:type="dxa"/>
+            <w:shd w:val="clear" w:color="auto" w:fill="auto"/>
+            <w:noWrap/>
+            <w:vAlign w:val="bottom"/>
+          </w:tcPr>
+          <w:p>
+            <w:pPr>
+              <w:spacing w:after="0" w:line="240" w:lineRule="auto"/>
+              <w:rPr>
+                <w:rFonts w:asciiTheme="majorHAnsi" w:eastAsia="Times New Roman" w:hAnsiTheme="majorHAnsi" w:cstheme="majorHAnsi"/>
+                <w:color w:val="000000"/>
+                <w:sz w:val="20"/>
+                <w:szCs w:val="20"/>
+                <w:lang w:eastAsia="it-IT"/>
+              </w:rPr>
+            </w:pPr>
+            <w:r>
+              <w:rPr>
+                <w:rFonts w:asciiTheme="majorHAnsi" w:eastAsia="Times New Roman" w:hAnsiTheme="majorHAnsi" w:cstheme="majorHAnsi"/>
+                <w:color w:val="000000"/>
+                <w:sz w:val="20"/>
+                <w:szCs w:val="20"/>
+                <w:lang w:eastAsia="it-IT"/>
+              </w:rPr>
+              <w:t>“</w:t>
+            </w:r>
+            <w:r>
+              <w:rPr>
+                <w:rFonts w:asciiTheme="majorHAnsi" w:eastAsia="Times New Roman" w:hAnsiTheme="majorHAnsi" w:cstheme="majorHAnsi"/>
+                <w:color w:val="000000"/>
+                <w:sz w:val="20"/>
+                <w:szCs w:val="20"/>
+                <w:lang w:eastAsia="it-IT"/>
+              </w:rPr>
+              <w:t>Nome id</w:t>
+            </w:r>
+            <w:r>
+              <w:rPr>
+                <w:rFonts w:asciiTheme="majorHAnsi" w:eastAsia="Times New Roman" w:hAnsiTheme="majorHAnsi" w:cstheme="majorHAnsi"/>
+                <w:color w:val="000000"/>
+                <w:sz w:val="20"/>
+                <w:szCs w:val="20"/>
+                <w:lang w:eastAsia="it-IT"/>
+              </w:rPr>
+              <w:t xml:space="preserve"> articolo mancante</w:t>
+            </w:r>
+            <w:r>
+              <w:rPr>
+                <w:rFonts w:asciiTheme="majorHAnsi" w:eastAsia="Times New Roman" w:hAnsiTheme="majorHAnsi" w:cstheme="majorHAnsi"/>
+                <w:color w:val="000000"/>
+                <w:sz w:val="20"/>
+                <w:szCs w:val="20"/>
+                <w:lang w:eastAsia="it-IT"/>
+              </w:rPr>
+              <w:t>”</w:t>
+            </w:r>
+          </w:p>
+        </w:tc>
+      </w:tr>
+      <w:tr>
+        <w:trPr>
+          <w:trHeight w:val="300"/>
+        </w:trPr>
+        <w:tc>
+          <w:tcPr>
+            <w:tcW w:w="2271" w:type="dxa"/>
+            <w:shd w:val="clear" w:color="auto" w:fill="auto"/>
+            <w:noWrap/>
+            <w:vAlign w:val="bottom"/>
+            <w:hideMark/>
+          </w:tcPr>
+          <w:p>
+            <w:pPr>
+              <w:spacing w:after="0" w:line="240" w:lineRule="auto"/>
+              <w:rPr>
+                <w:rFonts w:asciiTheme="majorHAnsi" w:eastAsia="Times New Roman" w:hAnsiTheme="majorHAnsi" w:cstheme="majorHAnsi"/>
+                <w:color w:val="000000"/>
+                <w:sz w:val="20"/>
+                <w:szCs w:val="20"/>
+                <w:lang w:eastAsia="it-IT"/>
+              </w:rPr>
+            </w:pPr>
+            <w:r>
+              <w:rPr>
+                <w:rFonts w:asciiTheme="majorHAnsi" w:eastAsia="Times New Roman" w:hAnsiTheme="majorHAnsi" w:cstheme="majorHAnsi"/>
+                <w:color w:val="000000"/>
+                <w:sz w:val="20"/>
+                <w:szCs w:val="20"/>
+                <w:lang w:eastAsia="it-IT"/>
+              </w:rPr>
+              <w:t>TC_</w:t>
+            </w:r>
+            <w:r>
+              <w:rPr>
+                <w:rFonts w:asciiTheme="majorHAnsi" w:eastAsia="Times New Roman" w:hAnsiTheme="majorHAnsi" w:cstheme="majorHAnsi"/>
+                <w:color w:val="000000"/>
+                <w:sz w:val="20"/>
+                <w:szCs w:val="20"/>
+                <w:lang w:eastAsia="it-IT"/>
+              </w:rPr>
+              <w:t>RimozioneArtFailed2</w:t>
+            </w:r>
+          </w:p>
+        </w:tc>
+        <w:tc>
+          <w:tcPr>
+            <w:tcW w:w="4536" w:type="dxa"/>
+            <w:shd w:val="clear" w:color="auto" w:fill="auto"/>
+            <w:noWrap/>
+          </w:tcPr>
+          <w:p>
+            <w:pPr>
+              <w:spacing w:after="0" w:line="240" w:lineRule="auto"/>
+              <w:rPr>
+                <w:rFonts w:asciiTheme="majorHAnsi" w:eastAsia="Times New Roman" w:hAnsiTheme="majorHAnsi" w:cstheme="majorHAnsi"/>
+                <w:color w:val="000000"/>
+                <w:sz w:val="20"/>
+                <w:szCs w:val="20"/>
+                <w:lang w:eastAsia="it-IT"/>
+              </w:rPr>
+            </w:pPr>
+            <w:r>
+              <w:t>LI2.FI1</w:t>
+            </w:r>
+          </w:p>
+        </w:tc>
+        <w:tc>
+          <w:tcPr>
+            <w:tcW w:w="3402" w:type="dxa"/>
+            <w:shd w:val="clear" w:color="auto" w:fill="auto"/>
+            <w:noWrap/>
+            <w:vAlign w:val="bottom"/>
+          </w:tcPr>
+          <w:p>
+            <w:pPr>
+              <w:spacing w:after="0" w:line="240" w:lineRule="auto"/>
+              <w:rPr>
+                <w:rFonts w:asciiTheme="majorHAnsi" w:eastAsia="Times New Roman" w:hAnsiTheme="majorHAnsi" w:cstheme="majorHAnsi"/>
+                <w:color w:val="000000"/>
+                <w:sz w:val="20"/>
+                <w:szCs w:val="20"/>
+                <w:lang w:eastAsia="it-IT"/>
+              </w:rPr>
+            </w:pPr>
+            <w:r>
+              <w:rPr>
+                <w:rFonts w:asciiTheme="majorHAnsi" w:eastAsia="Times New Roman" w:hAnsiTheme="majorHAnsi" w:cstheme="majorHAnsi"/>
+                <w:color w:val="000000"/>
+                <w:sz w:val="20"/>
+                <w:szCs w:val="20"/>
+                <w:lang w:eastAsia="it-IT"/>
+              </w:rPr>
+              <w:t>“</w:t>
+            </w:r>
+            <w:r>
+              <w:rPr>
+                <w:rFonts w:asciiTheme="majorHAnsi" w:eastAsia="Times New Roman" w:hAnsiTheme="majorHAnsi" w:cstheme="majorHAnsi"/>
+                <w:color w:val="000000"/>
+                <w:sz w:val="20"/>
+                <w:szCs w:val="20"/>
+                <w:lang w:eastAsia="it-IT"/>
+              </w:rPr>
+              <w:t>Formato id</w:t>
+            </w:r>
+            <w:r>
+              <w:rPr>
+                <w:rFonts w:asciiTheme="majorHAnsi" w:eastAsia="Times New Roman" w:hAnsiTheme="majorHAnsi" w:cstheme="majorHAnsi"/>
+                <w:color w:val="000000"/>
+                <w:sz w:val="20"/>
+                <w:szCs w:val="20"/>
+                <w:lang w:eastAsia="it-IT"/>
+              </w:rPr>
+              <w:t xml:space="preserve"> articolo errato</w:t>
+            </w:r>
+            <w:r>
+              <w:rPr>
+                <w:rFonts w:asciiTheme="majorHAnsi" w:eastAsia="Times New Roman" w:hAnsiTheme="majorHAnsi" w:cstheme="majorHAnsi"/>
+                <w:color w:val="000000"/>
+                <w:sz w:val="20"/>
+                <w:szCs w:val="20"/>
+                <w:lang w:eastAsia="it-IT"/>
+              </w:rPr>
+              <w:t>”</w:t>
+            </w:r>
+          </w:p>
+        </w:tc>
+      </w:tr>
+      <w:tr>
+        <w:trPr>
+          <w:trHeight w:val="300"/>
+        </w:trPr>
+        <w:tc>
+          <w:tcPr>
+            <w:tcW w:w="2271" w:type="dxa"/>
+            <w:shd w:val="clear" w:color="auto" w:fill="auto"/>
+            <w:noWrap/>
+            <w:vAlign w:val="bottom"/>
+            <w:hideMark/>
+          </w:tcPr>
+          <w:p>
+            <w:pPr>
+              <w:spacing w:after="0" w:line="240" w:lineRule="auto"/>
+              <w:rPr>
+                <w:rFonts w:asciiTheme="majorHAnsi" w:eastAsia="Times New Roman" w:hAnsiTheme="majorHAnsi" w:cstheme="majorHAnsi"/>
+                <w:color w:val="000000"/>
+                <w:sz w:val="20"/>
+                <w:szCs w:val="20"/>
+                <w:lang w:eastAsia="it-IT"/>
+              </w:rPr>
+            </w:pPr>
+            <w:r>
+              <w:rPr>
+                <w:rFonts w:asciiTheme="majorHAnsi" w:eastAsia="Times New Roman" w:hAnsiTheme="majorHAnsi" w:cstheme="majorHAnsi"/>
+                <w:color w:val="000000"/>
+                <w:sz w:val="20"/>
+                <w:szCs w:val="20"/>
+                <w:lang w:eastAsia="it-IT"/>
+              </w:rPr>
+              <w:t>TC_</w:t>
+            </w:r>
+            <w:r>
+              <w:rPr>
+                <w:rFonts w:asciiTheme="majorHAnsi" w:eastAsia="Times New Roman" w:hAnsiTheme="majorHAnsi" w:cstheme="majorHAnsi"/>
+                <w:color w:val="000000"/>
+                <w:sz w:val="20"/>
+                <w:szCs w:val="20"/>
+                <w:lang w:eastAsia="it-IT"/>
+              </w:rPr>
+              <w:t>RimozioneArtFailed3</w:t>
+            </w:r>
+          </w:p>
+        </w:tc>
+        <w:tc>
+          <w:tcPr>
+            <w:tcW w:w="4536" w:type="dxa"/>
+            <w:shd w:val="clear" w:color="auto" w:fill="auto"/>
+            <w:noWrap/>
+          </w:tcPr>
+          <w:p>
+            <w:pPr>
+              <w:spacing w:after="0" w:line="240" w:lineRule="auto"/>
+              <w:rPr>
+                <w:rFonts w:asciiTheme="majorHAnsi" w:eastAsia="Times New Roman" w:hAnsiTheme="majorHAnsi" w:cstheme="majorHAnsi"/>
+                <w:color w:val="000000"/>
+                <w:sz w:val="20"/>
+                <w:szCs w:val="20"/>
+                <w:lang w:eastAsia="it-IT"/>
+              </w:rPr>
+            </w:pPr>
+            <w:r>
+              <w:t>LI2.FI2.EXUS1</w:t>
+            </w:r>
+          </w:p>
+        </w:tc>
+        <w:tc>
+          <w:tcPr>
+            <w:tcW w:w="3402" w:type="dxa"/>
+            <w:shd w:val="clear" w:color="auto" w:fill="auto"/>
+            <w:noWrap/>
+            <w:vAlign w:val="bottom"/>
+          </w:tcPr>
+          <w:p>
+            <w:pPr>
+              <w:spacing w:after="0" w:line="240" w:lineRule="auto"/>
+              <w:rPr>
+                <w:rFonts w:asciiTheme="majorHAnsi" w:eastAsia="Times New Roman" w:hAnsiTheme="majorHAnsi" w:cstheme="majorHAnsi"/>
+                <w:color w:val="000000"/>
+                <w:sz w:val="20"/>
+                <w:szCs w:val="20"/>
+                <w:lang w:eastAsia="it-IT"/>
+              </w:rPr>
+            </w:pPr>
+            <w:r>
+              <w:rPr>
+                <w:rFonts w:asciiTheme="majorHAnsi" w:eastAsia="Times New Roman" w:hAnsiTheme="majorHAnsi" w:cstheme="majorHAnsi"/>
+                <w:color w:val="000000"/>
+                <w:sz w:val="20"/>
+                <w:szCs w:val="20"/>
+                <w:lang w:eastAsia="it-IT"/>
+              </w:rPr>
+              <w:t>“</w:t>
+            </w:r>
+            <w:r>
+              <w:rPr>
+                <w:rFonts w:asciiTheme="majorHAnsi" w:eastAsia="Times New Roman" w:hAnsiTheme="majorHAnsi" w:cstheme="majorHAnsi"/>
+                <w:color w:val="000000"/>
+                <w:sz w:val="20"/>
+                <w:szCs w:val="20"/>
+                <w:lang w:eastAsia="it-IT"/>
+              </w:rPr>
+              <w:t>Articolo non presente nel DB</w:t>
+            </w:r>
+            <w:r>
+              <w:rPr>
+                <w:rFonts w:asciiTheme="majorHAnsi" w:eastAsia="Times New Roman" w:hAnsiTheme="majorHAnsi" w:cstheme="majorHAnsi"/>
+                <w:color w:val="000000"/>
+                <w:sz w:val="20"/>
+                <w:szCs w:val="20"/>
+                <w:lang w:eastAsia="it-IT"/>
+              </w:rPr>
+              <w:t>”</w:t>
+            </w:r>
+          </w:p>
+        </w:tc>
+      </w:tr>
+    </w:tbl>
     <w:p>
       <w:pPr>
         <w:jc w:val="center"/>

</xml_diff>